<commit_message>
DDI CW started docs
</commit_message>
<xml_diff>
--- a/DBMS/Coursework/DDI - B8 Draft.docx
+++ b/DBMS/Coursework/DDI - B8 Draft.docx
@@ -2,185 +2,751 @@
 <file path=word/document.xml><?xml version="1.0" encoding="utf-8"?>
 <w:document xmlns:wpc="http://schemas.microsoft.com/office/word/2010/wordprocessingCanvas" xmlns:cx="http://schemas.microsoft.com/office/drawing/2014/chartex" xmlns:cx1="http://schemas.microsoft.com/office/drawing/2015/9/8/chartex" xmlns:cx2="http://schemas.microsoft.com/office/drawing/2015/10/21/chartex" xmlns:cx3="http://schemas.microsoft.com/office/drawing/2016/5/9/chartex" xmlns:cx4="http://schemas.microsoft.com/office/drawing/2016/5/10/chartex" xmlns:cx5="http://schemas.microsoft.com/office/drawing/2016/5/11/chartex" xmlns:cx6="http://schemas.microsoft.com/office/drawing/2016/5/12/chartex" xmlns:cx7="http://schemas.microsoft.com/office/drawing/2016/5/13/chartex" xmlns:cx8="http://schemas.microsoft.com/office/drawing/2016/5/14/chartex" xmlns:mc="http://schemas.openxmlformats.org/markup-compatibility/2006" xmlns:aink="http://schemas.microsoft.com/office/drawing/2016/ink" xmlns:am3d="http://schemas.microsoft.com/office/drawing/2017/model3d" xmlns:o="urn:schemas-microsoft-com:office:office" xmlns:oel="http://schemas.microsoft.com/office/2019/extlst" xmlns:r="http://schemas.openxmlformats.org/officeDocument/2006/relationships" xmlns:m="http://schemas.openxmlformats.org/officeDocument/2006/math" xmlns:v="urn:schemas-microsoft-com:vml" xmlns:wp14="http://schemas.microsoft.com/office/word/2010/wordprocessingDrawing" xmlns:wp="http://schemas.openxmlformats.org/drawingml/2006/wordprocessingDrawing" xmlns:w10="urn:schemas-microsoft-com:office:word" xmlns:w="http://schemas.openxmlformats.org/wordprocessingml/2006/main" xmlns:w14="http://schemas.microsoft.com/office/word/2010/wordml" xmlns:w15="http://schemas.microsoft.com/office/word/2012/wordml" xmlns:w16cex="http://schemas.microsoft.com/office/word/2018/wordml/cex" xmlns:w16cid="http://schemas.microsoft.com/office/word/2016/wordml/cid" xmlns:w16="http://schemas.microsoft.com/office/word/2018/wordml" xmlns:w16du="http://schemas.microsoft.com/office/word/2023/wordml/word16du" xmlns:w16sdtdh="http://schemas.microsoft.com/office/word/2020/wordml/sdtdatahash" xmlns:w16sdtfl="http://schemas.microsoft.com/office/word/2024/wordml/sdtformatlock" xmlns:w16se="http://schemas.microsoft.com/office/word/2015/wordml/symex" xmlns:wpg="http://schemas.microsoft.com/office/word/2010/wordprocessingGroup" xmlns:wpi="http://schemas.microsoft.com/office/word/2010/wordprocessingInk" xmlns:wne="http://schemas.microsoft.com/office/word/2006/wordml" xmlns:wps="http://schemas.microsoft.com/office/word/2010/wordprocessingShape" mc:Ignorable="w14 w15 w16se w16cid w16 w16cex w16sdtdh w16sdtfl w16du wp14">
   <w:body>
-    <w:p>
-      <w:pPr>
-        <w:rPr>
-          <w:rFonts w:ascii="Times New Roman" w:hAnsi="Times New Roman" w:cs="Times New Roman"/>
+    <w:sdt>
+      <w:sdtPr>
+        <w:id w:val="-1678952586"/>
+        <w:docPartObj>
+          <w:docPartGallery w:val="Table of Contents"/>
+          <w:docPartUnique/>
+        </w:docPartObj>
+      </w:sdtPr>
+      <w:sdtEndPr>
+        <w:rPr>
+          <w:rFonts w:asciiTheme="minorHAnsi" w:eastAsiaTheme="minorHAnsi" w:hAnsiTheme="minorHAnsi" w:cstheme="minorBidi"/>
           <w:b/>
           <w:bCs/>
-          <w:sz w:val="28"/>
-          <w:szCs w:val="28"/>
-        </w:rPr>
-      </w:pPr>
-      <w:r>
-        <w:rPr>
-          <w:rFonts w:ascii="Times New Roman" w:hAnsi="Times New Roman" w:cs="Times New Roman"/>
-          <w:b/>
-          <w:bCs/>
-          <w:sz w:val="28"/>
-          <w:szCs w:val="28"/>
-        </w:rPr>
-        <w:t>Group</w:t>
-      </w:r>
-      <w:r>
-        <w:rPr>
-          <w:rFonts w:ascii="Times New Roman" w:hAnsi="Times New Roman" w:cs="Times New Roman"/>
-          <w:b/>
-          <w:bCs/>
-          <w:sz w:val="28"/>
-          <w:szCs w:val="28"/>
-        </w:rPr>
-        <w:t>_</w:t>
-      </w:r>
-      <w:r>
-        <w:rPr>
-          <w:rFonts w:ascii="Times New Roman" w:hAnsi="Times New Roman" w:cs="Times New Roman"/>
-          <w:b/>
-          <w:bCs/>
-          <w:sz w:val="28"/>
-          <w:szCs w:val="28"/>
-        </w:rPr>
-        <w:t>B8</w:t>
-      </w:r>
-      <w:r>
-        <w:rPr>
-          <w:rFonts w:ascii="Times New Roman" w:hAnsi="Times New Roman" w:cs="Times New Roman"/>
-          <w:b/>
-          <w:bCs/>
-          <w:sz w:val="28"/>
-          <w:szCs w:val="28"/>
-        </w:rPr>
-        <w:t>_</w:t>
-      </w:r>
-      <w:r>
-        <w:rPr>
-          <w:rFonts w:ascii="Times New Roman" w:hAnsi="Times New Roman" w:cs="Times New Roman"/>
-          <w:b/>
-          <w:bCs/>
-          <w:sz w:val="28"/>
-          <w:szCs w:val="28"/>
-        </w:rPr>
-        <w:t>DDI</w:t>
+          <w:noProof/>
+          <w:color w:val="auto"/>
+          <w:kern w:val="2"/>
+          <w:sz w:val="22"/>
+          <w:szCs w:val="22"/>
+          <w:lang w:val="en-IN"/>
+          <w14:ligatures w14:val="standardContextual"/>
+        </w:rPr>
+      </w:sdtEndPr>
+      <w:sdtContent>
+        <w:p>
+          <w:pPr>
+            <w:pStyle w:val="TOCHeading"/>
+            <w:rPr>
+              <w:rFonts w:asciiTheme="minorHAnsi" w:hAnsiTheme="minorHAnsi" w:cstheme="minorHAnsi"/>
+            </w:rPr>
+          </w:pPr>
+          <w:r>
+            <w:rPr>
+              <w:rFonts w:asciiTheme="minorHAnsi" w:hAnsiTheme="minorHAnsi" w:cstheme="minorHAnsi"/>
+            </w:rPr>
+            <w:t>Table of Contents</w:t>
+          </w:r>
+        </w:p>
+        <w:p>
+          <w:pPr>
+            <w:pStyle w:val="TOC1"/>
+            <w:tabs>
+              <w:tab w:val="right" w:leader="dot" w:pos="9016"/>
+            </w:tabs>
+            <w:rPr>
+              <w:rFonts w:eastAsiaTheme="minorEastAsia"/>
+              <w:noProof/>
+              <w:sz w:val="24"/>
+              <w:szCs w:val="24"/>
+              <w:lang w:eastAsia="en-IN"/>
+            </w:rPr>
+          </w:pPr>
+          <w:r>
+            <w:rPr>
+              <w:rFonts w:cstheme="minorHAnsi"/>
+            </w:rPr>
+            <w:fldChar w:fldCharType="begin"/>
+          </w:r>
+          <w:r>
+            <w:rPr>
+              <w:rFonts w:cstheme="minorHAnsi"/>
+            </w:rPr>
+            <w:instrText xml:space="preserve"> TOC \o "1-3" \h \z \u </w:instrText>
+          </w:r>
+          <w:r>
+            <w:rPr>
+              <w:rFonts w:cstheme="minorHAnsi"/>
+            </w:rPr>
+            <w:fldChar w:fldCharType="separate"/>
+          </w:r>
+          <w:hyperlink w:anchor="_Toc193045064" w:history="1">
+            <w:r>
+              <w:rPr>
+                <w:rStyle w:val="Hyperlink"/>
+                <w:rFonts w:cstheme="minorHAnsi"/>
+                <w:noProof/>
+              </w:rPr>
+              <w:t>Conceptual Design in Entity Relationship Diagram</w:t>
+            </w:r>
+            <w:r>
+              <w:rPr>
+                <w:noProof/>
+                <w:webHidden/>
+              </w:rPr>
+              <w:tab/>
+            </w:r>
+            <w:r>
+              <w:rPr>
+                <w:noProof/>
+                <w:webHidden/>
+              </w:rPr>
+              <w:fldChar w:fldCharType="begin"/>
+            </w:r>
+            <w:r>
+              <w:rPr>
+                <w:noProof/>
+                <w:webHidden/>
+              </w:rPr>
+              <w:instrText xml:space="preserve"> PAGEREF _Toc193045064 \h </w:instrText>
+            </w:r>
+            <w:r>
+              <w:rPr>
+                <w:noProof/>
+                <w:webHidden/>
+              </w:rPr>
+            </w:r>
+            <w:r>
+              <w:rPr>
+                <w:noProof/>
+                <w:webHidden/>
+              </w:rPr>
+              <w:fldChar w:fldCharType="separate"/>
+            </w:r>
+            <w:r>
+              <w:rPr>
+                <w:noProof/>
+                <w:webHidden/>
+              </w:rPr>
+              <w:t>2</w:t>
+            </w:r>
+            <w:r>
+              <w:rPr>
+                <w:noProof/>
+                <w:webHidden/>
+              </w:rPr>
+              <w:fldChar w:fldCharType="end"/>
+            </w:r>
+          </w:hyperlink>
+        </w:p>
+        <w:p>
+          <w:pPr>
+            <w:pStyle w:val="TOC2"/>
+            <w:tabs>
+              <w:tab w:val="right" w:leader="dot" w:pos="9016"/>
+            </w:tabs>
+            <w:rPr>
+              <w:rFonts w:eastAsiaTheme="minorEastAsia"/>
+              <w:noProof/>
+              <w:sz w:val="24"/>
+              <w:szCs w:val="24"/>
+              <w:lang w:eastAsia="en-IN"/>
+            </w:rPr>
+          </w:pPr>
+          <w:hyperlink w:anchor="_Toc193045065" w:history="1">
+            <w:r>
+              <w:rPr>
+                <w:rStyle w:val="Hyperlink"/>
+                <w:rFonts w:cstheme="minorHAnsi"/>
+                <w:noProof/>
+              </w:rPr>
+              <w:t>Relational Schema</w:t>
+            </w:r>
+            <w:r>
+              <w:rPr>
+                <w:noProof/>
+                <w:webHidden/>
+              </w:rPr>
+              <w:tab/>
+            </w:r>
+            <w:r>
+              <w:rPr>
+                <w:noProof/>
+                <w:webHidden/>
+              </w:rPr>
+              <w:fldChar w:fldCharType="begin"/>
+            </w:r>
+            <w:r>
+              <w:rPr>
+                <w:noProof/>
+                <w:webHidden/>
+              </w:rPr>
+              <w:instrText xml:space="preserve"> PAGEREF _Toc193045065 \h </w:instrText>
+            </w:r>
+            <w:r>
+              <w:rPr>
+                <w:noProof/>
+                <w:webHidden/>
+              </w:rPr>
+            </w:r>
+            <w:r>
+              <w:rPr>
+                <w:noProof/>
+                <w:webHidden/>
+              </w:rPr>
+              <w:fldChar w:fldCharType="separate"/>
+            </w:r>
+            <w:r>
+              <w:rPr>
+                <w:noProof/>
+                <w:webHidden/>
+              </w:rPr>
+              <w:t>2</w:t>
+            </w:r>
+            <w:r>
+              <w:rPr>
+                <w:noProof/>
+                <w:webHidden/>
+              </w:rPr>
+              <w:fldChar w:fldCharType="end"/>
+            </w:r>
+          </w:hyperlink>
+        </w:p>
+        <w:p>
+          <w:pPr>
+            <w:pStyle w:val="TOC2"/>
+            <w:tabs>
+              <w:tab w:val="right" w:leader="dot" w:pos="9016"/>
+            </w:tabs>
+            <w:rPr>
+              <w:rFonts w:eastAsiaTheme="minorEastAsia"/>
+              <w:noProof/>
+              <w:sz w:val="24"/>
+              <w:szCs w:val="24"/>
+              <w:lang w:eastAsia="en-IN"/>
+            </w:rPr>
+          </w:pPr>
+          <w:hyperlink w:anchor="_Toc193045066" w:history="1">
+            <w:r>
+              <w:rPr>
+                <w:rStyle w:val="Hyperlink"/>
+                <w:rFonts w:ascii="Calibri" w:hAnsi="Calibri" w:cs="Calibri"/>
+                <w:noProof/>
+              </w:rPr>
+              <w:t>Entity Relationship Diagram</w:t>
+            </w:r>
+            <w:r>
+              <w:rPr>
+                <w:noProof/>
+                <w:webHidden/>
+              </w:rPr>
+              <w:tab/>
+            </w:r>
+            <w:r>
+              <w:rPr>
+                <w:noProof/>
+                <w:webHidden/>
+              </w:rPr>
+              <w:fldChar w:fldCharType="begin"/>
+            </w:r>
+            <w:r>
+              <w:rPr>
+                <w:noProof/>
+                <w:webHidden/>
+              </w:rPr>
+              <w:instrText xml:space="preserve"> PAGEREF _Toc193045066 \h </w:instrText>
+            </w:r>
+            <w:r>
+              <w:rPr>
+                <w:noProof/>
+                <w:webHidden/>
+              </w:rPr>
+            </w:r>
+            <w:r>
+              <w:rPr>
+                <w:noProof/>
+                <w:webHidden/>
+              </w:rPr>
+              <w:fldChar w:fldCharType="separate"/>
+            </w:r>
+            <w:r>
+              <w:rPr>
+                <w:noProof/>
+                <w:webHidden/>
+              </w:rPr>
+              <w:t>2</w:t>
+            </w:r>
+            <w:r>
+              <w:rPr>
+                <w:noProof/>
+                <w:webHidden/>
+              </w:rPr>
+              <w:fldChar w:fldCharType="end"/>
+            </w:r>
+          </w:hyperlink>
+        </w:p>
+        <w:p>
+          <w:pPr>
+            <w:pStyle w:val="TOC3"/>
+            <w:tabs>
+              <w:tab w:val="right" w:leader="dot" w:pos="9016"/>
+            </w:tabs>
+            <w:rPr>
+              <w:rFonts w:eastAsiaTheme="minorEastAsia"/>
+              <w:noProof/>
+              <w:sz w:val="24"/>
+              <w:szCs w:val="24"/>
+              <w:lang w:eastAsia="en-IN"/>
+            </w:rPr>
+          </w:pPr>
+          <w:hyperlink w:anchor="_Toc193045067" w:history="1">
+            <w:r>
+              <w:rPr>
+                <w:rStyle w:val="Hyperlink"/>
+                <w:noProof/>
+              </w:rPr>
+              <w:t>Partial Diagram with Primary and Foreign keys</w:t>
+            </w:r>
+            <w:r>
+              <w:rPr>
+                <w:noProof/>
+                <w:webHidden/>
+              </w:rPr>
+              <w:tab/>
+            </w:r>
+            <w:r>
+              <w:rPr>
+                <w:noProof/>
+                <w:webHidden/>
+              </w:rPr>
+              <w:fldChar w:fldCharType="begin"/>
+            </w:r>
+            <w:r>
+              <w:rPr>
+                <w:noProof/>
+                <w:webHidden/>
+              </w:rPr>
+              <w:instrText xml:space="preserve"> PAGEREF _Toc193045067 \h </w:instrText>
+            </w:r>
+            <w:r>
+              <w:rPr>
+                <w:noProof/>
+                <w:webHidden/>
+              </w:rPr>
+            </w:r>
+            <w:r>
+              <w:rPr>
+                <w:noProof/>
+                <w:webHidden/>
+              </w:rPr>
+              <w:fldChar w:fldCharType="separate"/>
+            </w:r>
+            <w:r>
+              <w:rPr>
+                <w:noProof/>
+                <w:webHidden/>
+              </w:rPr>
+              <w:t>2</w:t>
+            </w:r>
+            <w:r>
+              <w:rPr>
+                <w:noProof/>
+                <w:webHidden/>
+              </w:rPr>
+              <w:fldChar w:fldCharType="end"/>
+            </w:r>
+          </w:hyperlink>
+        </w:p>
+        <w:p>
+          <w:pPr>
+            <w:pStyle w:val="TOC3"/>
+            <w:tabs>
+              <w:tab w:val="right" w:leader="dot" w:pos="9016"/>
+            </w:tabs>
+            <w:rPr>
+              <w:rFonts w:eastAsiaTheme="minorEastAsia"/>
+              <w:noProof/>
+              <w:sz w:val="24"/>
+              <w:szCs w:val="24"/>
+              <w:lang w:eastAsia="en-IN"/>
+            </w:rPr>
+          </w:pPr>
+          <w:hyperlink w:anchor="_Toc193045068" w:history="1">
+            <w:r>
+              <w:rPr>
+                <w:rStyle w:val="Hyperlink"/>
+                <w:noProof/>
+              </w:rPr>
+              <w:t>Full Diagram with all Attributes</w:t>
+            </w:r>
+            <w:r>
+              <w:rPr>
+                <w:noProof/>
+                <w:webHidden/>
+              </w:rPr>
+              <w:tab/>
+            </w:r>
+            <w:r>
+              <w:rPr>
+                <w:noProof/>
+                <w:webHidden/>
+              </w:rPr>
+              <w:fldChar w:fldCharType="begin"/>
+            </w:r>
+            <w:r>
+              <w:rPr>
+                <w:noProof/>
+                <w:webHidden/>
+              </w:rPr>
+              <w:instrText xml:space="preserve"> PAGEREF _Toc193045068 \h </w:instrText>
+            </w:r>
+            <w:r>
+              <w:rPr>
+                <w:noProof/>
+                <w:webHidden/>
+              </w:rPr>
+            </w:r>
+            <w:r>
+              <w:rPr>
+                <w:noProof/>
+                <w:webHidden/>
+              </w:rPr>
+              <w:fldChar w:fldCharType="separate"/>
+            </w:r>
+            <w:r>
+              <w:rPr>
+                <w:noProof/>
+                <w:webHidden/>
+              </w:rPr>
+              <w:t>3</w:t>
+            </w:r>
+            <w:r>
+              <w:rPr>
+                <w:noProof/>
+                <w:webHidden/>
+              </w:rPr>
+              <w:fldChar w:fldCharType="end"/>
+            </w:r>
+          </w:hyperlink>
+        </w:p>
+        <w:p>
+          <w:pPr>
+            <w:pStyle w:val="TOC1"/>
+            <w:tabs>
+              <w:tab w:val="right" w:leader="dot" w:pos="9016"/>
+            </w:tabs>
+            <w:rPr>
+              <w:rFonts w:eastAsiaTheme="minorEastAsia"/>
+              <w:noProof/>
+              <w:sz w:val="24"/>
+              <w:szCs w:val="24"/>
+              <w:lang w:eastAsia="en-IN"/>
+            </w:rPr>
+          </w:pPr>
+          <w:hyperlink w:anchor="_Toc193045069" w:history="1">
+            <w:r>
+              <w:rPr>
+                <w:rStyle w:val="Hyperlink"/>
+                <w:rFonts w:ascii="Calibri" w:hAnsi="Calibri" w:cs="Calibri"/>
+                <w:noProof/>
+              </w:rPr>
+              <w:t>Implementation in Microsoft Access</w:t>
+            </w:r>
+            <w:r>
+              <w:rPr>
+                <w:noProof/>
+                <w:webHidden/>
+              </w:rPr>
+              <w:tab/>
+            </w:r>
+            <w:r>
+              <w:rPr>
+                <w:noProof/>
+                <w:webHidden/>
+              </w:rPr>
+              <w:fldChar w:fldCharType="begin"/>
+            </w:r>
+            <w:r>
+              <w:rPr>
+                <w:noProof/>
+                <w:webHidden/>
+              </w:rPr>
+              <w:instrText xml:space="preserve"> PAGEREF _Toc193045069 \h </w:instrText>
+            </w:r>
+            <w:r>
+              <w:rPr>
+                <w:noProof/>
+                <w:webHidden/>
+              </w:rPr>
+            </w:r>
+            <w:r>
+              <w:rPr>
+                <w:noProof/>
+                <w:webHidden/>
+              </w:rPr>
+              <w:fldChar w:fldCharType="separate"/>
+            </w:r>
+            <w:r>
+              <w:rPr>
+                <w:noProof/>
+                <w:webHidden/>
+              </w:rPr>
+              <w:t>4</w:t>
+            </w:r>
+            <w:r>
+              <w:rPr>
+                <w:noProof/>
+                <w:webHidden/>
+              </w:rPr>
+              <w:fldChar w:fldCharType="end"/>
+            </w:r>
+          </w:hyperlink>
+        </w:p>
+        <w:p>
+          <w:pPr>
+            <w:pStyle w:val="TOC3"/>
+            <w:tabs>
+              <w:tab w:val="right" w:leader="dot" w:pos="9016"/>
+            </w:tabs>
+            <w:rPr>
+              <w:rFonts w:eastAsiaTheme="minorEastAsia"/>
+              <w:noProof/>
+              <w:sz w:val="24"/>
+              <w:szCs w:val="24"/>
+              <w:lang w:eastAsia="en-IN"/>
+            </w:rPr>
+          </w:pPr>
+          <w:hyperlink w:anchor="_Toc193045070" w:history="1">
+            <w:r>
+              <w:rPr>
+                <w:rStyle w:val="Hyperlink"/>
+                <w:noProof/>
+              </w:rPr>
+              <w:t>Clients Table</w:t>
+            </w:r>
+            <w:r>
+              <w:rPr>
+                <w:noProof/>
+                <w:webHidden/>
+              </w:rPr>
+              <w:tab/>
+            </w:r>
+            <w:r>
+              <w:rPr>
+                <w:noProof/>
+                <w:webHidden/>
+              </w:rPr>
+              <w:fldChar w:fldCharType="begin"/>
+            </w:r>
+            <w:r>
+              <w:rPr>
+                <w:noProof/>
+                <w:webHidden/>
+              </w:rPr>
+              <w:instrText xml:space="preserve"> PAGEREF _Toc193045070 \h </w:instrText>
+            </w:r>
+            <w:r>
+              <w:rPr>
+                <w:noProof/>
+                <w:webHidden/>
+              </w:rPr>
+            </w:r>
+            <w:r>
+              <w:rPr>
+                <w:noProof/>
+                <w:webHidden/>
+              </w:rPr>
+              <w:fldChar w:fldCharType="separate"/>
+            </w:r>
+            <w:r>
+              <w:rPr>
+                <w:noProof/>
+                <w:webHidden/>
+              </w:rPr>
+              <w:t>4</w:t>
+            </w:r>
+            <w:r>
+              <w:rPr>
+                <w:noProof/>
+                <w:webHidden/>
+              </w:rPr>
+              <w:fldChar w:fldCharType="end"/>
+            </w:r>
+          </w:hyperlink>
+        </w:p>
+        <w:p>
+          <w:r>
+            <w:rPr>
+              <w:rFonts w:cstheme="minorHAnsi"/>
+              <w:b/>
+              <w:bCs/>
+              <w:noProof/>
+            </w:rPr>
+            <w:fldChar w:fldCharType="end"/>
+          </w:r>
+        </w:p>
+      </w:sdtContent>
+    </w:sdt>
+    <w:p/>
+    <w:p>
+      <w:pPr>
+        <w:rPr>
+          <w:rFonts w:eastAsiaTheme="majorEastAsia" w:cstheme="minorHAnsi"/>
+          <w:color w:val="2F5496" w:themeColor="accent1" w:themeShade="BF"/>
+          <w:sz w:val="40"/>
+          <w:szCs w:val="40"/>
+        </w:rPr>
+      </w:pPr>
+      <w:r>
+        <w:rPr>
+          <w:rFonts w:cstheme="minorHAnsi"/>
+        </w:rPr>
+        <w:br w:type="page"/>
       </w:r>
     </w:p>
     <w:p>
       <w:pPr>
-        <w:rPr>
-          <w:rFonts w:ascii="Times New Roman" w:hAnsi="Times New Roman" w:cs="Times New Roman"/>
-        </w:rPr>
-      </w:pPr>
-      <w:r>
-        <w:rPr>
-          <w:rFonts w:ascii="Times New Roman" w:hAnsi="Times New Roman" w:cs="Times New Roman"/>
-        </w:rPr>
-        <w:t>Database design and implementation for an Appointment Scheduling for Service-based SME</w:t>
-      </w:r>
-      <w:r>
-        <w:rPr>
-          <w:rFonts w:ascii="Times New Roman" w:hAnsi="Times New Roman" w:cs="Times New Roman"/>
-        </w:rPr>
-        <w:t>.</w:t>
-      </w:r>
+        <w:pStyle w:val="Heading1"/>
+        <w:rPr>
+          <w:rFonts w:asciiTheme="minorHAnsi" w:hAnsiTheme="minorHAnsi" w:cstheme="minorHAnsi"/>
+        </w:rPr>
+      </w:pPr>
+      <w:bookmarkStart w:id="0" w:name="_Toc193045064"/>
+      <w:r>
+        <w:rPr>
+          <w:rFonts w:asciiTheme="minorHAnsi" w:hAnsiTheme="minorHAnsi" w:cstheme="minorHAnsi"/>
+        </w:rPr>
+        <w:lastRenderedPageBreak/>
+        <w:t>Conceptual Design in Entity Relationship Diagram</w:t>
+      </w:r>
+      <w:bookmarkEnd w:id="0"/>
     </w:p>
     <w:p>
       <w:pPr>
-        <w:rPr>
-          <w:rFonts w:ascii="Times New Roman" w:hAnsi="Times New Roman" w:cs="Times New Roman"/>
-        </w:rPr>
-      </w:pPr>
-      <w:r>
-        <w:rPr>
-          <w:rFonts w:ascii="Times New Roman" w:hAnsi="Times New Roman" w:cs="Times New Roman"/>
-        </w:rPr>
-        <w:t>It includes entities, attributes, relationships, and schema drawing using MS Access.</w:t>
-      </w:r>
-    </w:p>
-    <w:p>
-      <w:pPr>
-        <w:rPr>
-          <w:rFonts w:ascii="Times New Roman" w:hAnsi="Times New Roman" w:cs="Times New Roman"/>
-          <w:b/>
-          <w:bCs/>
-          <w:sz w:val="28"/>
-          <w:szCs w:val="28"/>
-        </w:rPr>
-      </w:pPr>
-      <w:r>
-        <w:rPr>
-          <w:rFonts w:ascii="Times New Roman" w:hAnsi="Times New Roman" w:cs="Times New Roman"/>
-          <w:b/>
-          <w:bCs/>
-          <w:sz w:val="28"/>
-          <w:szCs w:val="28"/>
-        </w:rPr>
-        <w:t>Entities</w:t>
-      </w:r>
-      <w:r>
-        <w:rPr>
-          <w:rFonts w:ascii="Times New Roman" w:hAnsi="Times New Roman" w:cs="Times New Roman"/>
-          <w:b/>
-          <w:bCs/>
-          <w:sz w:val="28"/>
-          <w:szCs w:val="28"/>
-        </w:rPr>
-        <w:t xml:space="preserve"> and Attributes</w:t>
-      </w:r>
-    </w:p>
-    <w:p>
-      <w:pPr>
-        <w:rPr>
-          <w:rFonts w:ascii="Times New Roman" w:hAnsi="Times New Roman" w:cs="Times New Roman"/>
-          <w:b/>
-          <w:bCs/>
-        </w:rPr>
-      </w:pPr>
-      <w:r>
-        <w:rPr>
-          <w:rFonts w:ascii="Times New Roman" w:hAnsi="Times New Roman" w:cs="Times New Roman"/>
-          <w:b/>
-          <w:bCs/>
-        </w:rPr>
-        <w:t>Client</w:t>
-      </w:r>
-      <w:r>
-        <w:rPr>
-          <w:rFonts w:ascii="Times New Roman" w:hAnsi="Times New Roman" w:cs="Times New Roman"/>
-          <w:b/>
-          <w:bCs/>
-        </w:rPr>
-        <w:t xml:space="preserve"> Table</w:t>
-      </w:r>
+        <w:pStyle w:val="Heading2"/>
+        <w:rPr>
+          <w:rFonts w:asciiTheme="minorHAnsi" w:hAnsiTheme="minorHAnsi" w:cstheme="minorHAnsi"/>
+        </w:rPr>
+      </w:pPr>
+      <w:bookmarkStart w:id="1" w:name="_Toc193045065"/>
+      <w:r>
+        <w:rPr>
+          <w:rFonts w:asciiTheme="minorHAnsi" w:hAnsiTheme="minorHAnsi" w:cstheme="minorHAnsi"/>
+        </w:rPr>
+        <w:t>Relational Schema</w:t>
+      </w:r>
+      <w:bookmarkEnd w:id="1"/>
     </w:p>
     <w:p>
       <w:pPr>
         <w:pStyle w:val="ListParagraph"/>
         <w:numPr>
           <w:ilvl w:val="0"/>
-          <w:numId w:val="2"/>
+          <w:numId w:val="9"/>
         </w:numPr>
         <w:rPr>
-          <w:rFonts w:ascii="Times New Roman" w:hAnsi="Times New Roman" w:cs="Times New Roman"/>
-        </w:rPr>
-      </w:pPr>
-      <w:r>
-        <w:rPr>
-          <w:rFonts w:ascii="Times New Roman" w:hAnsi="Times New Roman" w:cs="Times New Roman"/>
-        </w:rPr>
-        <w:t>ClientID</w:t>
-      </w:r>
-      <w:r>
-        <w:rPr>
-          <w:rFonts w:ascii="Times New Roman" w:hAnsi="Times New Roman" w:cs="Times New Roman"/>
-        </w:rPr>
-        <w:t xml:space="preserve"> - </w:t>
-      </w:r>
-      <w:r>
-        <w:rPr>
-          <w:rFonts w:ascii="Times New Roman" w:hAnsi="Times New Roman" w:cs="Times New Roman"/>
+          <w:rFonts w:cstheme="minorHAnsi"/>
+        </w:rPr>
+      </w:pPr>
+      <w:r>
+        <w:rPr>
+          <w:rFonts w:cstheme="minorHAnsi"/>
           <w:b/>
           <w:bCs/>
-        </w:rPr>
-        <w:t>PK</w:t>
+          <w:noProof/>
+          <w:sz w:val="28"/>
+          <w:szCs w:val="28"/>
+        </w:rPr>
+        <mc:AlternateContent>
+          <mc:Choice Requires="wps">
+            <w:drawing>
+              <wp:anchor distT="0" distB="0" distL="114300" distR="114300" simplePos="0" relativeHeight="251659264" behindDoc="0" locked="0" layoutInCell="1" allowOverlap="1" wp14:anchorId="5CDDAC33" wp14:editId="471347A7">
+                <wp:simplePos x="0" y="0"/>
+                <wp:positionH relativeFrom="column">
+                  <wp:posOffset>937768</wp:posOffset>
+                </wp:positionH>
+                <wp:positionV relativeFrom="paragraph">
+                  <wp:posOffset>160020</wp:posOffset>
+                </wp:positionV>
+                <wp:extent cx="452438" cy="0"/>
+                <wp:effectExtent l="0" t="0" r="0" b="0"/>
+                <wp:wrapNone/>
+                <wp:docPr id="1494331002" name="Straight Connector 1"/>
+                <wp:cNvGraphicFramePr/>
+                <a:graphic xmlns:a="http://schemas.openxmlformats.org/drawingml/2006/main">
+                  <a:graphicData uri="http://schemas.microsoft.com/office/word/2010/wordprocessingShape">
+                    <wps:wsp>
+                      <wps:cNvCnPr/>
+                      <wps:spPr>
+                        <a:xfrm flipV="1">
+                          <a:off x="0" y="0"/>
+                          <a:ext cx="452438" cy="0"/>
+                        </a:xfrm>
+                        <a:prstGeom prst="line">
+                          <a:avLst/>
+                        </a:prstGeom>
+                        <a:ln/>
+                      </wps:spPr>
+                      <wps:style>
+                        <a:lnRef idx="2">
+                          <a:schemeClr val="dk1"/>
+                        </a:lnRef>
+                        <a:fillRef idx="0">
+                          <a:schemeClr val="dk1"/>
+                        </a:fillRef>
+                        <a:effectRef idx="1">
+                          <a:schemeClr val="dk1"/>
+                        </a:effectRef>
+                        <a:fontRef idx="minor">
+                          <a:schemeClr val="tx1"/>
+                        </a:fontRef>
+                      </wps:style>
+                      <wps:bodyPr/>
+                    </wps:wsp>
+                  </a:graphicData>
+                </a:graphic>
+                <wp14:sizeRelH relativeFrom="margin">
+                  <wp14:pctWidth>0</wp14:pctWidth>
+                </wp14:sizeRelH>
+                <wp14:sizeRelV relativeFrom="margin">
+                  <wp14:pctHeight>0</wp14:pctHeight>
+                </wp14:sizeRelV>
+              </wp:anchor>
+            </w:drawing>
+          </mc:Choice>
+          <mc:Fallback>
+            <w:pict>
+              <v:line w14:anchorId="2660170A" id="Straight Connector 1" o:spid="_x0000_s1026" style="position:absolute;flip:y;z-index:251659264;visibility:visible;mso-wrap-style:square;mso-width-percent:0;mso-height-percent:0;mso-wrap-distance-left:9pt;mso-wrap-distance-top:0;mso-wrap-distance-right:9pt;mso-wrap-distance-bottom:0;mso-position-horizontal:absolute;mso-position-horizontal-relative:text;mso-position-vertical:absolute;mso-position-vertical-relative:text;mso-width-percent:0;mso-height-percent:0;mso-width-relative:margin;mso-height-relative:margin" from="73.85pt,12.6pt" to="109.5pt,12.6pt" o:gfxdata="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" strokecolor="black [3200]" strokeweight="1pt">
+                <v:stroke joinstyle="miter"/>
+              </v:line>
+            </w:pict>
+          </mc:Fallback>
+        </mc:AlternateContent>
+      </w:r>
+      <w:r>
+        <w:rPr>
+          <w:rFonts w:cstheme="minorHAnsi"/>
+          <w:b/>
+          <w:bCs/>
+        </w:rPr>
+        <w:t>Client</w:t>
+      </w:r>
+      <w:r>
+        <w:rPr>
+          <w:rFonts w:cstheme="minorHAnsi"/>
+          <w:b/>
+          <w:bCs/>
+        </w:rPr>
+        <w:t>s</w:t>
+      </w:r>
+      <w:r>
+        <w:rPr>
+          <w:rFonts w:cstheme="minorHAnsi"/>
+        </w:rPr>
+        <w:t xml:space="preserve"> { </w:t>
+      </w:r>
+      <w:r>
+        <w:rPr>
+          <w:rFonts w:cstheme="minorHAnsi"/>
+        </w:rPr>
+        <w:t>ClientID, ClientName, ClientAddress, ClientEmail, ClientMobile</w:t>
+      </w:r>
+      <w:r>
+        <w:rPr>
+          <w:rFonts w:cstheme="minorHAnsi"/>
+        </w:rPr>
+        <w:t xml:space="preserve"> }</w:t>
       </w:r>
     </w:p>
     <w:p>
@@ -188,17 +754,108 @@
         <w:pStyle w:val="ListParagraph"/>
         <w:numPr>
           <w:ilvl w:val="0"/>
-          <w:numId w:val="2"/>
+          <w:numId w:val="9"/>
         </w:numPr>
         <w:rPr>
-          <w:rFonts w:ascii="Times New Roman" w:hAnsi="Times New Roman" w:cs="Times New Roman"/>
-        </w:rPr>
-      </w:pPr>
-      <w:r>
-        <w:rPr>
-          <w:rFonts w:ascii="Times New Roman" w:hAnsi="Times New Roman" w:cs="Times New Roman"/>
-        </w:rPr>
-        <w:t>ClientName</w:t>
+          <w:rFonts w:cstheme="minorHAnsi"/>
+        </w:rPr>
+      </w:pPr>
+      <w:r>
+        <w:rPr>
+          <w:rFonts w:cstheme="minorHAnsi"/>
+          <w:b/>
+          <w:bCs/>
+          <w:noProof/>
+          <w:sz w:val="28"/>
+          <w:szCs w:val="28"/>
+        </w:rPr>
+        <mc:AlternateContent>
+          <mc:Choice Requires="wps">
+            <w:drawing>
+              <wp:anchor distT="0" distB="0" distL="114300" distR="114300" simplePos="0" relativeHeight="251661312" behindDoc="0" locked="0" layoutInCell="1" allowOverlap="1" wp14:anchorId="6B09C5B2" wp14:editId="000AD108">
+                <wp:simplePos x="0" y="0"/>
+                <wp:positionH relativeFrom="column">
+                  <wp:posOffset>1199515</wp:posOffset>
+                </wp:positionH>
+                <wp:positionV relativeFrom="paragraph">
+                  <wp:posOffset>165100</wp:posOffset>
+                </wp:positionV>
+                <wp:extent cx="643467" cy="0"/>
+                <wp:effectExtent l="0" t="0" r="0" b="0"/>
+                <wp:wrapNone/>
+                <wp:docPr id="805935759" name="Straight Connector 1"/>
+                <wp:cNvGraphicFramePr/>
+                <a:graphic xmlns:a="http://schemas.openxmlformats.org/drawingml/2006/main">
+                  <a:graphicData uri="http://schemas.microsoft.com/office/word/2010/wordprocessingShape">
+                    <wps:wsp>
+                      <wps:cNvCnPr/>
+                      <wps:spPr>
+                        <a:xfrm flipV="1">
+                          <a:off x="0" y="0"/>
+                          <a:ext cx="643467" cy="0"/>
+                        </a:xfrm>
+                        <a:prstGeom prst="line">
+                          <a:avLst/>
+                        </a:prstGeom>
+                        <a:ln/>
+                      </wps:spPr>
+                      <wps:style>
+                        <a:lnRef idx="2">
+                          <a:schemeClr val="dk1"/>
+                        </a:lnRef>
+                        <a:fillRef idx="0">
+                          <a:schemeClr val="dk1"/>
+                        </a:fillRef>
+                        <a:effectRef idx="1">
+                          <a:schemeClr val="dk1"/>
+                        </a:effectRef>
+                        <a:fontRef idx="minor">
+                          <a:schemeClr val="tx1"/>
+                        </a:fontRef>
+                      </wps:style>
+                      <wps:bodyPr/>
+                    </wps:wsp>
+                  </a:graphicData>
+                </a:graphic>
+                <wp14:sizeRelH relativeFrom="margin">
+                  <wp14:pctWidth>0</wp14:pctWidth>
+                </wp14:sizeRelH>
+                <wp14:sizeRelV relativeFrom="margin">
+                  <wp14:pctHeight>0</wp14:pctHeight>
+                </wp14:sizeRelV>
+              </wp:anchor>
+            </w:drawing>
+          </mc:Choice>
+          <mc:Fallback>
+            <w:pict>
+              <v:line w14:anchorId="7227924C" id="Straight Connector 1" o:spid="_x0000_s1026" style="position:absolute;flip:y;z-index:251661312;visibility:visible;mso-wrap-style:square;mso-width-percent:0;mso-height-percent:0;mso-wrap-distance-left:9pt;mso-wrap-distance-top:0;mso-wrap-distance-right:9pt;mso-wrap-distance-bottom:0;mso-position-horizontal:absolute;mso-position-horizontal-relative:text;mso-position-vertical:absolute;mso-position-vertical-relative:text;mso-width-percent:0;mso-height-percent:0;mso-width-relative:margin;mso-height-relative:margin" from="94.45pt,13pt" to="145.1pt,13pt" o:gfxdata="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" strokecolor="black [3200]" strokeweight="1pt">
+                <v:stroke joinstyle="miter"/>
+              </v:line>
+            </w:pict>
+          </mc:Fallback>
+        </mc:AlternateContent>
+      </w:r>
+      <w:r>
+        <w:rPr>
+          <w:rFonts w:cstheme="minorHAnsi"/>
+          <w:b/>
+          <w:bCs/>
+        </w:rPr>
+        <w:t>Employee</w:t>
+      </w:r>
+      <w:r>
+        <w:rPr>
+          <w:rFonts w:cstheme="minorHAnsi"/>
+          <w:b/>
+          <w:bCs/>
+        </w:rPr>
+        <w:t>s</w:t>
+      </w:r>
+      <w:r>
+        <w:rPr>
+          <w:rFonts w:cstheme="minorHAnsi"/>
+        </w:rPr>
+        <w:t xml:space="preserve"> { EmployeeID, EmployeePayrollNumber, EmployeeName, EmployeeMobile }</w:t>
       </w:r>
     </w:p>
     <w:p>
@@ -206,17 +863,100 @@
         <w:pStyle w:val="ListParagraph"/>
         <w:numPr>
           <w:ilvl w:val="0"/>
-          <w:numId w:val="2"/>
+          <w:numId w:val="9"/>
         </w:numPr>
         <w:rPr>
-          <w:rFonts w:ascii="Times New Roman" w:hAnsi="Times New Roman" w:cs="Times New Roman"/>
-        </w:rPr>
-      </w:pPr>
-      <w:r>
-        <w:rPr>
-          <w:rFonts w:ascii="Times New Roman" w:hAnsi="Times New Roman" w:cs="Times New Roman"/>
-        </w:rPr>
-        <w:t>ClientAddress</w:t>
+          <w:rFonts w:cstheme="minorHAnsi"/>
+        </w:rPr>
+      </w:pPr>
+      <w:r>
+        <w:rPr>
+          <w:rFonts w:cstheme="minorHAnsi"/>
+          <w:b/>
+          <w:bCs/>
+          <w:noProof/>
+          <w:sz w:val="28"/>
+          <w:szCs w:val="28"/>
+        </w:rPr>
+        <mc:AlternateContent>
+          <mc:Choice Requires="wps">
+            <w:drawing>
+              <wp:anchor distT="0" distB="0" distL="114300" distR="114300" simplePos="0" relativeHeight="251663360" behindDoc="0" locked="0" layoutInCell="1" allowOverlap="1" wp14:anchorId="6BBC291C" wp14:editId="08884223">
+                <wp:simplePos x="0" y="0"/>
+                <wp:positionH relativeFrom="column">
+                  <wp:posOffset>1552575</wp:posOffset>
+                </wp:positionH>
+                <wp:positionV relativeFrom="paragraph">
+                  <wp:posOffset>169545</wp:posOffset>
+                </wp:positionV>
+                <wp:extent cx="523875" cy="0"/>
+                <wp:effectExtent l="0" t="0" r="0" b="0"/>
+                <wp:wrapNone/>
+                <wp:docPr id="2115944754" name="Straight Connector 1"/>
+                <wp:cNvGraphicFramePr/>
+                <a:graphic xmlns:a="http://schemas.openxmlformats.org/drawingml/2006/main">
+                  <a:graphicData uri="http://schemas.microsoft.com/office/word/2010/wordprocessingShape">
+                    <wps:wsp>
+                      <wps:cNvCnPr/>
+                      <wps:spPr>
+                        <a:xfrm flipV="1">
+                          <a:off x="0" y="0"/>
+                          <a:ext cx="523875" cy="0"/>
+                        </a:xfrm>
+                        <a:prstGeom prst="line">
+                          <a:avLst/>
+                        </a:prstGeom>
+                        <a:ln/>
+                      </wps:spPr>
+                      <wps:style>
+                        <a:lnRef idx="2">
+                          <a:schemeClr val="dk1"/>
+                        </a:lnRef>
+                        <a:fillRef idx="0">
+                          <a:schemeClr val="dk1"/>
+                        </a:fillRef>
+                        <a:effectRef idx="1">
+                          <a:schemeClr val="dk1"/>
+                        </a:effectRef>
+                        <a:fontRef idx="minor">
+                          <a:schemeClr val="tx1"/>
+                        </a:fontRef>
+                      </wps:style>
+                      <wps:bodyPr/>
+                    </wps:wsp>
+                  </a:graphicData>
+                </a:graphic>
+                <wp14:sizeRelH relativeFrom="margin">
+                  <wp14:pctWidth>0</wp14:pctWidth>
+                </wp14:sizeRelH>
+                <wp14:sizeRelV relativeFrom="margin">
+                  <wp14:pctHeight>0</wp14:pctHeight>
+                </wp14:sizeRelV>
+              </wp:anchor>
+            </w:drawing>
+          </mc:Choice>
+          <mc:Fallback>
+            <w:pict>
+              <v:line w14:anchorId="68B02202" id="Straight Connector 1" o:spid="_x0000_s1026" style="position:absolute;flip:y;z-index:251663360;visibility:visible;mso-wrap-style:square;mso-width-percent:0;mso-height-percent:0;mso-wrap-distance-left:9pt;mso-wrap-distance-top:0;mso-wrap-distance-right:9pt;mso-wrap-distance-bottom:0;mso-position-horizontal:absolute;mso-position-horizontal-relative:text;mso-position-vertical:absolute;mso-position-vertical-relative:text;mso-width-percent:0;mso-height-percent:0;mso-width-relative:margin;mso-height-relative:margin" from="122.25pt,13.35pt" to="163.5pt,13.35pt" o:gfxdata="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" strokecolor="black [3200]" strokeweight="1pt">
+                <v:stroke joinstyle="miter"/>
+              </v:line>
+            </w:pict>
+          </mc:Fallback>
+        </mc:AlternateContent>
+      </w:r>
+      <w:r>
+        <w:rPr>
+          <w:rFonts w:cstheme="minorHAnsi"/>
+          <w:b/>
+          <w:bCs/>
+        </w:rPr>
+        <w:t>ServiceCatalogue</w:t>
+      </w:r>
+      <w:r>
+        <w:rPr>
+          <w:rFonts w:cstheme="minorHAnsi"/>
+        </w:rPr>
+        <w:t xml:space="preserve"> { ServiceID, ServiceName, ServiceDescription, ServiceHourlyRate }</w:t>
       </w:r>
     </w:p>
     <w:p>
@@ -224,17 +964,108 @@
         <w:pStyle w:val="ListParagraph"/>
         <w:numPr>
           <w:ilvl w:val="0"/>
-          <w:numId w:val="2"/>
+          <w:numId w:val="9"/>
         </w:numPr>
         <w:rPr>
-          <w:rFonts w:ascii="Times New Roman" w:hAnsi="Times New Roman" w:cs="Times New Roman"/>
-        </w:rPr>
-      </w:pPr>
-      <w:r>
-        <w:rPr>
-          <w:rFonts w:ascii="Times New Roman" w:hAnsi="Times New Roman" w:cs="Times New Roman"/>
-        </w:rPr>
-        <w:t>ClientEmail</w:t>
+          <w:rFonts w:cstheme="minorHAnsi"/>
+        </w:rPr>
+      </w:pPr>
+      <w:r>
+        <w:rPr>
+          <w:rFonts w:cstheme="minorHAnsi"/>
+          <w:b/>
+          <w:bCs/>
+          <w:noProof/>
+          <w:sz w:val="28"/>
+          <w:szCs w:val="28"/>
+        </w:rPr>
+        <mc:AlternateContent>
+          <mc:Choice Requires="wps">
+            <w:drawing>
+              <wp:anchor distT="0" distB="0" distL="114300" distR="114300" simplePos="0" relativeHeight="251665408" behindDoc="0" locked="0" layoutInCell="1" allowOverlap="1" wp14:anchorId="44639E7B" wp14:editId="5946389F">
+                <wp:simplePos x="0" y="0"/>
+                <wp:positionH relativeFrom="column">
+                  <wp:posOffset>1016000</wp:posOffset>
+                </wp:positionH>
+                <wp:positionV relativeFrom="paragraph">
+                  <wp:posOffset>154305</wp:posOffset>
+                </wp:positionV>
+                <wp:extent cx="523875" cy="0"/>
+                <wp:effectExtent l="0" t="0" r="0" b="0"/>
+                <wp:wrapNone/>
+                <wp:docPr id="1824359201" name="Straight Connector 1"/>
+                <wp:cNvGraphicFramePr/>
+                <a:graphic xmlns:a="http://schemas.openxmlformats.org/drawingml/2006/main">
+                  <a:graphicData uri="http://schemas.microsoft.com/office/word/2010/wordprocessingShape">
+                    <wps:wsp>
+                      <wps:cNvCnPr/>
+                      <wps:spPr>
+                        <a:xfrm flipV="1">
+                          <a:off x="0" y="0"/>
+                          <a:ext cx="523875" cy="0"/>
+                        </a:xfrm>
+                        <a:prstGeom prst="line">
+                          <a:avLst/>
+                        </a:prstGeom>
+                        <a:ln/>
+                      </wps:spPr>
+                      <wps:style>
+                        <a:lnRef idx="2">
+                          <a:schemeClr val="dk1"/>
+                        </a:lnRef>
+                        <a:fillRef idx="0">
+                          <a:schemeClr val="dk1"/>
+                        </a:fillRef>
+                        <a:effectRef idx="1">
+                          <a:schemeClr val="dk1"/>
+                        </a:effectRef>
+                        <a:fontRef idx="minor">
+                          <a:schemeClr val="tx1"/>
+                        </a:fontRef>
+                      </wps:style>
+                      <wps:bodyPr/>
+                    </wps:wsp>
+                  </a:graphicData>
+                </a:graphic>
+                <wp14:sizeRelH relativeFrom="margin">
+                  <wp14:pctWidth>0</wp14:pctWidth>
+                </wp14:sizeRelH>
+                <wp14:sizeRelV relativeFrom="margin">
+                  <wp14:pctHeight>0</wp14:pctHeight>
+                </wp14:sizeRelV>
+              </wp:anchor>
+            </w:drawing>
+          </mc:Choice>
+          <mc:Fallback>
+            <w:pict>
+              <v:line w14:anchorId="473EC3A4" id="Straight Connector 1" o:spid="_x0000_s1026" style="position:absolute;flip:y;z-index:251665408;visibility:visible;mso-wrap-style:square;mso-width-percent:0;mso-height-percent:0;mso-wrap-distance-left:9pt;mso-wrap-distance-top:0;mso-wrap-distance-right:9pt;mso-wrap-distance-bottom:0;mso-position-horizontal:absolute;mso-position-horizontal-relative:text;mso-position-vertical:absolute;mso-position-vertical-relative:text;mso-width-percent:0;mso-height-percent:0;mso-width-relative:margin;mso-height-relative:margin" from="80pt,12.15pt" to="121.25pt,12.15pt" o:gfxdata="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" strokecolor="black [3200]" strokeweight="1pt">
+                <v:stroke joinstyle="miter"/>
+              </v:line>
+            </w:pict>
+          </mc:Fallback>
+        </mc:AlternateContent>
+      </w:r>
+      <w:r>
+        <w:rPr>
+          <w:rFonts w:cstheme="minorHAnsi"/>
+          <w:b/>
+          <w:bCs/>
+        </w:rPr>
+        <w:t>Invoice</w:t>
+      </w:r>
+      <w:r>
+        <w:rPr>
+          <w:rFonts w:cstheme="minorHAnsi"/>
+          <w:b/>
+          <w:bCs/>
+        </w:rPr>
+        <w:t>s</w:t>
+      </w:r>
+      <w:r>
+        <w:rPr>
+          <w:rFonts w:cstheme="minorHAnsi"/>
+        </w:rPr>
+        <w:t xml:space="preserve"> { InvoiceID, InvoiceNumber, InvoiceCost, InvoiceDiscount, InvoiceTotal, InvoiceDate }</w:t>
       </w:r>
     </w:p>
     <w:p>
@@ -242,42 +1073,391 @@
         <w:pStyle w:val="ListParagraph"/>
         <w:numPr>
           <w:ilvl w:val="0"/>
-          <w:numId w:val="2"/>
+          <w:numId w:val="9"/>
         </w:numPr>
         <w:rPr>
-          <w:rFonts w:ascii="Times New Roman" w:hAnsi="Times New Roman" w:cs="Times New Roman"/>
-        </w:rPr>
-      </w:pPr>
-      <w:r>
-        <w:rPr>
-          <w:rFonts w:ascii="Times New Roman" w:hAnsi="Times New Roman" w:cs="Times New Roman"/>
-        </w:rPr>
-        <w:t>ClientMobile</w:t>
-      </w:r>
-    </w:p>
-    <w:p>
-      <w:pPr>
-        <w:rPr>
-          <w:rFonts w:ascii="Times New Roman" w:hAnsi="Times New Roman" w:cs="Times New Roman"/>
+          <w:rFonts w:cstheme="minorHAnsi"/>
+        </w:rPr>
+      </w:pPr>
+      <w:r>
+        <w:rPr>
+          <w:rFonts w:cstheme="minorHAnsi"/>
           <w:b/>
           <w:bCs/>
-        </w:rPr>
-      </w:pPr>
-      <w:r>
-        <w:rPr>
-          <w:rFonts w:ascii="Times New Roman" w:hAnsi="Times New Roman" w:cs="Times New Roman"/>
+          <w:noProof/>
+          <w:sz w:val="28"/>
+          <w:szCs w:val="28"/>
+        </w:rPr>
+        <mc:AlternateContent>
+          <mc:Choice Requires="wps">
+            <w:drawing>
+              <wp:anchor distT="0" distB="0" distL="114300" distR="114300" simplePos="0" relativeHeight="251671552" behindDoc="0" locked="0" layoutInCell="1" allowOverlap="1" wp14:anchorId="48B92A04" wp14:editId="37281D96">
+                <wp:simplePos x="0" y="0"/>
+                <wp:positionH relativeFrom="column">
+                  <wp:posOffset>4676775</wp:posOffset>
+                </wp:positionH>
+                <wp:positionV relativeFrom="paragraph">
+                  <wp:posOffset>163195</wp:posOffset>
+                </wp:positionV>
+                <wp:extent cx="447675" cy="0"/>
+                <wp:effectExtent l="0" t="0" r="0" b="0"/>
+                <wp:wrapNone/>
+                <wp:docPr id="525713189" name="Straight Connector 1"/>
+                <wp:cNvGraphicFramePr/>
+                <a:graphic xmlns:a="http://schemas.openxmlformats.org/drawingml/2006/main">
+                  <a:graphicData uri="http://schemas.microsoft.com/office/word/2010/wordprocessingShape">
+                    <wps:wsp>
+                      <wps:cNvCnPr/>
+                      <wps:spPr>
+                        <a:xfrm flipV="1">
+                          <a:off x="0" y="0"/>
+                          <a:ext cx="447675" cy="0"/>
+                        </a:xfrm>
+                        <a:prstGeom prst="line">
+                          <a:avLst/>
+                        </a:prstGeom>
+                        <a:ln w="12700" cap="flat" cmpd="sng" algn="ctr">
+                          <a:solidFill>
+                            <a:schemeClr val="dk1"/>
+                          </a:solidFill>
+                          <a:prstDash val="dash"/>
+                          <a:round/>
+                          <a:headEnd type="none" w="med" len="med"/>
+                          <a:tailEnd type="none" w="med" len="med"/>
+                        </a:ln>
+                      </wps:spPr>
+                      <wps:style>
+                        <a:lnRef idx="0">
+                          <a:scrgbClr r="0" g="0" b="0"/>
+                        </a:lnRef>
+                        <a:fillRef idx="0">
+                          <a:scrgbClr r="0" g="0" b="0"/>
+                        </a:fillRef>
+                        <a:effectRef idx="0">
+                          <a:scrgbClr r="0" g="0" b="0"/>
+                        </a:effectRef>
+                        <a:fontRef idx="minor">
+                          <a:schemeClr val="tx1"/>
+                        </a:fontRef>
+                      </wps:style>
+                      <wps:bodyPr/>
+                    </wps:wsp>
+                  </a:graphicData>
+                </a:graphic>
+                <wp14:sizeRelH relativeFrom="margin">
+                  <wp14:pctWidth>0</wp14:pctWidth>
+                </wp14:sizeRelH>
+                <wp14:sizeRelV relativeFrom="margin">
+                  <wp14:pctHeight>0</wp14:pctHeight>
+                </wp14:sizeRelV>
+              </wp:anchor>
+            </w:drawing>
+          </mc:Choice>
+          <mc:Fallback>
+            <w:pict>
+              <v:line w14:anchorId="5AE0707C" id="Straight Connector 1" o:spid="_x0000_s1026" style="position:absolute;flip:y;z-index:251671552;visibility:visible;mso-wrap-style:square;mso-width-percent:0;mso-height-percent:0;mso-wrap-distance-left:9pt;mso-wrap-distance-top:0;mso-wrap-distance-right:9pt;mso-wrap-distance-bottom:0;mso-position-horizontal:absolute;mso-position-horizontal-relative:text;mso-position-vertical:absolute;mso-position-vertical-relative:text;mso-width-percent:0;mso-height-percent:0;mso-width-relative:margin;mso-height-relative:margin" from="368.25pt,12.85pt" to="403.5pt,12.85pt" o:gfxdata="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" strokecolor="black [3200]" strokeweight="1pt">
+                <v:stroke dashstyle="dash"/>
+              </v:line>
+            </w:pict>
+          </mc:Fallback>
+        </mc:AlternateContent>
+      </w:r>
+      <w:r>
+        <w:rPr>
+          <w:rFonts w:cstheme="minorHAnsi"/>
           <w:b/>
           <w:bCs/>
-        </w:rPr>
-        <w:t>Employee</w:t>
-      </w:r>
-      <w:r>
-        <w:rPr>
-          <w:rFonts w:ascii="Times New Roman" w:hAnsi="Times New Roman" w:cs="Times New Roman"/>
+          <w:noProof/>
+          <w:sz w:val="28"/>
+          <w:szCs w:val="28"/>
+        </w:rPr>
+        <mc:AlternateContent>
+          <mc:Choice Requires="wps">
+            <w:drawing>
+              <wp:anchor distT="0" distB="0" distL="114300" distR="114300" simplePos="0" relativeHeight="251673600" behindDoc="0" locked="0" layoutInCell="1" allowOverlap="1" wp14:anchorId="6A6C6AA1" wp14:editId="65B94485">
+                <wp:simplePos x="0" y="0"/>
+                <wp:positionH relativeFrom="column">
+                  <wp:posOffset>469900</wp:posOffset>
+                </wp:positionH>
+                <wp:positionV relativeFrom="paragraph">
+                  <wp:posOffset>350520</wp:posOffset>
+                </wp:positionV>
+                <wp:extent cx="654050" cy="0"/>
+                <wp:effectExtent l="0" t="0" r="0" b="0"/>
+                <wp:wrapNone/>
+                <wp:docPr id="1006477422" name="Straight Connector 1"/>
+                <wp:cNvGraphicFramePr/>
+                <a:graphic xmlns:a="http://schemas.openxmlformats.org/drawingml/2006/main">
+                  <a:graphicData uri="http://schemas.microsoft.com/office/word/2010/wordprocessingShape">
+                    <wps:wsp>
+                      <wps:cNvCnPr/>
+                      <wps:spPr>
+                        <a:xfrm flipV="1">
+                          <a:off x="0" y="0"/>
+                          <a:ext cx="654050" cy="0"/>
+                        </a:xfrm>
+                        <a:prstGeom prst="line">
+                          <a:avLst/>
+                        </a:prstGeom>
+                        <a:ln w="12700" cap="flat" cmpd="sng" algn="ctr">
+                          <a:solidFill>
+                            <a:schemeClr val="dk1"/>
+                          </a:solidFill>
+                          <a:prstDash val="dash"/>
+                          <a:round/>
+                          <a:headEnd type="none" w="med" len="med"/>
+                          <a:tailEnd type="none" w="med" len="med"/>
+                        </a:ln>
+                      </wps:spPr>
+                      <wps:style>
+                        <a:lnRef idx="0">
+                          <a:scrgbClr r="0" g="0" b="0"/>
+                        </a:lnRef>
+                        <a:fillRef idx="0">
+                          <a:scrgbClr r="0" g="0" b="0"/>
+                        </a:fillRef>
+                        <a:effectRef idx="0">
+                          <a:scrgbClr r="0" g="0" b="0"/>
+                        </a:effectRef>
+                        <a:fontRef idx="minor">
+                          <a:schemeClr val="tx1"/>
+                        </a:fontRef>
+                      </wps:style>
+                      <wps:bodyPr/>
+                    </wps:wsp>
+                  </a:graphicData>
+                </a:graphic>
+                <wp14:sizeRelH relativeFrom="margin">
+                  <wp14:pctWidth>0</wp14:pctWidth>
+                </wp14:sizeRelH>
+                <wp14:sizeRelV relativeFrom="margin">
+                  <wp14:pctHeight>0</wp14:pctHeight>
+                </wp14:sizeRelV>
+              </wp:anchor>
+            </w:drawing>
+          </mc:Choice>
+          <mc:Fallback>
+            <w:pict>
+              <v:line w14:anchorId="3188C836" id="Straight Connector 1" o:spid="_x0000_s1026" style="position:absolute;flip:y;z-index:251673600;visibility:visible;mso-wrap-style:square;mso-width-percent:0;mso-height-percent:0;mso-wrap-distance-left:9pt;mso-wrap-distance-top:0;mso-wrap-distance-right:9pt;mso-wrap-distance-bottom:0;mso-position-horizontal:absolute;mso-position-horizontal-relative:text;mso-position-vertical:absolute;mso-position-vertical-relative:text;mso-width-percent:0;mso-height-percent:0;mso-width-relative:margin;mso-height-relative:margin" from="37pt,27.6pt" to="88.5pt,27.6pt" o:gfxdata="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" strokecolor="black [3200]" strokeweight="1pt">
+                <v:stroke dashstyle="dash"/>
+              </v:line>
+            </w:pict>
+          </mc:Fallback>
+        </mc:AlternateContent>
+      </w:r>
+      <w:r>
+        <w:rPr>
+          <w:rFonts w:cstheme="minorHAnsi"/>
           <w:b/>
           <w:bCs/>
-        </w:rPr>
-        <w:t xml:space="preserve"> Table</w:t>
+          <w:noProof/>
+          <w:sz w:val="28"/>
+          <w:szCs w:val="28"/>
+        </w:rPr>
+        <mc:AlternateContent>
+          <mc:Choice Requires="wps">
+            <w:drawing>
+              <wp:anchor distT="0" distB="0" distL="114300" distR="114300" simplePos="0" relativeHeight="251669504" behindDoc="0" locked="0" layoutInCell="1" allowOverlap="1" wp14:anchorId="169F441D" wp14:editId="22A9FCEA">
+                <wp:simplePos x="0" y="0"/>
+                <wp:positionH relativeFrom="column">
+                  <wp:posOffset>4083050</wp:posOffset>
+                </wp:positionH>
+                <wp:positionV relativeFrom="paragraph">
+                  <wp:posOffset>156845</wp:posOffset>
+                </wp:positionV>
+                <wp:extent cx="504825" cy="0"/>
+                <wp:effectExtent l="0" t="0" r="0" b="0"/>
+                <wp:wrapNone/>
+                <wp:docPr id="1950379429" name="Straight Connector 1"/>
+                <wp:cNvGraphicFramePr/>
+                <a:graphic xmlns:a="http://schemas.openxmlformats.org/drawingml/2006/main">
+                  <a:graphicData uri="http://schemas.microsoft.com/office/word/2010/wordprocessingShape">
+                    <wps:wsp>
+                      <wps:cNvCnPr/>
+                      <wps:spPr>
+                        <a:xfrm flipV="1">
+                          <a:off x="0" y="0"/>
+                          <a:ext cx="504825" cy="0"/>
+                        </a:xfrm>
+                        <a:prstGeom prst="line">
+                          <a:avLst/>
+                        </a:prstGeom>
+                        <a:ln w="12700" cap="flat" cmpd="sng" algn="ctr">
+                          <a:solidFill>
+                            <a:schemeClr val="tx1"/>
+                          </a:solidFill>
+                          <a:prstDash val="dash"/>
+                          <a:round/>
+                          <a:headEnd type="none" w="med" len="med"/>
+                          <a:tailEnd type="none" w="med" len="med"/>
+                        </a:ln>
+                      </wps:spPr>
+                      <wps:style>
+                        <a:lnRef idx="0">
+                          <a:scrgbClr r="0" g="0" b="0"/>
+                        </a:lnRef>
+                        <a:fillRef idx="0">
+                          <a:scrgbClr r="0" g="0" b="0"/>
+                        </a:fillRef>
+                        <a:effectRef idx="0">
+                          <a:scrgbClr r="0" g="0" b="0"/>
+                        </a:effectRef>
+                        <a:fontRef idx="minor">
+                          <a:schemeClr val="tx1"/>
+                        </a:fontRef>
+                      </wps:style>
+                      <wps:bodyPr/>
+                    </wps:wsp>
+                  </a:graphicData>
+                </a:graphic>
+                <wp14:sizeRelH relativeFrom="margin">
+                  <wp14:pctWidth>0</wp14:pctWidth>
+                </wp14:sizeRelH>
+                <wp14:sizeRelV relativeFrom="margin">
+                  <wp14:pctHeight>0</wp14:pctHeight>
+                </wp14:sizeRelV>
+              </wp:anchor>
+            </w:drawing>
+          </mc:Choice>
+          <mc:Fallback>
+            <w:pict>
+              <v:line w14:anchorId="4B18916B" id="Straight Connector 1" o:spid="_x0000_s1026" style="position:absolute;flip:y;z-index:251669504;visibility:visible;mso-wrap-style:square;mso-width-percent:0;mso-height-percent:0;mso-wrap-distance-left:9pt;mso-wrap-distance-top:0;mso-wrap-distance-right:9pt;mso-wrap-distance-bottom:0;mso-position-horizontal:absolute;mso-position-horizontal-relative:text;mso-position-vertical:absolute;mso-position-vertical-relative:text;mso-width-percent:0;mso-height-percent:0;mso-width-relative:margin;mso-height-relative:margin" from="321.5pt,12.35pt" to="361.25pt,12.35pt" o:gfxdata="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" strokecolor="black [3213]" strokeweight="1pt">
+                <v:stroke dashstyle="dash"/>
+              </v:line>
+            </w:pict>
+          </mc:Fallback>
+        </mc:AlternateContent>
+      </w:r>
+      <w:r>
+        <w:rPr>
+          <w:rFonts w:cstheme="minorHAnsi"/>
+          <w:b/>
+          <w:bCs/>
+          <w:noProof/>
+          <w:sz w:val="28"/>
+          <w:szCs w:val="28"/>
+        </w:rPr>
+        <mc:AlternateContent>
+          <mc:Choice Requires="wps">
+            <w:drawing>
+              <wp:anchor distT="0" distB="0" distL="114300" distR="114300" simplePos="0" relativeHeight="251667456" behindDoc="0" locked="0" layoutInCell="1" allowOverlap="1" wp14:anchorId="08ACC7FB" wp14:editId="3363F6BC">
+                <wp:simplePos x="0" y="0"/>
+                <wp:positionH relativeFrom="column">
+                  <wp:posOffset>1746504</wp:posOffset>
+                </wp:positionH>
+                <wp:positionV relativeFrom="paragraph">
+                  <wp:posOffset>173228</wp:posOffset>
+                </wp:positionV>
+                <wp:extent cx="1182624" cy="3048"/>
+                <wp:effectExtent l="0" t="0" r="36830" b="35560"/>
+                <wp:wrapNone/>
+                <wp:docPr id="27152750" name="Straight Connector 1"/>
+                <wp:cNvGraphicFramePr/>
+                <a:graphic xmlns:a="http://schemas.openxmlformats.org/drawingml/2006/main">
+                  <a:graphicData uri="http://schemas.microsoft.com/office/word/2010/wordprocessingShape">
+                    <wps:wsp>
+                      <wps:cNvCnPr/>
+                      <wps:spPr>
+                        <a:xfrm flipV="1">
+                          <a:off x="0" y="0"/>
+                          <a:ext cx="1182624" cy="3048"/>
+                        </a:xfrm>
+                        <a:prstGeom prst="line">
+                          <a:avLst/>
+                        </a:prstGeom>
+                        <a:ln/>
+                      </wps:spPr>
+                      <wps:style>
+                        <a:lnRef idx="2">
+                          <a:schemeClr val="dk1"/>
+                        </a:lnRef>
+                        <a:fillRef idx="0">
+                          <a:schemeClr val="dk1"/>
+                        </a:fillRef>
+                        <a:effectRef idx="1">
+                          <a:schemeClr val="dk1"/>
+                        </a:effectRef>
+                        <a:fontRef idx="minor">
+                          <a:schemeClr val="tx1"/>
+                        </a:fontRef>
+                      </wps:style>
+                      <wps:bodyPr/>
+                    </wps:wsp>
+                  </a:graphicData>
+                </a:graphic>
+                <wp14:sizeRelH relativeFrom="margin">
+                  <wp14:pctWidth>0</wp14:pctWidth>
+                </wp14:sizeRelH>
+                <wp14:sizeRelV relativeFrom="margin">
+                  <wp14:pctHeight>0</wp14:pctHeight>
+                </wp14:sizeRelV>
+              </wp:anchor>
+            </w:drawing>
+          </mc:Choice>
+          <mc:Fallback>
+            <w:pict>
+              <v:line w14:anchorId="131BF983" id="Straight Connector 1" o:spid="_x0000_s1026" style="position:absolute;flip:y;z-index:251667456;visibility:visible;mso-wrap-style:square;mso-width-percent:0;mso-height-percent:0;mso-wrap-distance-left:9pt;mso-wrap-distance-top:0;mso-wrap-distance-right:9pt;mso-wrap-distance-bottom:0;mso-position-horizontal:absolute;mso-position-horizontal-relative:text;mso-position-vertical:absolute;mso-position-vertical-relative:text;mso-width-percent:0;mso-height-percent:0;mso-width-relative:margin;mso-height-relative:margin" from="137.5pt,13.65pt" to="230.6pt,13.9pt" o:gfxdata="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" strokecolor="black [3200]" strokeweight="1pt">
+                <v:stroke joinstyle="miter"/>
+              </v:line>
+            </w:pict>
+          </mc:Fallback>
+        </mc:AlternateContent>
+      </w:r>
+      <w:r>
+        <w:rPr>
+          <w:rFonts w:cstheme="minorHAnsi"/>
+          <w:b/>
+          <w:bCs/>
+        </w:rPr>
+        <w:t>ClientAppointments</w:t>
+      </w:r>
+      <w:r>
+        <w:rPr>
+          <w:rFonts w:cstheme="minorHAnsi"/>
+        </w:rPr>
+        <w:t xml:space="preserve"> { ClientAppointmentID, AppointmentDate, </w:t>
+      </w:r>
+      <w:r>
+        <w:rPr>
+          <w:rFonts w:cstheme="minorHAnsi"/>
+          <w:i/>
+          <w:iCs/>
+        </w:rPr>
+        <w:t>ServiceID</w:t>
+      </w:r>
+      <w:r>
+        <w:rPr>
+          <w:rFonts w:cstheme="minorHAnsi"/>
+        </w:rPr>
+        <w:t xml:space="preserve">, </w:t>
+      </w:r>
+      <w:r>
+        <w:rPr>
+          <w:rFonts w:cstheme="minorHAnsi"/>
+          <w:i/>
+          <w:iCs/>
+        </w:rPr>
+        <w:t>ClientID</w:t>
+      </w:r>
+      <w:r>
+        <w:rPr>
+          <w:rFonts w:cstheme="minorHAnsi"/>
+        </w:rPr>
+        <w:t xml:space="preserve">, </w:t>
+      </w:r>
+      <w:r>
+        <w:rPr>
+          <w:rFonts w:cstheme="minorHAnsi"/>
+          <w:i/>
+          <w:iCs/>
+        </w:rPr>
+        <w:t>EmployeeID</w:t>
+      </w:r>
+      <w:r>
+        <w:rPr>
+          <w:rFonts w:cstheme="minorHAnsi"/>
+        </w:rPr>
+        <w:t xml:space="preserve"> }</w:t>
       </w:r>
     </w:p>
     <w:p>
@@ -285,31 +1465,472 @@
         <w:pStyle w:val="ListParagraph"/>
         <w:numPr>
           <w:ilvl w:val="0"/>
-          <w:numId w:val="3"/>
+          <w:numId w:val="9"/>
         </w:numPr>
         <w:rPr>
-          <w:rFonts w:ascii="Times New Roman" w:hAnsi="Times New Roman" w:cs="Times New Roman"/>
-        </w:rPr>
-      </w:pPr>
-      <w:r>
-        <w:rPr>
-          <w:rFonts w:ascii="Times New Roman" w:hAnsi="Times New Roman" w:cs="Times New Roman"/>
-        </w:rPr>
-        <w:t>EmployeeID</w:t>
-      </w:r>
-      <w:r>
-        <w:rPr>
-          <w:rFonts w:ascii="Times New Roman" w:hAnsi="Times New Roman" w:cs="Times New Roman"/>
-        </w:rPr>
-        <w:t xml:space="preserve"> - </w:t>
-      </w:r>
-      <w:r>
-        <w:rPr>
-          <w:rFonts w:ascii="Times New Roman" w:hAnsi="Times New Roman" w:cs="Times New Roman"/>
+          <w:rFonts w:cstheme="minorHAnsi"/>
+        </w:rPr>
+      </w:pPr>
+      <w:r>
+        <w:rPr>
+          <w:rFonts w:cstheme="minorHAnsi"/>
           <w:b/>
           <w:bCs/>
-        </w:rPr>
-        <w:t>PK</w:t>
+          <w:noProof/>
+          <w:sz w:val="28"/>
+          <w:szCs w:val="28"/>
+        </w:rPr>
+        <mc:AlternateContent>
+          <mc:Choice Requires="wps">
+            <w:drawing>
+              <wp:anchor distT="0" distB="0" distL="114300" distR="114300" simplePos="0" relativeHeight="251682816" behindDoc="0" locked="0" layoutInCell="1" allowOverlap="1" wp14:anchorId="73E47312" wp14:editId="33C68B2A">
+                <wp:simplePos x="0" y="0"/>
+                <wp:positionH relativeFrom="column">
+                  <wp:posOffset>2913380</wp:posOffset>
+                </wp:positionH>
+                <wp:positionV relativeFrom="paragraph">
+                  <wp:posOffset>161163</wp:posOffset>
+                </wp:positionV>
+                <wp:extent cx="1149096" cy="0"/>
+                <wp:effectExtent l="0" t="0" r="0" b="0"/>
+                <wp:wrapNone/>
+                <wp:docPr id="888657319" name="Straight Connector 1"/>
+                <wp:cNvGraphicFramePr/>
+                <a:graphic xmlns:a="http://schemas.openxmlformats.org/drawingml/2006/main">
+                  <a:graphicData uri="http://schemas.microsoft.com/office/word/2010/wordprocessingShape">
+                    <wps:wsp>
+                      <wps:cNvCnPr/>
+                      <wps:spPr>
+                        <a:xfrm flipV="1">
+                          <a:off x="0" y="0"/>
+                          <a:ext cx="1149096" cy="0"/>
+                        </a:xfrm>
+                        <a:prstGeom prst="line">
+                          <a:avLst/>
+                        </a:prstGeom>
+                        <a:ln w="12700" cap="flat" cmpd="sng" algn="ctr">
+                          <a:solidFill>
+                            <a:schemeClr val="tx1"/>
+                          </a:solidFill>
+                          <a:prstDash val="dash"/>
+                          <a:round/>
+                          <a:headEnd type="none" w="med" len="med"/>
+                          <a:tailEnd type="none" w="med" len="med"/>
+                        </a:ln>
+                      </wps:spPr>
+                      <wps:style>
+                        <a:lnRef idx="0">
+                          <a:scrgbClr r="0" g="0" b="0"/>
+                        </a:lnRef>
+                        <a:fillRef idx="0">
+                          <a:scrgbClr r="0" g="0" b="0"/>
+                        </a:fillRef>
+                        <a:effectRef idx="0">
+                          <a:scrgbClr r="0" g="0" b="0"/>
+                        </a:effectRef>
+                        <a:fontRef idx="minor">
+                          <a:schemeClr val="tx1"/>
+                        </a:fontRef>
+                      </wps:style>
+                      <wps:bodyPr/>
+                    </wps:wsp>
+                  </a:graphicData>
+                </a:graphic>
+                <wp14:sizeRelH relativeFrom="margin">
+                  <wp14:pctWidth>0</wp14:pctWidth>
+                </wp14:sizeRelH>
+                <wp14:sizeRelV relativeFrom="margin">
+                  <wp14:pctHeight>0</wp14:pctHeight>
+                </wp14:sizeRelV>
+              </wp:anchor>
+            </w:drawing>
+          </mc:Choice>
+          <mc:Fallback>
+            <w:pict>
+              <v:line w14:anchorId="696ADF6B" id="Straight Connector 1" o:spid="_x0000_s1026" style="position:absolute;flip:y;z-index:251682816;visibility:visible;mso-wrap-style:square;mso-width-percent:0;mso-height-percent:0;mso-wrap-distance-left:9pt;mso-wrap-distance-top:0;mso-wrap-distance-right:9pt;mso-wrap-distance-bottom:0;mso-position-horizontal:absolute;mso-position-horizontal-relative:text;mso-position-vertical:absolute;mso-position-vertical-relative:text;mso-width-percent:0;mso-height-percent:0;mso-width-relative:margin;mso-height-relative:margin" from="229.4pt,12.7pt" to="319.9pt,12.7pt" o:gfxdata="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" strokecolor="black [3213]" strokeweight="1pt">
+                <v:stroke dashstyle="dash"/>
+              </v:line>
+            </w:pict>
+          </mc:Fallback>
+        </mc:AlternateContent>
+      </w:r>
+      <w:r>
+        <w:rPr>
+          <w:rFonts w:cstheme="minorHAnsi"/>
+          <w:b/>
+          <w:bCs/>
+          <w:noProof/>
+          <w:sz w:val="28"/>
+          <w:szCs w:val="28"/>
+        </w:rPr>
+        <mc:AlternateContent>
+          <mc:Choice Requires="wps">
+            <w:drawing>
+              <wp:anchor distT="0" distB="0" distL="114300" distR="114300" simplePos="0" relativeHeight="251680768" behindDoc="0" locked="0" layoutInCell="1" allowOverlap="1" wp14:anchorId="137C1C23" wp14:editId="4720251A">
+                <wp:simplePos x="0" y="0"/>
+                <wp:positionH relativeFrom="column">
+                  <wp:posOffset>2170289</wp:posOffset>
+                </wp:positionH>
+                <wp:positionV relativeFrom="paragraph">
+                  <wp:posOffset>184644</wp:posOffset>
+                </wp:positionV>
+                <wp:extent cx="637610" cy="0"/>
+                <wp:effectExtent l="0" t="0" r="0" b="0"/>
+                <wp:wrapNone/>
+                <wp:docPr id="370126357" name="Straight Connector 1"/>
+                <wp:cNvGraphicFramePr/>
+                <a:graphic xmlns:a="http://schemas.openxmlformats.org/drawingml/2006/main">
+                  <a:graphicData uri="http://schemas.microsoft.com/office/word/2010/wordprocessingShape">
+                    <wps:wsp>
+                      <wps:cNvCnPr/>
+                      <wps:spPr>
+                        <a:xfrm flipV="1">
+                          <a:off x="0" y="0"/>
+                          <a:ext cx="637610" cy="0"/>
+                        </a:xfrm>
+                        <a:prstGeom prst="line">
+                          <a:avLst/>
+                        </a:prstGeom>
+                        <a:ln w="12700" cap="flat" cmpd="sng" algn="ctr">
+                          <a:solidFill>
+                            <a:schemeClr val="tx1"/>
+                          </a:solidFill>
+                          <a:prstDash val="dash"/>
+                          <a:round/>
+                          <a:headEnd type="none" w="med" len="med"/>
+                          <a:tailEnd type="none" w="med" len="med"/>
+                        </a:ln>
+                      </wps:spPr>
+                      <wps:style>
+                        <a:lnRef idx="0">
+                          <a:scrgbClr r="0" g="0" b="0"/>
+                        </a:lnRef>
+                        <a:fillRef idx="0">
+                          <a:scrgbClr r="0" g="0" b="0"/>
+                        </a:fillRef>
+                        <a:effectRef idx="0">
+                          <a:scrgbClr r="0" g="0" b="0"/>
+                        </a:effectRef>
+                        <a:fontRef idx="minor">
+                          <a:schemeClr val="tx1"/>
+                        </a:fontRef>
+                      </wps:style>
+                      <wps:bodyPr/>
+                    </wps:wsp>
+                  </a:graphicData>
+                </a:graphic>
+                <wp14:sizeRelH relativeFrom="margin">
+                  <wp14:pctWidth>0</wp14:pctWidth>
+                </wp14:sizeRelH>
+                <wp14:sizeRelV relativeFrom="margin">
+                  <wp14:pctHeight>0</wp14:pctHeight>
+                </wp14:sizeRelV>
+              </wp:anchor>
+            </w:drawing>
+          </mc:Choice>
+          <mc:Fallback>
+            <w:pict>
+              <v:line w14:anchorId="7D552BB6" id="Straight Connector 1" o:spid="_x0000_s1026" style="position:absolute;flip:y;z-index:251680768;visibility:visible;mso-wrap-style:square;mso-width-percent:0;mso-height-percent:0;mso-wrap-distance-left:9pt;mso-wrap-distance-top:0;mso-wrap-distance-right:9pt;mso-wrap-distance-bottom:0;mso-position-horizontal:absolute;mso-position-horizontal-relative:text;mso-position-vertical:absolute;mso-position-vertical-relative:text;mso-width-percent:0;mso-height-percent:0;mso-width-relative:margin;mso-height-relative:margin" from="170.9pt,14.55pt" to="221.1pt,14.55pt" o:gfxdata="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" strokecolor="black [3213]" strokeweight="1pt">
+                <v:stroke dashstyle="dash"/>
+              </v:line>
+            </w:pict>
+          </mc:Fallback>
+        </mc:AlternateContent>
+      </w:r>
+      <w:r>
+        <w:rPr>
+          <w:rFonts w:cstheme="minorHAnsi"/>
+          <w:b/>
+          <w:bCs/>
+          <w:noProof/>
+          <w:sz w:val="28"/>
+          <w:szCs w:val="28"/>
+        </w:rPr>
+        <mc:AlternateContent>
+          <mc:Choice Requires="wps">
+            <w:drawing>
+              <wp:anchor distT="0" distB="0" distL="114300" distR="114300" simplePos="0" relativeHeight="251679744" behindDoc="0" locked="0" layoutInCell="1" allowOverlap="1" wp14:anchorId="3C3DD4FA" wp14:editId="43845791">
+                <wp:simplePos x="0" y="0"/>
+                <wp:positionH relativeFrom="column">
+                  <wp:posOffset>2164644</wp:posOffset>
+                </wp:positionH>
+                <wp:positionV relativeFrom="paragraph">
+                  <wp:posOffset>156422</wp:posOffset>
+                </wp:positionV>
+                <wp:extent cx="643467" cy="0"/>
+                <wp:effectExtent l="0" t="0" r="0" b="0"/>
+                <wp:wrapNone/>
+                <wp:docPr id="690447909" name="Straight Connector 1"/>
+                <wp:cNvGraphicFramePr/>
+                <a:graphic xmlns:a="http://schemas.openxmlformats.org/drawingml/2006/main">
+                  <a:graphicData uri="http://schemas.microsoft.com/office/word/2010/wordprocessingShape">
+                    <wps:wsp>
+                      <wps:cNvCnPr/>
+                      <wps:spPr>
+                        <a:xfrm flipV="1">
+                          <a:off x="0" y="0"/>
+                          <a:ext cx="643467" cy="0"/>
+                        </a:xfrm>
+                        <a:prstGeom prst="line">
+                          <a:avLst/>
+                        </a:prstGeom>
+                        <a:ln/>
+                      </wps:spPr>
+                      <wps:style>
+                        <a:lnRef idx="2">
+                          <a:schemeClr val="dk1"/>
+                        </a:lnRef>
+                        <a:fillRef idx="0">
+                          <a:schemeClr val="dk1"/>
+                        </a:fillRef>
+                        <a:effectRef idx="1">
+                          <a:schemeClr val="dk1"/>
+                        </a:effectRef>
+                        <a:fontRef idx="minor">
+                          <a:schemeClr val="tx1"/>
+                        </a:fontRef>
+                      </wps:style>
+                      <wps:bodyPr/>
+                    </wps:wsp>
+                  </a:graphicData>
+                </a:graphic>
+                <wp14:sizeRelH relativeFrom="margin">
+                  <wp14:pctWidth>0</wp14:pctWidth>
+                </wp14:sizeRelH>
+                <wp14:sizeRelV relativeFrom="margin">
+                  <wp14:pctHeight>0</wp14:pctHeight>
+                </wp14:sizeRelV>
+              </wp:anchor>
+            </w:drawing>
+          </mc:Choice>
+          <mc:Fallback>
+            <w:pict>
+              <v:line w14:anchorId="2F9081D9" id="Straight Connector 1" o:spid="_x0000_s1026" style="position:absolute;flip:y;z-index:251679744;visibility:visible;mso-wrap-style:square;mso-width-percent:0;mso-height-percent:0;mso-wrap-distance-left:9pt;mso-wrap-distance-top:0;mso-wrap-distance-right:9pt;mso-wrap-distance-bottom:0;mso-position-horizontal:absolute;mso-position-horizontal-relative:text;mso-position-vertical:absolute;mso-position-vertical-relative:text;mso-width-percent:0;mso-height-percent:0;mso-width-relative:margin;mso-height-relative:margin" from="170.45pt,12.3pt" to="221.1pt,12.3pt" o:gfxdata="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" strokecolor="black [3200]" strokeweight="1pt">
+                <v:stroke joinstyle="miter"/>
+              </v:line>
+            </w:pict>
+          </mc:Fallback>
+        </mc:AlternateContent>
+      </w:r>
+      <w:r>
+        <w:rPr>
+          <w:rFonts w:cstheme="minorHAnsi"/>
+          <w:b/>
+          <w:bCs/>
+          <w:noProof/>
+          <w:sz w:val="28"/>
+          <w:szCs w:val="28"/>
+        </w:rPr>
+        <mc:AlternateContent>
+          <mc:Choice Requires="wps">
+            <w:drawing>
+              <wp:anchor distT="0" distB="0" distL="114300" distR="114300" simplePos="0" relativeHeight="251677696" behindDoc="0" locked="0" layoutInCell="1" allowOverlap="1" wp14:anchorId="296B0138" wp14:editId="76FAE01D">
+                <wp:simplePos x="0" y="0"/>
+                <wp:positionH relativeFrom="column">
+                  <wp:posOffset>1556674</wp:posOffset>
+                </wp:positionH>
+                <wp:positionV relativeFrom="paragraph">
+                  <wp:posOffset>190500</wp:posOffset>
+                </wp:positionV>
+                <wp:extent cx="504825" cy="0"/>
+                <wp:effectExtent l="0" t="0" r="0" b="0"/>
+                <wp:wrapNone/>
+                <wp:docPr id="358798680" name="Straight Connector 1"/>
+                <wp:cNvGraphicFramePr/>
+                <a:graphic xmlns:a="http://schemas.openxmlformats.org/drawingml/2006/main">
+                  <a:graphicData uri="http://schemas.microsoft.com/office/word/2010/wordprocessingShape">
+                    <wps:wsp>
+                      <wps:cNvCnPr/>
+                      <wps:spPr>
+                        <a:xfrm flipV="1">
+                          <a:off x="0" y="0"/>
+                          <a:ext cx="504825" cy="0"/>
+                        </a:xfrm>
+                        <a:prstGeom prst="line">
+                          <a:avLst/>
+                        </a:prstGeom>
+                        <a:ln w="12700" cap="flat" cmpd="sng" algn="ctr">
+                          <a:solidFill>
+                            <a:schemeClr val="tx1"/>
+                          </a:solidFill>
+                          <a:prstDash val="dash"/>
+                          <a:round/>
+                          <a:headEnd type="none" w="med" len="med"/>
+                          <a:tailEnd type="none" w="med" len="med"/>
+                        </a:ln>
+                      </wps:spPr>
+                      <wps:style>
+                        <a:lnRef idx="0">
+                          <a:scrgbClr r="0" g="0" b="0"/>
+                        </a:lnRef>
+                        <a:fillRef idx="0">
+                          <a:scrgbClr r="0" g="0" b="0"/>
+                        </a:fillRef>
+                        <a:effectRef idx="0">
+                          <a:scrgbClr r="0" g="0" b="0"/>
+                        </a:effectRef>
+                        <a:fontRef idx="minor">
+                          <a:schemeClr val="tx1"/>
+                        </a:fontRef>
+                      </wps:style>
+                      <wps:bodyPr/>
+                    </wps:wsp>
+                  </a:graphicData>
+                </a:graphic>
+                <wp14:sizeRelH relativeFrom="margin">
+                  <wp14:pctWidth>0</wp14:pctWidth>
+                </wp14:sizeRelH>
+                <wp14:sizeRelV relativeFrom="margin">
+                  <wp14:pctHeight>0</wp14:pctHeight>
+                </wp14:sizeRelV>
+              </wp:anchor>
+            </w:drawing>
+          </mc:Choice>
+          <mc:Fallback>
+            <w:pict>
+              <v:line w14:anchorId="4B06F5F3" id="Straight Connector 1" o:spid="_x0000_s1026" style="position:absolute;flip:y;z-index:251677696;visibility:visible;mso-wrap-style:square;mso-width-percent:0;mso-height-percent:0;mso-wrap-distance-left:9pt;mso-wrap-distance-top:0;mso-wrap-distance-right:9pt;mso-wrap-distance-bottom:0;mso-position-horizontal:absolute;mso-position-horizontal-relative:text;mso-position-vertical:absolute;mso-position-vertical-relative:text;mso-width-percent:0;mso-height-percent:0;mso-width-relative:margin;mso-height-relative:margin" from="122.55pt,15pt" to="162.3pt,15pt" o:gfxdata="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" strokecolor="black [3213]" strokeweight="1pt">
+                <v:stroke dashstyle="dash"/>
+              </v:line>
+            </w:pict>
+          </mc:Fallback>
+        </mc:AlternateContent>
+      </w:r>
+      <w:r>
+        <w:rPr>
+          <w:rFonts w:cstheme="minorHAnsi"/>
+          <w:b/>
+          <w:bCs/>
+          <w:noProof/>
+          <w:sz w:val="28"/>
+          <w:szCs w:val="28"/>
+        </w:rPr>
+        <mc:AlternateContent>
+          <mc:Choice Requires="wps">
+            <w:drawing>
+              <wp:anchor distT="0" distB="0" distL="114300" distR="114300" simplePos="0" relativeHeight="251675648" behindDoc="0" locked="0" layoutInCell="1" allowOverlap="1" wp14:anchorId="73E82BC3" wp14:editId="1174A901">
+                <wp:simplePos x="0" y="0"/>
+                <wp:positionH relativeFrom="column">
+                  <wp:posOffset>1550670</wp:posOffset>
+                </wp:positionH>
+                <wp:positionV relativeFrom="paragraph">
+                  <wp:posOffset>163195</wp:posOffset>
+                </wp:positionV>
+                <wp:extent cx="510540" cy="0"/>
+                <wp:effectExtent l="0" t="0" r="0" b="0"/>
+                <wp:wrapNone/>
+                <wp:docPr id="950144374" name="Straight Connector 1"/>
+                <wp:cNvGraphicFramePr/>
+                <a:graphic xmlns:a="http://schemas.openxmlformats.org/drawingml/2006/main">
+                  <a:graphicData uri="http://schemas.microsoft.com/office/word/2010/wordprocessingShape">
+                    <wps:wsp>
+                      <wps:cNvCnPr/>
+                      <wps:spPr>
+                        <a:xfrm flipV="1">
+                          <a:off x="0" y="0"/>
+                          <a:ext cx="510540" cy="0"/>
+                        </a:xfrm>
+                        <a:prstGeom prst="line">
+                          <a:avLst/>
+                        </a:prstGeom>
+                        <a:ln/>
+                      </wps:spPr>
+                      <wps:style>
+                        <a:lnRef idx="2">
+                          <a:schemeClr val="dk1"/>
+                        </a:lnRef>
+                        <a:fillRef idx="0">
+                          <a:schemeClr val="dk1"/>
+                        </a:fillRef>
+                        <a:effectRef idx="1">
+                          <a:schemeClr val="dk1"/>
+                        </a:effectRef>
+                        <a:fontRef idx="minor">
+                          <a:schemeClr val="tx1"/>
+                        </a:fontRef>
+                      </wps:style>
+                      <wps:bodyPr/>
+                    </wps:wsp>
+                  </a:graphicData>
+                </a:graphic>
+                <wp14:sizeRelH relativeFrom="margin">
+                  <wp14:pctWidth>0</wp14:pctWidth>
+                </wp14:sizeRelH>
+                <wp14:sizeRelV relativeFrom="margin">
+                  <wp14:pctHeight>0</wp14:pctHeight>
+                </wp14:sizeRelV>
+              </wp:anchor>
+            </w:drawing>
+          </mc:Choice>
+          <mc:Fallback>
+            <w:pict>
+              <v:line w14:anchorId="64251AF6" id="Straight Connector 1" o:spid="_x0000_s1026" style="position:absolute;flip:y;z-index:251675648;visibility:visible;mso-wrap-style:square;mso-width-percent:0;mso-height-percent:0;mso-wrap-distance-left:9pt;mso-wrap-distance-top:0;mso-wrap-distance-right:9pt;mso-wrap-distance-bottom:0;mso-position-horizontal:absolute;mso-position-horizontal-relative:text;mso-position-vertical:absolute;mso-position-vertical-relative:text;mso-width-percent:0;mso-height-percent:0;mso-width-relative:margin;mso-height-relative:margin" from="122.1pt,12.85pt" to="162.3pt,12.85pt" o:gfxdata="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" strokecolor="black [3200]" strokeweight="1pt">
+                <v:stroke joinstyle="miter"/>
+              </v:line>
+            </w:pict>
+          </mc:Fallback>
+        </mc:AlternateContent>
+      </w:r>
+      <w:r>
+        <w:rPr>
+          <w:rFonts w:cstheme="minorHAnsi"/>
+          <w:b/>
+          <w:bCs/>
+        </w:rPr>
+        <w:t>ServicesProvided</w:t>
+      </w:r>
+      <w:r>
+        <w:rPr>
+          <w:rFonts w:cstheme="minorHAnsi"/>
+        </w:rPr>
+        <w:t xml:space="preserve"> { </w:t>
+      </w:r>
+      <w:r>
+        <w:rPr>
+          <w:rFonts w:cstheme="minorHAnsi"/>
+          <w:i/>
+          <w:iCs/>
+        </w:rPr>
+        <w:t>ServiceID</w:t>
+      </w:r>
+      <w:r>
+        <w:rPr>
+          <w:rFonts w:cstheme="minorHAnsi"/>
+        </w:rPr>
+        <w:t xml:space="preserve">, </w:t>
+      </w:r>
+      <w:r>
+        <w:rPr>
+          <w:rFonts w:cstheme="minorHAnsi"/>
+          <w:i/>
+          <w:iCs/>
+        </w:rPr>
+        <w:t>EmployeeID</w:t>
+      </w:r>
+      <w:r>
+        <w:rPr>
+          <w:rFonts w:cstheme="minorHAnsi"/>
+        </w:rPr>
+        <w:t xml:space="preserve">, </w:t>
+      </w:r>
+      <w:r>
+        <w:rPr>
+          <w:rFonts w:cstheme="minorHAnsi"/>
+          <w:i/>
+          <w:iCs/>
+        </w:rPr>
+        <w:t>ClientAppointmentID</w:t>
+      </w:r>
+      <w:r>
+        <w:rPr>
+          <w:rFonts w:cstheme="minorHAnsi"/>
+        </w:rPr>
+        <w:t>, Expenses</w:t>
+      </w:r>
+      <w:r>
+        <w:rPr>
+          <w:rFonts w:cstheme="minorHAnsi"/>
+        </w:rPr>
+        <w:t xml:space="preserve"> }</w:t>
       </w:r>
     </w:p>
     <w:p>
@@ -317,724 +1938,758 @@
         <w:pStyle w:val="ListParagraph"/>
         <w:numPr>
           <w:ilvl w:val="0"/>
-          <w:numId w:val="3"/>
+          <w:numId w:val="9"/>
         </w:numPr>
         <w:rPr>
-          <w:rFonts w:ascii="Times New Roman" w:hAnsi="Times New Roman" w:cs="Times New Roman"/>
-        </w:rPr>
-      </w:pPr>
-      <w:r>
-        <w:rPr>
-          <w:rFonts w:ascii="Times New Roman" w:hAnsi="Times New Roman" w:cs="Times New Roman"/>
-        </w:rPr>
-        <w:t>EmployeePayrollNumber</w:t>
+          <w:rFonts w:cstheme="minorHAnsi"/>
+        </w:rPr>
+      </w:pPr>
+      <w:r>
+        <w:rPr>
+          <w:rFonts w:cstheme="minorHAnsi"/>
+          <w:b/>
+          <w:bCs/>
+          <w:noProof/>
+          <w:sz w:val="28"/>
+          <w:szCs w:val="28"/>
+        </w:rPr>
+        <mc:AlternateContent>
+          <mc:Choice Requires="wps">
+            <w:drawing>
+              <wp:anchor distT="0" distB="0" distL="114300" distR="114300" simplePos="0" relativeHeight="251688960" behindDoc="0" locked="0" layoutInCell="1" allowOverlap="1" wp14:anchorId="2F161B5F" wp14:editId="1173C3E8">
+                <wp:simplePos x="0" y="0"/>
+                <wp:positionH relativeFrom="column">
+                  <wp:posOffset>1289050</wp:posOffset>
+                </wp:positionH>
+                <wp:positionV relativeFrom="paragraph">
+                  <wp:posOffset>163195</wp:posOffset>
+                </wp:positionV>
+                <wp:extent cx="746125" cy="0"/>
+                <wp:effectExtent l="0" t="0" r="0" b="0"/>
+                <wp:wrapNone/>
+                <wp:docPr id="194995329" name="Straight Connector 1"/>
+                <wp:cNvGraphicFramePr/>
+                <a:graphic xmlns:a="http://schemas.openxmlformats.org/drawingml/2006/main">
+                  <a:graphicData uri="http://schemas.microsoft.com/office/word/2010/wordprocessingShape">
+                    <wps:wsp>
+                      <wps:cNvCnPr/>
+                      <wps:spPr>
+                        <a:xfrm flipV="1">
+                          <a:off x="0" y="0"/>
+                          <a:ext cx="746125" cy="0"/>
+                        </a:xfrm>
+                        <a:prstGeom prst="line">
+                          <a:avLst/>
+                        </a:prstGeom>
+                        <a:ln/>
+                      </wps:spPr>
+                      <wps:style>
+                        <a:lnRef idx="2">
+                          <a:schemeClr val="dk1"/>
+                        </a:lnRef>
+                        <a:fillRef idx="0">
+                          <a:schemeClr val="dk1"/>
+                        </a:fillRef>
+                        <a:effectRef idx="1">
+                          <a:schemeClr val="dk1"/>
+                        </a:effectRef>
+                        <a:fontRef idx="minor">
+                          <a:schemeClr val="tx1"/>
+                        </a:fontRef>
+                      </wps:style>
+                      <wps:bodyPr/>
+                    </wps:wsp>
+                  </a:graphicData>
+                </a:graphic>
+                <wp14:sizeRelH relativeFrom="margin">
+                  <wp14:pctWidth>0</wp14:pctWidth>
+                </wp14:sizeRelH>
+                <wp14:sizeRelV relativeFrom="margin">
+                  <wp14:pctHeight>0</wp14:pctHeight>
+                </wp14:sizeRelV>
+              </wp:anchor>
+            </w:drawing>
+          </mc:Choice>
+          <mc:Fallback>
+            <w:pict>
+              <v:line w14:anchorId="0A389E26" id="Straight Connector 1" o:spid="_x0000_s1026" style="position:absolute;flip:y;z-index:251688960;visibility:visible;mso-wrap-style:square;mso-width-percent:0;mso-height-percent:0;mso-wrap-distance-left:9pt;mso-wrap-distance-top:0;mso-wrap-distance-right:9pt;mso-wrap-distance-bottom:0;mso-position-horizontal:absolute;mso-position-horizontal-relative:text;mso-position-vertical:absolute;mso-position-vertical-relative:text;mso-width-percent:0;mso-height-percent:0;mso-width-relative:margin;mso-height-relative:margin" from="101.5pt,12.85pt" to="160.25pt,12.85pt" o:gfxdata="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" strokecolor="black [3200]" strokeweight="1pt">
+                <v:stroke joinstyle="miter"/>
+              </v:line>
+            </w:pict>
+          </mc:Fallback>
+        </mc:AlternateContent>
+      </w:r>
+      <w:r>
+        <w:rPr>
+          <w:rFonts w:cstheme="minorHAnsi"/>
+          <w:b/>
+          <w:bCs/>
+          <w:noProof/>
+          <w:sz w:val="28"/>
+          <w:szCs w:val="28"/>
+        </w:rPr>
+        <mc:AlternateContent>
+          <mc:Choice Requires="wps">
+            <w:drawing>
+              <wp:anchor distT="0" distB="0" distL="114300" distR="114300" simplePos="0" relativeHeight="251686912" behindDoc="0" locked="0" layoutInCell="1" allowOverlap="1" wp14:anchorId="28A42FE5" wp14:editId="3667C762">
+                <wp:simplePos x="0" y="0"/>
+                <wp:positionH relativeFrom="column">
+                  <wp:posOffset>2726690</wp:posOffset>
+                </wp:positionH>
+                <wp:positionV relativeFrom="paragraph">
+                  <wp:posOffset>151130</wp:posOffset>
+                </wp:positionV>
+                <wp:extent cx="1177925" cy="9525"/>
+                <wp:effectExtent l="0" t="0" r="22225" b="28575"/>
+                <wp:wrapNone/>
+                <wp:docPr id="580891244" name="Straight Connector 1"/>
+                <wp:cNvGraphicFramePr/>
+                <a:graphic xmlns:a="http://schemas.openxmlformats.org/drawingml/2006/main">
+                  <a:graphicData uri="http://schemas.microsoft.com/office/word/2010/wordprocessingShape">
+                    <wps:wsp>
+                      <wps:cNvCnPr/>
+                      <wps:spPr>
+                        <a:xfrm flipV="1">
+                          <a:off x="0" y="0"/>
+                          <a:ext cx="1177925" cy="9525"/>
+                        </a:xfrm>
+                        <a:prstGeom prst="line">
+                          <a:avLst/>
+                        </a:prstGeom>
+                        <a:ln w="12700" cap="flat" cmpd="sng" algn="ctr">
+                          <a:solidFill>
+                            <a:schemeClr val="tx1"/>
+                          </a:solidFill>
+                          <a:prstDash val="dash"/>
+                          <a:round/>
+                          <a:headEnd type="none" w="med" len="med"/>
+                          <a:tailEnd type="none" w="med" len="med"/>
+                        </a:ln>
+                      </wps:spPr>
+                      <wps:style>
+                        <a:lnRef idx="0">
+                          <a:scrgbClr r="0" g="0" b="0"/>
+                        </a:lnRef>
+                        <a:fillRef idx="0">
+                          <a:scrgbClr r="0" g="0" b="0"/>
+                        </a:fillRef>
+                        <a:effectRef idx="0">
+                          <a:scrgbClr r="0" g="0" b="0"/>
+                        </a:effectRef>
+                        <a:fontRef idx="minor">
+                          <a:schemeClr val="tx1"/>
+                        </a:fontRef>
+                      </wps:style>
+                      <wps:bodyPr/>
+                    </wps:wsp>
+                  </a:graphicData>
+                </a:graphic>
+                <wp14:sizeRelH relativeFrom="margin">
+                  <wp14:pctWidth>0</wp14:pctWidth>
+                </wp14:sizeRelH>
+                <wp14:sizeRelV relativeFrom="margin">
+                  <wp14:pctHeight>0</wp14:pctHeight>
+                </wp14:sizeRelV>
+              </wp:anchor>
+            </w:drawing>
+          </mc:Choice>
+          <mc:Fallback>
+            <w:pict>
+              <v:line w14:anchorId="390A0900" id="Straight Connector 1" o:spid="_x0000_s1026" style="position:absolute;flip:y;z-index:251686912;visibility:visible;mso-wrap-style:square;mso-width-percent:0;mso-height-percent:0;mso-wrap-distance-left:9pt;mso-wrap-distance-top:0;mso-wrap-distance-right:9pt;mso-wrap-distance-bottom:0;mso-position-horizontal:absolute;mso-position-horizontal-relative:text;mso-position-vertical:absolute;mso-position-vertical-relative:text;mso-width-percent:0;mso-height-percent:0;mso-width-relative:margin;mso-height-relative:margin" from="214.7pt,11.9pt" to="307.45pt,12.65pt" o:gfxdata="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" strokecolor="black [3213]" strokeweight="1pt">
+                <v:stroke dashstyle="dash"/>
+              </v:line>
+            </w:pict>
+          </mc:Fallback>
+        </mc:AlternateContent>
+      </w:r>
+      <w:r>
+        <w:rPr>
+          <w:rFonts w:cstheme="minorHAnsi"/>
+          <w:b/>
+          <w:bCs/>
+          <w:noProof/>
+          <w:sz w:val="28"/>
+          <w:szCs w:val="28"/>
+        </w:rPr>
+        <mc:AlternateContent>
+          <mc:Choice Requires="wps">
+            <w:drawing>
+              <wp:anchor distT="0" distB="0" distL="114300" distR="114300" simplePos="0" relativeHeight="251684864" behindDoc="0" locked="0" layoutInCell="1" allowOverlap="1" wp14:anchorId="66AE129B" wp14:editId="7BB792FE">
+                <wp:simplePos x="0" y="0"/>
+                <wp:positionH relativeFrom="column">
+                  <wp:posOffset>2120900</wp:posOffset>
+                </wp:positionH>
+                <wp:positionV relativeFrom="paragraph">
+                  <wp:posOffset>160655</wp:posOffset>
+                </wp:positionV>
+                <wp:extent cx="514350" cy="0"/>
+                <wp:effectExtent l="0" t="0" r="0" b="0"/>
+                <wp:wrapNone/>
+                <wp:docPr id="1868899204" name="Straight Connector 1"/>
+                <wp:cNvGraphicFramePr/>
+                <a:graphic xmlns:a="http://schemas.openxmlformats.org/drawingml/2006/main">
+                  <a:graphicData uri="http://schemas.microsoft.com/office/word/2010/wordprocessingShape">
+                    <wps:wsp>
+                      <wps:cNvCnPr/>
+                      <wps:spPr>
+                        <a:xfrm flipV="1">
+                          <a:off x="0" y="0"/>
+                          <a:ext cx="514350" cy="0"/>
+                        </a:xfrm>
+                        <a:prstGeom prst="line">
+                          <a:avLst/>
+                        </a:prstGeom>
+                        <a:ln w="12700" cap="flat" cmpd="sng" algn="ctr">
+                          <a:solidFill>
+                            <a:schemeClr val="tx1"/>
+                          </a:solidFill>
+                          <a:prstDash val="dash"/>
+                          <a:round/>
+                          <a:headEnd type="none" w="med" len="med"/>
+                          <a:tailEnd type="none" w="med" len="med"/>
+                        </a:ln>
+                      </wps:spPr>
+                      <wps:style>
+                        <a:lnRef idx="0">
+                          <a:scrgbClr r="0" g="0" b="0"/>
+                        </a:lnRef>
+                        <a:fillRef idx="0">
+                          <a:scrgbClr r="0" g="0" b="0"/>
+                        </a:fillRef>
+                        <a:effectRef idx="0">
+                          <a:scrgbClr r="0" g="0" b="0"/>
+                        </a:effectRef>
+                        <a:fontRef idx="minor">
+                          <a:schemeClr val="tx1"/>
+                        </a:fontRef>
+                      </wps:style>
+                      <wps:bodyPr/>
+                    </wps:wsp>
+                  </a:graphicData>
+                </a:graphic>
+                <wp14:sizeRelH relativeFrom="margin">
+                  <wp14:pctWidth>0</wp14:pctWidth>
+                </wp14:sizeRelH>
+                <wp14:sizeRelV relativeFrom="margin">
+                  <wp14:pctHeight>0</wp14:pctHeight>
+                </wp14:sizeRelV>
+              </wp:anchor>
+            </w:drawing>
+          </mc:Choice>
+          <mc:Fallback>
+            <w:pict>
+              <v:line w14:anchorId="10AF709E" id="Straight Connector 1" o:spid="_x0000_s1026" style="position:absolute;flip:y;z-index:251684864;visibility:visible;mso-wrap-style:square;mso-width-percent:0;mso-height-percent:0;mso-wrap-distance-left:9pt;mso-wrap-distance-top:0;mso-wrap-distance-right:9pt;mso-wrap-distance-bottom:0;mso-position-horizontal:absolute;mso-position-horizontal-relative:text;mso-position-vertical:absolute;mso-position-vertical-relative:text;mso-width-percent:0;mso-height-percent:0;mso-width-relative:margin;mso-height-relative:margin" from="167pt,12.65pt" to="207.5pt,12.65pt" o:gfxdata="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" strokecolor="black [3213]" strokeweight="1pt">
+                <v:stroke dashstyle="dash"/>
+              </v:line>
+            </w:pict>
+          </mc:Fallback>
+        </mc:AlternateContent>
+      </w:r>
+      <w:r>
+        <w:rPr>
+          <w:rFonts w:cstheme="minorHAnsi"/>
+          <w:b/>
+          <w:bCs/>
+        </w:rPr>
+        <w:t>InvoiceRows</w:t>
+      </w:r>
+      <w:r>
+        <w:rPr>
+          <w:rFonts w:cstheme="minorHAnsi"/>
+        </w:rPr>
+        <w:t xml:space="preserve"> { </w:t>
+      </w:r>
+      <w:r>
+        <w:rPr>
+          <w:rFonts w:cstheme="minorHAnsi"/>
+        </w:rPr>
+        <w:t xml:space="preserve">InvoiceRowID, </w:t>
+      </w:r>
+      <w:r>
+        <w:rPr>
+          <w:rFonts w:cstheme="minorHAnsi"/>
+          <w:i/>
+          <w:iCs/>
+        </w:rPr>
+        <w:t>InvoiceID</w:t>
+      </w:r>
+      <w:r>
+        <w:rPr>
+          <w:rFonts w:cstheme="minorHAnsi"/>
+        </w:rPr>
+        <w:t xml:space="preserve">, </w:t>
+      </w:r>
+      <w:r>
+        <w:rPr>
+          <w:rFonts w:cstheme="minorHAnsi"/>
+          <w:i/>
+          <w:iCs/>
+        </w:rPr>
+        <w:t>ClientAppointmentID</w:t>
+      </w:r>
+      <w:r>
+        <w:rPr>
+          <w:rFonts w:cstheme="minorHAnsi"/>
+        </w:rPr>
+        <w:t xml:space="preserve"> }</w:t>
       </w:r>
     </w:p>
     <w:p>
       <w:pPr>
-        <w:pStyle w:val="ListParagraph"/>
-        <w:numPr>
-          <w:ilvl w:val="0"/>
-          <w:numId w:val="3"/>
-        </w:numPr>
-        <w:rPr>
-          <w:rFonts w:ascii="Times New Roman" w:hAnsi="Times New Roman" w:cs="Times New Roman"/>
-        </w:rPr>
-      </w:pPr>
-      <w:r>
-        <w:rPr>
-          <w:rFonts w:ascii="Times New Roman" w:hAnsi="Times New Roman" w:cs="Times New Roman"/>
-        </w:rPr>
-        <w:t>EmployeeName</w:t>
+        <w:rPr>
+          <w:rFonts w:cstheme="minorHAnsi"/>
+        </w:rPr>
+      </w:pPr>
+      <w:r>
+        <w:rPr>
+          <w:rFonts w:cstheme="minorHAnsi"/>
+          <w:b/>
+          <w:bCs/>
+          <w:noProof/>
+          <w:sz w:val="28"/>
+          <w:szCs w:val="28"/>
+        </w:rPr>
+        <mc:AlternateContent>
+          <mc:Choice Requires="wps">
+            <w:drawing>
+              <wp:anchor distT="0" distB="0" distL="114300" distR="114300" simplePos="0" relativeHeight="251691008" behindDoc="0" locked="0" layoutInCell="1" allowOverlap="1" wp14:anchorId="5F9DB579" wp14:editId="2BB06C69">
+                <wp:simplePos x="0" y="0"/>
+                <wp:positionH relativeFrom="margin">
+                  <wp:posOffset>228103</wp:posOffset>
+                </wp:positionH>
+                <wp:positionV relativeFrom="paragraph">
+                  <wp:posOffset>102235</wp:posOffset>
+                </wp:positionV>
+                <wp:extent cx="563880" cy="0"/>
+                <wp:effectExtent l="0" t="0" r="0" b="0"/>
+                <wp:wrapNone/>
+                <wp:docPr id="1163175905" name="Straight Connector 1"/>
+                <wp:cNvGraphicFramePr/>
+                <a:graphic xmlns:a="http://schemas.openxmlformats.org/drawingml/2006/main">
+                  <a:graphicData uri="http://schemas.microsoft.com/office/word/2010/wordprocessingShape">
+                    <wps:wsp>
+                      <wps:cNvCnPr/>
+                      <wps:spPr>
+                        <a:xfrm flipV="1">
+                          <a:off x="0" y="0"/>
+                          <a:ext cx="563880" cy="0"/>
+                        </a:xfrm>
+                        <a:prstGeom prst="line">
+                          <a:avLst/>
+                        </a:prstGeom>
+                        <a:ln/>
+                      </wps:spPr>
+                      <wps:style>
+                        <a:lnRef idx="2">
+                          <a:schemeClr val="dk1"/>
+                        </a:lnRef>
+                        <a:fillRef idx="0">
+                          <a:schemeClr val="dk1"/>
+                        </a:fillRef>
+                        <a:effectRef idx="1">
+                          <a:schemeClr val="dk1"/>
+                        </a:effectRef>
+                        <a:fontRef idx="minor">
+                          <a:schemeClr val="tx1"/>
+                        </a:fontRef>
+                      </wps:style>
+                      <wps:bodyPr/>
+                    </wps:wsp>
+                  </a:graphicData>
+                </a:graphic>
+                <wp14:sizeRelH relativeFrom="margin">
+                  <wp14:pctWidth>0</wp14:pctWidth>
+                </wp14:sizeRelH>
+                <wp14:sizeRelV relativeFrom="margin">
+                  <wp14:pctHeight>0</wp14:pctHeight>
+                </wp14:sizeRelV>
+              </wp:anchor>
+            </w:drawing>
+          </mc:Choice>
+          <mc:Fallback>
+            <w:pict>
+              <v:line w14:anchorId="107D85BF" id="Straight Connector 1" o:spid="_x0000_s1026" style="position:absolute;flip:y;z-index:251691008;visibility:visible;mso-wrap-style:square;mso-width-percent:0;mso-height-percent:0;mso-wrap-distance-left:9pt;mso-wrap-distance-top:0;mso-wrap-distance-right:9pt;mso-wrap-distance-bottom:0;mso-position-horizontal:absolute;mso-position-horizontal-relative:margin;mso-position-vertical:absolute;mso-position-vertical-relative:text;mso-width-percent:0;mso-height-percent:0;mso-width-relative:margin;mso-height-relative:margin" from="17.95pt,8.05pt" to="62.35pt,8.05pt" o:gfxdata="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" strokecolor="black [3200]" strokeweight="1pt">
+                <v:stroke joinstyle="miter"/>
+                <w10:wrap anchorx="margin"/>
+              </v:line>
+            </w:pict>
+          </mc:Fallback>
+        </mc:AlternateContent>
+      </w:r>
+      <w:r>
+        <w:rPr>
+          <w:rFonts w:cstheme="minorHAnsi"/>
+        </w:rPr>
+        <w:t xml:space="preserve">                 </w:t>
+      </w:r>
+      <w:r>
+        <w:rPr>
+          <w:rFonts w:cstheme="minorHAnsi"/>
+        </w:rPr>
+        <w:t xml:space="preserve">    </w:t>
+      </w:r>
+      <w:r>
+        <w:rPr>
+          <w:rFonts w:cstheme="minorHAnsi"/>
+        </w:rPr>
+        <w:t xml:space="preserve">      </w:t>
+      </w:r>
+      <w:r>
+        <w:rPr>
+          <w:rFonts w:cstheme="minorHAnsi"/>
+        </w:rPr>
+        <w:t>Represents</w:t>
+      </w:r>
+      <w:r>
+        <w:rPr>
+          <w:rFonts w:cstheme="minorHAnsi"/>
+        </w:rPr>
+        <w:t xml:space="preserve"> Primary key</w:t>
       </w:r>
     </w:p>
     <w:p>
       <w:pPr>
-        <w:pStyle w:val="ListParagraph"/>
-        <w:numPr>
-          <w:ilvl w:val="0"/>
-          <w:numId w:val="3"/>
-        </w:numPr>
-        <w:rPr>
-          <w:rFonts w:ascii="Times New Roman" w:hAnsi="Times New Roman" w:cs="Times New Roman"/>
-        </w:rPr>
-      </w:pPr>
-      <w:r>
-        <w:rPr>
-          <w:rFonts w:ascii="Times New Roman" w:hAnsi="Times New Roman" w:cs="Times New Roman"/>
-        </w:rPr>
-        <w:t>EmployeeMobile</w:t>
+        <w:rPr>
+          <w:rFonts w:cstheme="minorHAnsi"/>
+        </w:rPr>
+      </w:pPr>
+      <w:r>
+        <w:rPr>
+          <w:rFonts w:cstheme="minorHAnsi"/>
+          <w:b/>
+          <w:bCs/>
+          <w:noProof/>
+          <w:sz w:val="28"/>
+          <w:szCs w:val="28"/>
+        </w:rPr>
+        <mc:AlternateContent>
+          <mc:Choice Requires="wps">
+            <w:drawing>
+              <wp:anchor distT="0" distB="0" distL="114300" distR="114300" simplePos="0" relativeHeight="251693056" behindDoc="0" locked="0" layoutInCell="1" allowOverlap="1" wp14:anchorId="3036BE71" wp14:editId="2A3BC972">
+                <wp:simplePos x="0" y="0"/>
+                <wp:positionH relativeFrom="margin">
+                  <wp:posOffset>228103</wp:posOffset>
+                </wp:positionH>
+                <wp:positionV relativeFrom="paragraph">
+                  <wp:posOffset>83185</wp:posOffset>
+                </wp:positionV>
+                <wp:extent cx="574040" cy="0"/>
+                <wp:effectExtent l="0" t="0" r="0" b="0"/>
+                <wp:wrapNone/>
+                <wp:docPr id="534491807" name="Straight Connector 1"/>
+                <wp:cNvGraphicFramePr/>
+                <a:graphic xmlns:a="http://schemas.openxmlformats.org/drawingml/2006/main">
+                  <a:graphicData uri="http://schemas.microsoft.com/office/word/2010/wordprocessingShape">
+                    <wps:wsp>
+                      <wps:cNvCnPr/>
+                      <wps:spPr>
+                        <a:xfrm flipV="1">
+                          <a:off x="0" y="0"/>
+                          <a:ext cx="574040" cy="0"/>
+                        </a:xfrm>
+                        <a:prstGeom prst="line">
+                          <a:avLst/>
+                        </a:prstGeom>
+                        <a:ln w="12700" cap="flat" cmpd="sng" algn="ctr">
+                          <a:solidFill>
+                            <a:schemeClr val="tx1"/>
+                          </a:solidFill>
+                          <a:prstDash val="dash"/>
+                          <a:round/>
+                          <a:headEnd type="none" w="med" len="med"/>
+                          <a:tailEnd type="none" w="med" len="med"/>
+                        </a:ln>
+                      </wps:spPr>
+                      <wps:style>
+                        <a:lnRef idx="0">
+                          <a:scrgbClr r="0" g="0" b="0"/>
+                        </a:lnRef>
+                        <a:fillRef idx="0">
+                          <a:scrgbClr r="0" g="0" b="0"/>
+                        </a:fillRef>
+                        <a:effectRef idx="0">
+                          <a:scrgbClr r="0" g="0" b="0"/>
+                        </a:effectRef>
+                        <a:fontRef idx="minor">
+                          <a:schemeClr val="tx1"/>
+                        </a:fontRef>
+                      </wps:style>
+                      <wps:bodyPr/>
+                    </wps:wsp>
+                  </a:graphicData>
+                </a:graphic>
+                <wp14:sizeRelH relativeFrom="margin">
+                  <wp14:pctWidth>0</wp14:pctWidth>
+                </wp14:sizeRelH>
+                <wp14:sizeRelV relativeFrom="margin">
+                  <wp14:pctHeight>0</wp14:pctHeight>
+                </wp14:sizeRelV>
+              </wp:anchor>
+            </w:drawing>
+          </mc:Choice>
+          <mc:Fallback>
+            <w:pict>
+              <v:line w14:anchorId="1E6DA50F" id="Straight Connector 1" o:spid="_x0000_s1026" style="position:absolute;flip:y;z-index:251693056;visibility:visible;mso-wrap-style:square;mso-width-percent:0;mso-height-percent:0;mso-wrap-distance-left:9pt;mso-wrap-distance-top:0;mso-wrap-distance-right:9pt;mso-wrap-distance-bottom:0;mso-position-horizontal:absolute;mso-position-horizontal-relative:margin;mso-position-vertical:absolute;mso-position-vertical-relative:text;mso-width-percent:0;mso-height-percent:0;mso-width-relative:margin;mso-height-relative:margin" from="17.95pt,6.55pt" to="63.15pt,6.55pt" o:gfxdata="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" strokecolor="black [3213]" strokeweight="1pt">
+                <v:stroke dashstyle="dash"/>
+                <w10:wrap anchorx="margin"/>
+              </v:line>
+            </w:pict>
+          </mc:Fallback>
+        </mc:AlternateContent>
+      </w:r>
+      <w:r>
+        <w:rPr>
+          <w:noProof/>
+        </w:rPr>
+        <w:t xml:space="preserve">                     </w:t>
+      </w:r>
+      <w:r>
+        <w:rPr>
+          <w:noProof/>
+        </w:rPr>
+        <w:t xml:space="preserve">      </w:t>
+      </w:r>
+      <w:r>
+        <w:rPr>
+          <w:rFonts w:cstheme="minorHAnsi"/>
+        </w:rPr>
+        <w:t>Represents Foreign key</w:t>
       </w:r>
     </w:p>
     <w:p>
       <w:pPr>
         <w:rPr>
-          <w:rFonts w:ascii="Times New Roman" w:hAnsi="Times New Roman" w:cs="Times New Roman"/>
+          <w:rFonts w:cstheme="minorHAnsi"/>
+        </w:rPr>
+      </w:pPr>
+      <w:r>
+        <w:rPr>
+          <w:rFonts w:cstheme="minorHAnsi"/>
           <w:b/>
           <w:bCs/>
-        </w:rPr>
-      </w:pPr>
-      <w:r>
-        <w:rPr>
-          <w:rFonts w:ascii="Times New Roman" w:hAnsi="Times New Roman" w:cs="Times New Roman"/>
+          <w:noProof/>
+          <w:sz w:val="28"/>
+          <w:szCs w:val="28"/>
+        </w:rPr>
+        <mc:AlternateContent>
+          <mc:Choice Requires="wps">
+            <w:drawing>
+              <wp:anchor distT="0" distB="0" distL="114300" distR="114300" simplePos="0" relativeHeight="251695104" behindDoc="0" locked="0" layoutInCell="1" allowOverlap="1" wp14:anchorId="2DA46A68" wp14:editId="247C5033">
+                <wp:simplePos x="0" y="0"/>
+                <wp:positionH relativeFrom="margin">
+                  <wp:posOffset>227965</wp:posOffset>
+                </wp:positionH>
+                <wp:positionV relativeFrom="paragraph">
+                  <wp:posOffset>76835</wp:posOffset>
+                </wp:positionV>
+                <wp:extent cx="563880" cy="0"/>
+                <wp:effectExtent l="0" t="0" r="0" b="0"/>
+                <wp:wrapNone/>
+                <wp:docPr id="778316241" name="Straight Connector 1"/>
+                <wp:cNvGraphicFramePr/>
+                <a:graphic xmlns:a="http://schemas.openxmlformats.org/drawingml/2006/main">
+                  <a:graphicData uri="http://schemas.microsoft.com/office/word/2010/wordprocessingShape">
+                    <wps:wsp>
+                      <wps:cNvCnPr/>
+                      <wps:spPr>
+                        <a:xfrm flipV="1">
+                          <a:off x="0" y="0"/>
+                          <a:ext cx="563880" cy="0"/>
+                        </a:xfrm>
+                        <a:prstGeom prst="line">
+                          <a:avLst/>
+                        </a:prstGeom>
+                        <a:ln/>
+                      </wps:spPr>
+                      <wps:style>
+                        <a:lnRef idx="2">
+                          <a:schemeClr val="dk1"/>
+                        </a:lnRef>
+                        <a:fillRef idx="0">
+                          <a:schemeClr val="dk1"/>
+                        </a:fillRef>
+                        <a:effectRef idx="1">
+                          <a:schemeClr val="dk1"/>
+                        </a:effectRef>
+                        <a:fontRef idx="minor">
+                          <a:schemeClr val="tx1"/>
+                        </a:fontRef>
+                      </wps:style>
+                      <wps:bodyPr/>
+                    </wps:wsp>
+                  </a:graphicData>
+                </a:graphic>
+                <wp14:sizeRelH relativeFrom="margin">
+                  <wp14:pctWidth>0</wp14:pctWidth>
+                </wp14:sizeRelH>
+                <wp14:sizeRelV relativeFrom="margin">
+                  <wp14:pctHeight>0</wp14:pctHeight>
+                </wp14:sizeRelV>
+              </wp:anchor>
+            </w:drawing>
+          </mc:Choice>
+          <mc:Fallback>
+            <w:pict>
+              <v:line w14:anchorId="556CA8E3" id="Straight Connector 1" o:spid="_x0000_s1026" style="position:absolute;flip:y;z-index:251695104;visibility:visible;mso-wrap-style:square;mso-width-percent:0;mso-height-percent:0;mso-wrap-distance-left:9pt;mso-wrap-distance-top:0;mso-wrap-distance-right:9pt;mso-wrap-distance-bottom:0;mso-position-horizontal:absolute;mso-position-horizontal-relative:margin;mso-position-vertical:absolute;mso-position-vertical-relative:text;mso-width-percent:0;mso-height-percent:0;mso-width-relative:margin;mso-height-relative:margin" from="17.95pt,6.05pt" to="62.35pt,6.05pt" o:gfxdata="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" strokecolor="black [3200]" strokeweight="1pt">
+                <v:stroke joinstyle="miter"/>
+                <w10:wrap anchorx="margin"/>
+              </v:line>
+            </w:pict>
+          </mc:Fallback>
+        </mc:AlternateContent>
+      </w:r>
+      <w:r>
+        <w:rPr>
+          <w:rFonts w:cstheme="minorHAnsi"/>
           <w:b/>
           <w:bCs/>
-        </w:rPr>
-        <w:t>Service Catalogue</w:t>
-      </w:r>
-      <w:r>
-        <w:rPr>
-          <w:rFonts w:ascii="Times New Roman" w:hAnsi="Times New Roman" w:cs="Times New Roman"/>
-          <w:b/>
-          <w:bCs/>
-        </w:rPr>
-        <w:t xml:space="preserve"> Table</w:t>
+          <w:noProof/>
+          <w:sz w:val="28"/>
+          <w:szCs w:val="28"/>
+        </w:rPr>
+        <mc:AlternateContent>
+          <mc:Choice Requires="wps">
+            <w:drawing>
+              <wp:anchor distT="0" distB="0" distL="114300" distR="114300" simplePos="0" relativeHeight="251696128" behindDoc="0" locked="0" layoutInCell="1" allowOverlap="1" wp14:anchorId="7A4F3DD0" wp14:editId="52ABD0F6">
+                <wp:simplePos x="0" y="0"/>
+                <wp:positionH relativeFrom="margin">
+                  <wp:posOffset>228103</wp:posOffset>
+                </wp:positionH>
+                <wp:positionV relativeFrom="paragraph">
+                  <wp:posOffset>104775</wp:posOffset>
+                </wp:positionV>
+                <wp:extent cx="574040" cy="0"/>
+                <wp:effectExtent l="0" t="0" r="0" b="0"/>
+                <wp:wrapNone/>
+                <wp:docPr id="401179977" name="Straight Connector 1"/>
+                <wp:cNvGraphicFramePr/>
+                <a:graphic xmlns:a="http://schemas.openxmlformats.org/drawingml/2006/main">
+                  <a:graphicData uri="http://schemas.microsoft.com/office/word/2010/wordprocessingShape">
+                    <wps:wsp>
+                      <wps:cNvCnPr/>
+                      <wps:spPr>
+                        <a:xfrm flipV="1">
+                          <a:off x="0" y="0"/>
+                          <a:ext cx="574040" cy="0"/>
+                        </a:xfrm>
+                        <a:prstGeom prst="line">
+                          <a:avLst/>
+                        </a:prstGeom>
+                        <a:ln w="12700" cap="flat" cmpd="sng" algn="ctr">
+                          <a:solidFill>
+                            <a:schemeClr val="tx1"/>
+                          </a:solidFill>
+                          <a:prstDash val="dash"/>
+                          <a:round/>
+                          <a:headEnd type="none" w="med" len="med"/>
+                          <a:tailEnd type="none" w="med" len="med"/>
+                        </a:ln>
+                      </wps:spPr>
+                      <wps:style>
+                        <a:lnRef idx="0">
+                          <a:scrgbClr r="0" g="0" b="0"/>
+                        </a:lnRef>
+                        <a:fillRef idx="0">
+                          <a:scrgbClr r="0" g="0" b="0"/>
+                        </a:fillRef>
+                        <a:effectRef idx="0">
+                          <a:scrgbClr r="0" g="0" b="0"/>
+                        </a:effectRef>
+                        <a:fontRef idx="minor">
+                          <a:schemeClr val="tx1"/>
+                        </a:fontRef>
+                      </wps:style>
+                      <wps:bodyPr/>
+                    </wps:wsp>
+                  </a:graphicData>
+                </a:graphic>
+                <wp14:sizeRelH relativeFrom="margin">
+                  <wp14:pctWidth>0</wp14:pctWidth>
+                </wp14:sizeRelH>
+                <wp14:sizeRelV relativeFrom="margin">
+                  <wp14:pctHeight>0</wp14:pctHeight>
+                </wp14:sizeRelV>
+              </wp:anchor>
+            </w:drawing>
+          </mc:Choice>
+          <mc:Fallback>
+            <w:pict>
+              <v:line w14:anchorId="4F79862A" id="Straight Connector 1" o:spid="_x0000_s1026" style="position:absolute;flip:y;z-index:251696128;visibility:visible;mso-wrap-style:square;mso-width-percent:0;mso-height-percent:0;mso-wrap-distance-left:9pt;mso-wrap-distance-top:0;mso-wrap-distance-right:9pt;mso-wrap-distance-bottom:0;mso-position-horizontal:absolute;mso-position-horizontal-relative:margin;mso-position-vertical:absolute;mso-position-vertical-relative:text;mso-width-percent:0;mso-height-percent:0;mso-width-relative:margin;mso-height-relative:margin" from="17.95pt,8.25pt" to="63.15pt,8.25pt" o:gfxdata="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" strokecolor="black [3213]" strokeweight="1pt">
+                <v:stroke dashstyle="dash"/>
+                <w10:wrap anchorx="margin"/>
+              </v:line>
+            </w:pict>
+          </mc:Fallback>
+        </mc:AlternateContent>
+      </w:r>
+      <w:r>
+        <w:rPr>
+          <w:rFonts w:cstheme="minorHAnsi"/>
+        </w:rPr>
+        <w:t xml:space="preserve">                     </w:t>
+      </w:r>
+      <w:r>
+        <w:rPr>
+          <w:rFonts w:cstheme="minorHAnsi"/>
+        </w:rPr>
+        <w:t xml:space="preserve">      </w:t>
+      </w:r>
+      <w:r>
+        <w:rPr>
+          <w:rFonts w:cstheme="minorHAnsi"/>
+        </w:rPr>
+        <w:t>Represents both Primary and Foreign key</w:t>
       </w:r>
     </w:p>
     <w:p>
       <w:pPr>
-        <w:pStyle w:val="ListParagraph"/>
-        <w:numPr>
-          <w:ilvl w:val="0"/>
-          <w:numId w:val="4"/>
-        </w:numPr>
-        <w:rPr>
-          <w:rFonts w:ascii="Times New Roman" w:hAnsi="Times New Roman" w:cs="Times New Roman"/>
-        </w:rPr>
-      </w:pPr>
-      <w:r>
-        <w:rPr>
-          <w:rFonts w:ascii="Times New Roman" w:hAnsi="Times New Roman" w:cs="Times New Roman"/>
-        </w:rPr>
-        <w:t>ServiceID</w:t>
-      </w:r>
-      <w:r>
-        <w:rPr>
-          <w:rFonts w:ascii="Times New Roman" w:hAnsi="Times New Roman" w:cs="Times New Roman"/>
-        </w:rPr>
-        <w:t xml:space="preserve"> - </w:t>
-      </w:r>
-      <w:r>
-        <w:rPr>
-          <w:rFonts w:ascii="Times New Roman" w:hAnsi="Times New Roman" w:cs="Times New Roman"/>
-          <w:b/>
-          <w:bCs/>
-        </w:rPr>
-        <w:t>PK</w:t>
-      </w:r>
+        <w:pStyle w:val="Heading2"/>
+        <w:rPr>
+          <w:rFonts w:ascii="Calibri" w:hAnsi="Calibri" w:cs="Calibri"/>
+        </w:rPr>
+      </w:pPr>
     </w:p>
     <w:p>
       <w:pPr>
-        <w:pStyle w:val="ListParagraph"/>
-        <w:numPr>
-          <w:ilvl w:val="0"/>
-          <w:numId w:val="4"/>
-        </w:numPr>
-        <w:rPr>
-          <w:rFonts w:ascii="Times New Roman" w:hAnsi="Times New Roman" w:cs="Times New Roman"/>
-        </w:rPr>
-      </w:pPr>
-      <w:r>
-        <w:rPr>
-          <w:rFonts w:ascii="Times New Roman" w:hAnsi="Times New Roman" w:cs="Times New Roman"/>
-        </w:rPr>
-        <w:t>ServiceName</w:t>
-      </w:r>
+        <w:pStyle w:val="Heading2"/>
+        <w:rPr>
+          <w:rFonts w:ascii="Calibri" w:hAnsi="Calibri" w:cs="Calibri"/>
+        </w:rPr>
+      </w:pPr>
+      <w:bookmarkStart w:id="2" w:name="_Toc193045066"/>
+      <w:r>
+        <w:rPr>
+          <w:rFonts w:ascii="Calibri" w:hAnsi="Calibri" w:cs="Calibri"/>
+        </w:rPr>
+        <w:t>Entity Relationship Diagram</w:t>
+      </w:r>
+      <w:bookmarkEnd w:id="2"/>
     </w:p>
+    <w:p/>
     <w:p>
       <w:pPr>
-        <w:pStyle w:val="ListParagraph"/>
-        <w:numPr>
-          <w:ilvl w:val="0"/>
-          <w:numId w:val="4"/>
-        </w:numPr>
-        <w:rPr>
-          <w:rFonts w:ascii="Times New Roman" w:hAnsi="Times New Roman" w:cs="Times New Roman"/>
-        </w:rPr>
-      </w:pPr>
-      <w:r>
-        <w:rPr>
-          <w:rFonts w:ascii="Times New Roman" w:hAnsi="Times New Roman" w:cs="Times New Roman"/>
-        </w:rPr>
-        <w:t>ServiceDescription</w:t>
-      </w:r>
+        <w:pStyle w:val="Heading3"/>
+      </w:pPr>
+      <w:bookmarkStart w:id="3" w:name="_Toc193045067"/>
+      <w:r>
+        <w:t>Partial Diagram with Primary and Foreign keys</w:t>
+      </w:r>
+      <w:bookmarkEnd w:id="3"/>
     </w:p>
+    <w:p/>
     <w:p>
       <w:pPr>
-        <w:pStyle w:val="ListParagraph"/>
-        <w:numPr>
-          <w:ilvl w:val="0"/>
-          <w:numId w:val="4"/>
-        </w:numPr>
-        <w:rPr>
-          <w:rFonts w:ascii="Times New Roman" w:hAnsi="Times New Roman" w:cs="Times New Roman"/>
-        </w:rPr>
-      </w:pPr>
-      <w:r>
-        <w:rPr>
-          <w:rFonts w:ascii="Times New Roman" w:hAnsi="Times New Roman" w:cs="Times New Roman"/>
-        </w:rPr>
-        <w:t>ServiceHourlyRate</w:t>
-      </w:r>
-    </w:p>
-    <w:p>
-      <w:pPr>
-        <w:rPr>
-          <w:rFonts w:ascii="Times New Roman" w:hAnsi="Times New Roman" w:cs="Times New Roman"/>
-          <w:b/>
-          <w:bCs/>
-        </w:rPr>
-      </w:pPr>
-      <w:r>
-        <w:rPr>
-          <w:rFonts w:ascii="Times New Roman" w:hAnsi="Times New Roman" w:cs="Times New Roman"/>
-          <w:b/>
-          <w:bCs/>
-        </w:rPr>
-        <w:t>Invoice</w:t>
-      </w:r>
-      <w:r>
-        <w:rPr>
-          <w:rFonts w:ascii="Times New Roman" w:hAnsi="Times New Roman" w:cs="Times New Roman"/>
-          <w:b/>
-          <w:bCs/>
-        </w:rPr>
-        <w:t xml:space="preserve"> Table</w:t>
-      </w:r>
-    </w:p>
-    <w:p>
-      <w:pPr>
-        <w:pStyle w:val="ListParagraph"/>
-        <w:numPr>
-          <w:ilvl w:val="0"/>
-          <w:numId w:val="5"/>
-        </w:numPr>
-        <w:rPr>
-          <w:rFonts w:ascii="Times New Roman" w:hAnsi="Times New Roman" w:cs="Times New Roman"/>
-        </w:rPr>
-      </w:pPr>
-      <w:r>
-        <w:rPr>
-          <w:rFonts w:ascii="Times New Roman" w:hAnsi="Times New Roman" w:cs="Times New Roman"/>
-        </w:rPr>
-        <w:t>InvoiceID</w:t>
-      </w:r>
-      <w:r>
-        <w:rPr>
-          <w:rFonts w:ascii="Times New Roman" w:hAnsi="Times New Roman" w:cs="Times New Roman"/>
-        </w:rPr>
-        <w:t xml:space="preserve"> - </w:t>
-      </w:r>
-      <w:r>
-        <w:rPr>
-          <w:rFonts w:ascii="Times New Roman" w:hAnsi="Times New Roman" w:cs="Times New Roman"/>
-          <w:b/>
-          <w:bCs/>
-        </w:rPr>
-        <w:t>PK</w:t>
-      </w:r>
-    </w:p>
-    <w:p>
-      <w:pPr>
-        <w:pStyle w:val="ListParagraph"/>
-        <w:numPr>
-          <w:ilvl w:val="0"/>
-          <w:numId w:val="5"/>
-        </w:numPr>
-        <w:rPr>
-          <w:rFonts w:ascii="Times New Roman" w:hAnsi="Times New Roman" w:cs="Times New Roman"/>
-        </w:rPr>
-      </w:pPr>
-      <w:r>
-        <w:rPr>
-          <w:rFonts w:ascii="Times New Roman" w:hAnsi="Times New Roman" w:cs="Times New Roman"/>
-        </w:rPr>
-        <w:t>InvoiceNumber</w:t>
-      </w:r>
-    </w:p>
-    <w:p>
-      <w:pPr>
-        <w:pStyle w:val="ListParagraph"/>
-        <w:numPr>
-          <w:ilvl w:val="0"/>
-          <w:numId w:val="5"/>
-        </w:numPr>
-        <w:rPr>
-          <w:rFonts w:ascii="Times New Roman" w:hAnsi="Times New Roman" w:cs="Times New Roman"/>
-        </w:rPr>
-      </w:pPr>
-      <w:r>
-        <w:rPr>
-          <w:rFonts w:ascii="Times New Roman" w:hAnsi="Times New Roman" w:cs="Times New Roman"/>
-        </w:rPr>
-        <w:t>InvoiceCost</w:t>
-      </w:r>
-    </w:p>
-    <w:p>
-      <w:pPr>
-        <w:pStyle w:val="ListParagraph"/>
-        <w:numPr>
-          <w:ilvl w:val="0"/>
-          <w:numId w:val="5"/>
-        </w:numPr>
-        <w:rPr>
-          <w:rFonts w:ascii="Times New Roman" w:hAnsi="Times New Roman" w:cs="Times New Roman"/>
-        </w:rPr>
-      </w:pPr>
-      <w:r>
-        <w:rPr>
-          <w:rFonts w:ascii="Times New Roman" w:hAnsi="Times New Roman" w:cs="Times New Roman"/>
-        </w:rPr>
-        <w:t>InvoiceDiscount</w:t>
-      </w:r>
-    </w:p>
-    <w:p>
-      <w:pPr>
-        <w:pStyle w:val="ListParagraph"/>
-        <w:numPr>
-          <w:ilvl w:val="0"/>
-          <w:numId w:val="5"/>
-        </w:numPr>
-        <w:rPr>
-          <w:rFonts w:ascii="Times New Roman" w:hAnsi="Times New Roman" w:cs="Times New Roman"/>
-        </w:rPr>
-      </w:pPr>
-      <w:r>
-        <w:rPr>
-          <w:rFonts w:ascii="Times New Roman" w:hAnsi="Times New Roman" w:cs="Times New Roman"/>
-        </w:rPr>
-        <w:t>InvoiceTotal</w:t>
-      </w:r>
-    </w:p>
-    <w:p>
-      <w:pPr>
-        <w:pStyle w:val="ListParagraph"/>
-        <w:numPr>
-          <w:ilvl w:val="0"/>
-          <w:numId w:val="5"/>
-        </w:numPr>
-        <w:rPr>
-          <w:rFonts w:ascii="Times New Roman" w:hAnsi="Times New Roman" w:cs="Times New Roman"/>
-        </w:rPr>
-      </w:pPr>
-      <w:r>
-        <w:rPr>
-          <w:rFonts w:ascii="Times New Roman" w:hAnsi="Times New Roman" w:cs="Times New Roman"/>
-        </w:rPr>
-        <w:t>InvoiceDate</w:t>
-      </w:r>
-    </w:p>
-    <w:p>
-      <w:pPr>
-        <w:rPr>
-          <w:rFonts w:ascii="Times New Roman" w:hAnsi="Times New Roman" w:cs="Times New Roman"/>
-          <w:b/>
-          <w:bCs/>
-          <w:sz w:val="28"/>
-          <w:szCs w:val="28"/>
-        </w:rPr>
-      </w:pPr>
-      <w:r>
-        <w:rPr>
-          <w:rFonts w:ascii="Times New Roman" w:hAnsi="Times New Roman" w:cs="Times New Roman"/>
-          <w:b/>
-          <w:bCs/>
-          <w:sz w:val="28"/>
-          <w:szCs w:val="28"/>
-        </w:rPr>
-        <w:t>Relationships</w:t>
-      </w:r>
-    </w:p>
-    <w:p>
-      <w:pPr>
-        <w:rPr>
-          <w:rFonts w:ascii="Times New Roman" w:hAnsi="Times New Roman" w:cs="Times New Roman"/>
-          <w:b/>
-          <w:bCs/>
-        </w:rPr>
-      </w:pPr>
-      <w:r>
-        <w:rPr>
-          <w:rFonts w:ascii="Times New Roman" w:hAnsi="Times New Roman" w:cs="Times New Roman"/>
-          <w:b/>
-          <w:bCs/>
-        </w:rPr>
-        <w:t>ClientAppointments</w:t>
-      </w:r>
-      <w:r>
-        <w:rPr>
-          <w:rFonts w:ascii="Times New Roman" w:hAnsi="Times New Roman" w:cs="Times New Roman"/>
-          <w:b/>
-          <w:bCs/>
-        </w:rPr>
-        <w:t xml:space="preserve"> Table</w:t>
-      </w:r>
-    </w:p>
-    <w:p>
-      <w:pPr>
-        <w:pStyle w:val="ListParagraph"/>
-        <w:numPr>
-          <w:ilvl w:val="0"/>
-          <w:numId w:val="6"/>
-        </w:numPr>
-        <w:rPr>
-          <w:rFonts w:ascii="Times New Roman" w:hAnsi="Times New Roman" w:cs="Times New Roman"/>
-        </w:rPr>
-      </w:pPr>
-      <w:r>
-        <w:rPr>
-          <w:rFonts w:ascii="Times New Roman" w:hAnsi="Times New Roman" w:cs="Times New Roman"/>
-        </w:rPr>
-        <w:t xml:space="preserve">ClientAppointmentID - </w:t>
-      </w:r>
-      <w:r>
-        <w:rPr>
-          <w:rFonts w:ascii="Times New Roman" w:hAnsi="Times New Roman" w:cs="Times New Roman"/>
-          <w:b/>
-          <w:bCs/>
-        </w:rPr>
-        <w:t>PK</w:t>
-      </w:r>
-    </w:p>
-    <w:p>
-      <w:pPr>
-        <w:pStyle w:val="ListParagraph"/>
-        <w:numPr>
-          <w:ilvl w:val="0"/>
-          <w:numId w:val="6"/>
-        </w:numPr>
-        <w:rPr>
-          <w:rFonts w:ascii="Times New Roman" w:hAnsi="Times New Roman" w:cs="Times New Roman"/>
-        </w:rPr>
-      </w:pPr>
-      <w:r>
-        <w:rPr>
-          <w:rFonts w:ascii="Times New Roman" w:hAnsi="Times New Roman" w:cs="Times New Roman"/>
-        </w:rPr>
-        <w:t>ServiceCatalogueID</w:t>
-      </w:r>
-      <w:r>
-        <w:rPr>
-          <w:rFonts w:ascii="Times New Roman" w:hAnsi="Times New Roman" w:cs="Times New Roman"/>
-        </w:rPr>
-        <w:t xml:space="preserve"> - </w:t>
-      </w:r>
-      <w:r>
-        <w:rPr>
-          <w:rFonts w:ascii="Times New Roman" w:hAnsi="Times New Roman" w:cs="Times New Roman"/>
-          <w:b/>
-          <w:bCs/>
-        </w:rPr>
-        <w:t>FK</w:t>
-      </w:r>
-      <w:r>
-        <w:rPr>
-          <w:rFonts w:ascii="Times New Roman" w:hAnsi="Times New Roman" w:cs="Times New Roman"/>
-        </w:rPr>
-        <w:tab/>
-      </w:r>
-    </w:p>
-    <w:p>
-      <w:pPr>
-        <w:pStyle w:val="ListParagraph"/>
-        <w:numPr>
-          <w:ilvl w:val="0"/>
-          <w:numId w:val="6"/>
-        </w:numPr>
-        <w:rPr>
-          <w:rFonts w:ascii="Times New Roman" w:hAnsi="Times New Roman" w:cs="Times New Roman"/>
-        </w:rPr>
-      </w:pPr>
-      <w:r>
-        <w:rPr>
-          <w:rFonts w:ascii="Times New Roman" w:hAnsi="Times New Roman" w:cs="Times New Roman"/>
-        </w:rPr>
-        <w:t>ClientID</w:t>
-      </w:r>
-      <w:r>
-        <w:rPr>
-          <w:rFonts w:ascii="Times New Roman" w:hAnsi="Times New Roman" w:cs="Times New Roman"/>
-        </w:rPr>
-        <w:t xml:space="preserve"> - </w:t>
-      </w:r>
-      <w:r>
-        <w:rPr>
-          <w:rFonts w:ascii="Times New Roman" w:hAnsi="Times New Roman" w:cs="Times New Roman"/>
-          <w:b/>
-          <w:bCs/>
-        </w:rPr>
-        <w:t>FK</w:t>
-      </w:r>
-    </w:p>
-    <w:p>
-      <w:pPr>
-        <w:pStyle w:val="ListParagraph"/>
-        <w:numPr>
-          <w:ilvl w:val="0"/>
-          <w:numId w:val="6"/>
-        </w:numPr>
-        <w:rPr>
-          <w:rFonts w:ascii="Times New Roman" w:hAnsi="Times New Roman" w:cs="Times New Roman"/>
-        </w:rPr>
-      </w:pPr>
-      <w:r>
-        <w:rPr>
-          <w:rFonts w:ascii="Times New Roman" w:hAnsi="Times New Roman" w:cs="Times New Roman"/>
-        </w:rPr>
-        <w:t>EmployeeID</w:t>
-      </w:r>
-      <w:r>
-        <w:rPr>
-          <w:rFonts w:ascii="Times New Roman" w:hAnsi="Times New Roman" w:cs="Times New Roman"/>
-        </w:rPr>
-        <w:t xml:space="preserve"> </w:t>
-      </w:r>
-      <w:r>
-        <w:rPr>
-          <w:rFonts w:ascii="Times New Roman" w:hAnsi="Times New Roman" w:cs="Times New Roman"/>
-        </w:rPr>
-        <w:t>–</w:t>
-      </w:r>
-      <w:r>
-        <w:rPr>
-          <w:rFonts w:ascii="Times New Roman" w:hAnsi="Times New Roman" w:cs="Times New Roman"/>
-        </w:rPr>
-        <w:t xml:space="preserve"> </w:t>
-      </w:r>
-      <w:r>
-        <w:rPr>
-          <w:rFonts w:ascii="Times New Roman" w:hAnsi="Times New Roman" w:cs="Times New Roman"/>
-          <w:b/>
-          <w:bCs/>
-        </w:rPr>
-        <w:t>FK</w:t>
-      </w:r>
-    </w:p>
-    <w:p>
-      <w:pPr>
-        <w:rPr>
-          <w:rFonts w:ascii="Times New Roman" w:hAnsi="Times New Roman" w:cs="Times New Roman"/>
-          <w:b/>
-          <w:bCs/>
-        </w:rPr>
-      </w:pPr>
-      <w:r>
-        <w:rPr>
-          <w:rFonts w:ascii="Times New Roman" w:hAnsi="Times New Roman" w:cs="Times New Roman"/>
-          <w:b/>
-          <w:bCs/>
-        </w:rPr>
-        <w:t>ServicesProvided</w:t>
-      </w:r>
-      <w:r>
-        <w:rPr>
-          <w:rFonts w:ascii="Times New Roman" w:hAnsi="Times New Roman" w:cs="Times New Roman"/>
-          <w:b/>
-          <w:bCs/>
-        </w:rPr>
-        <w:t xml:space="preserve"> Table</w:t>
-      </w:r>
-    </w:p>
-    <w:p>
-      <w:pPr>
-        <w:pStyle w:val="ListParagraph"/>
-        <w:numPr>
-          <w:ilvl w:val="0"/>
-          <w:numId w:val="7"/>
-        </w:numPr>
-        <w:rPr>
-          <w:rFonts w:ascii="Times New Roman" w:hAnsi="Times New Roman" w:cs="Times New Roman"/>
-        </w:rPr>
-      </w:pPr>
-      <w:r>
-        <w:rPr>
-          <w:rFonts w:ascii="Times New Roman" w:hAnsi="Times New Roman" w:cs="Times New Roman"/>
-        </w:rPr>
-        <w:t xml:space="preserve">ServiceCatalogueID – </w:t>
-      </w:r>
-      <w:r>
-        <w:rPr>
-          <w:rFonts w:ascii="Times New Roman" w:hAnsi="Times New Roman" w:cs="Times New Roman"/>
-          <w:b/>
-          <w:bCs/>
-        </w:rPr>
-        <w:t>PK, FK</w:t>
-      </w:r>
-    </w:p>
-    <w:p>
-      <w:pPr>
-        <w:pStyle w:val="ListParagraph"/>
-        <w:numPr>
-          <w:ilvl w:val="0"/>
-          <w:numId w:val="7"/>
-        </w:numPr>
-        <w:rPr>
-          <w:rFonts w:ascii="Times New Roman" w:hAnsi="Times New Roman" w:cs="Times New Roman"/>
-        </w:rPr>
-      </w:pPr>
-      <w:r>
-        <w:rPr>
-          <w:rFonts w:ascii="Times New Roman" w:hAnsi="Times New Roman" w:cs="Times New Roman"/>
-        </w:rPr>
-        <w:t xml:space="preserve">EmployeeID – </w:t>
-      </w:r>
-      <w:r>
-        <w:rPr>
-          <w:rFonts w:ascii="Times New Roman" w:hAnsi="Times New Roman" w:cs="Times New Roman"/>
-          <w:b/>
-          <w:bCs/>
-        </w:rPr>
-        <w:t>PK, FK</w:t>
-      </w:r>
-    </w:p>
-    <w:p>
-      <w:pPr>
-        <w:rPr>
-          <w:rFonts w:ascii="Times New Roman" w:hAnsi="Times New Roman" w:cs="Times New Roman"/>
-          <w:b/>
-          <w:bCs/>
-        </w:rPr>
-      </w:pPr>
-      <w:r>
-        <w:rPr>
-          <w:rFonts w:ascii="Times New Roman" w:hAnsi="Times New Roman" w:cs="Times New Roman"/>
-          <w:b/>
-          <w:bCs/>
-        </w:rPr>
-        <w:t>InvoiceRows</w:t>
-      </w:r>
-      <w:r>
-        <w:rPr>
-          <w:rFonts w:ascii="Times New Roman" w:hAnsi="Times New Roman" w:cs="Times New Roman"/>
-          <w:b/>
-          <w:bCs/>
-        </w:rPr>
-        <w:t xml:space="preserve"> Table</w:t>
-      </w:r>
-    </w:p>
-    <w:p>
-      <w:pPr>
-        <w:pStyle w:val="ListParagraph"/>
-        <w:numPr>
-          <w:ilvl w:val="0"/>
-          <w:numId w:val="8"/>
-        </w:numPr>
-        <w:rPr>
-          <w:rFonts w:ascii="Times New Roman" w:hAnsi="Times New Roman" w:cs="Times New Roman"/>
-        </w:rPr>
-      </w:pPr>
-      <w:r>
-        <w:rPr>
-          <w:rFonts w:ascii="Times New Roman" w:hAnsi="Times New Roman" w:cs="Times New Roman"/>
-        </w:rPr>
-        <w:t xml:space="preserve">InvoiceRowID – </w:t>
-      </w:r>
-      <w:r>
-        <w:rPr>
-          <w:rFonts w:ascii="Times New Roman" w:hAnsi="Times New Roman" w:cs="Times New Roman"/>
-          <w:b/>
-          <w:bCs/>
-        </w:rPr>
-        <w:t>PK</w:t>
-      </w:r>
-    </w:p>
-    <w:p>
-      <w:pPr>
-        <w:pStyle w:val="ListParagraph"/>
-        <w:numPr>
-          <w:ilvl w:val="0"/>
-          <w:numId w:val="8"/>
-        </w:numPr>
-        <w:rPr>
-          <w:rFonts w:ascii="Times New Roman" w:hAnsi="Times New Roman" w:cs="Times New Roman"/>
-        </w:rPr>
-      </w:pPr>
-      <w:r>
-        <w:rPr>
-          <w:rFonts w:ascii="Times New Roman" w:hAnsi="Times New Roman" w:cs="Times New Roman"/>
-        </w:rPr>
-        <w:t xml:space="preserve">InvoiceID – </w:t>
-      </w:r>
-      <w:r>
-        <w:rPr>
-          <w:rFonts w:ascii="Times New Roman" w:hAnsi="Times New Roman" w:cs="Times New Roman"/>
-          <w:b/>
-          <w:bCs/>
-        </w:rPr>
-        <w:t>FK</w:t>
-      </w:r>
-    </w:p>
-    <w:p>
-      <w:pPr>
-        <w:pStyle w:val="ListParagraph"/>
-        <w:numPr>
-          <w:ilvl w:val="0"/>
-          <w:numId w:val="8"/>
-        </w:numPr>
-        <w:rPr>
-          <w:rFonts w:ascii="Times New Roman" w:hAnsi="Times New Roman" w:cs="Times New Roman"/>
-        </w:rPr>
-      </w:pPr>
-      <w:r>
-        <w:rPr>
-          <w:rFonts w:ascii="Times New Roman" w:hAnsi="Times New Roman" w:cs="Times New Roman"/>
-        </w:rPr>
-        <w:lastRenderedPageBreak/>
-        <w:t xml:space="preserve">ClientAppointmentID - </w:t>
-      </w:r>
-      <w:r>
-        <w:rPr>
-          <w:rFonts w:ascii="Times New Roman" w:hAnsi="Times New Roman" w:cs="Times New Roman"/>
-          <w:b/>
-          <w:bCs/>
-        </w:rPr>
-        <w:t>FK</w:t>
-      </w:r>
-    </w:p>
-    <w:p>
-      <w:pPr>
-        <w:rPr>
-          <w:rFonts w:ascii="Times New Roman" w:hAnsi="Times New Roman" w:cs="Times New Roman"/>
-        </w:rPr>
-      </w:pPr>
-    </w:p>
-    <w:p>
-      <w:pPr>
-        <w:rPr>
-          <w:rFonts w:ascii="Times New Roman" w:hAnsi="Times New Roman" w:cs="Times New Roman"/>
-          <w:b/>
-          <w:bCs/>
-          <w:sz w:val="28"/>
-          <w:szCs w:val="28"/>
-        </w:rPr>
-      </w:pPr>
-      <w:r>
-        <w:rPr>
-          <w:rFonts w:ascii="Times New Roman" w:hAnsi="Times New Roman" w:cs="Times New Roman"/>
-          <w:b/>
-          <w:bCs/>
-          <w:sz w:val="28"/>
-          <w:szCs w:val="28"/>
-        </w:rPr>
-        <w:t>Schema Diagram</w:t>
-      </w:r>
-    </w:p>
-    <w:p>
-      <w:pPr>
         <w:jc w:val="center"/>
-        <w:rPr>
-          <w:rFonts w:ascii="Times New Roman" w:hAnsi="Times New Roman" w:cs="Times New Roman"/>
-        </w:rPr>
-      </w:pPr>
-      <w:r>
-        <w:rPr>
-          <w:rFonts w:ascii="Times New Roman" w:hAnsi="Times New Roman" w:cs="Times New Roman"/>
+      </w:pPr>
+      <w:r>
+        <w:rPr>
+          <w:noProof/>
         </w:rPr>
         <w:drawing>
-          <wp:inline distT="0" distB="0" distL="0" distR="0" wp14:anchorId="63F887EF" wp14:editId="75B3D816">
-            <wp:extent cx="5731510" cy="4323080"/>
-            <wp:effectExtent l="0" t="0" r="2540" b="1270"/>
-            <wp:docPr id="928571803" name="Picture 1" descr="A screenshot of a diagram&#10;&#10;AI-generated content may be incorrect."/>
+          <wp:inline distT="0" distB="0" distL="0" distR="0" wp14:anchorId="1685749A" wp14:editId="1952C8F7">
+            <wp:extent cx="5727700" cy="3314700"/>
+            <wp:effectExtent l="0" t="0" r="6350" b="0"/>
+            <wp:docPr id="1184891973" name="Picture 6"/>
             <wp:cNvGraphicFramePr>
               <a:graphicFrameLocks xmlns:a="http://schemas.openxmlformats.org/drawingml/2006/main" noChangeAspect="1"/>
             </wp:cNvGraphicFramePr>
@@ -1042,11 +2697,196 @@
               <a:graphicData uri="http://schemas.openxmlformats.org/drawingml/2006/picture">
                 <pic:pic xmlns:pic="http://schemas.openxmlformats.org/drawingml/2006/picture">
                   <pic:nvPicPr>
-                    <pic:cNvPr id="928571803" name="Picture 1" descr="A screenshot of a diagram&#10;&#10;AI-generated content may be incorrect."/>
+                    <pic:cNvPr id="0" name="Picture 4"/>
+                    <pic:cNvPicPr>
+                      <a:picLocks noChangeAspect="1" noChangeArrowheads="1"/>
+                    </pic:cNvPicPr>
+                  </pic:nvPicPr>
+                  <pic:blipFill>
+                    <a:blip r:embed="rId8">
+                      <a:extLst>
+                        <a:ext uri="{28A0092B-C50C-407E-A947-70E740481C1C}">
+                          <a14:useLocalDpi xmlns:a14="http://schemas.microsoft.com/office/drawing/2010/main" val="0"/>
+                        </a:ext>
+                      </a:extLst>
+                    </a:blip>
+                    <a:srcRect/>
+                    <a:stretch>
+                      <a:fillRect/>
+                    </a:stretch>
+                  </pic:blipFill>
+                  <pic:spPr bwMode="auto">
+                    <a:xfrm>
+                      <a:off x="0" y="0"/>
+                      <a:ext cx="5727700" cy="3314700"/>
+                    </a:xfrm>
+                    <a:prstGeom prst="rect">
+                      <a:avLst/>
+                    </a:prstGeom>
+                    <a:noFill/>
+                    <a:ln>
+                      <a:noFill/>
+                    </a:ln>
+                  </pic:spPr>
+                </pic:pic>
+              </a:graphicData>
+            </a:graphic>
+          </wp:inline>
+        </w:drawing>
+      </w:r>
+    </w:p>
+    <w:p/>
+    <w:p/>
+    <w:p>
+      <w:pPr>
+        <w:pStyle w:val="Heading3"/>
+      </w:pPr>
+      <w:bookmarkStart w:id="4" w:name="_Toc193045068"/>
+      <w:r>
+        <w:lastRenderedPageBreak/>
+        <w:t>Full Diagram with all Attributes</w:t>
+      </w:r>
+      <w:bookmarkEnd w:id="4"/>
+    </w:p>
+    <w:p/>
+    <w:p>
+      <w:pPr>
+        <w:jc w:val="center"/>
+      </w:pPr>
+      <w:r>
+        <w:rPr>
+          <w:noProof/>
+        </w:rPr>
+        <w:drawing>
+          <wp:inline distT="0" distB="0" distL="0" distR="0" wp14:anchorId="4A64D97D" wp14:editId="66F9EC01">
+            <wp:extent cx="5727700" cy="5054600"/>
+            <wp:effectExtent l="0" t="0" r="6350" b="0"/>
+            <wp:docPr id="2120822392" name="Picture 5"/>
+            <wp:cNvGraphicFramePr>
+              <a:graphicFrameLocks xmlns:a="http://schemas.openxmlformats.org/drawingml/2006/main" noChangeAspect="1"/>
+            </wp:cNvGraphicFramePr>
+            <a:graphic xmlns:a="http://schemas.openxmlformats.org/drawingml/2006/main">
+              <a:graphicData uri="http://schemas.openxmlformats.org/drawingml/2006/picture">
+                <pic:pic xmlns:pic="http://schemas.openxmlformats.org/drawingml/2006/picture">
+                  <pic:nvPicPr>
+                    <pic:cNvPr id="0" name="Picture 3"/>
+                    <pic:cNvPicPr>
+                      <a:picLocks noChangeAspect="1" noChangeArrowheads="1"/>
+                    </pic:cNvPicPr>
+                  </pic:nvPicPr>
+                  <pic:blipFill>
+                    <a:blip r:embed="rId9">
+                      <a:extLst>
+                        <a:ext uri="{28A0092B-C50C-407E-A947-70E740481C1C}">
+                          <a14:useLocalDpi xmlns:a14="http://schemas.microsoft.com/office/drawing/2010/main" val="0"/>
+                        </a:ext>
+                      </a:extLst>
+                    </a:blip>
+                    <a:srcRect/>
+                    <a:stretch>
+                      <a:fillRect/>
+                    </a:stretch>
+                  </pic:blipFill>
+                  <pic:spPr bwMode="auto">
+                    <a:xfrm>
+                      <a:off x="0" y="0"/>
+                      <a:ext cx="5727700" cy="5054600"/>
+                    </a:xfrm>
+                    <a:prstGeom prst="rect">
+                      <a:avLst/>
+                    </a:prstGeom>
+                    <a:noFill/>
+                    <a:ln>
+                      <a:noFill/>
+                    </a:ln>
+                  </pic:spPr>
+                </pic:pic>
+              </a:graphicData>
+            </a:graphic>
+          </wp:inline>
+        </w:drawing>
+      </w:r>
+    </w:p>
+    <w:p/>
+    <w:p>
+      <w:pPr>
+        <w:rPr>
+          <w:rFonts w:ascii="Calibri" w:eastAsiaTheme="majorEastAsia" w:hAnsi="Calibri" w:cs="Calibri"/>
+          <w:color w:val="2F5496" w:themeColor="accent1" w:themeShade="BF"/>
+          <w:sz w:val="40"/>
+          <w:szCs w:val="40"/>
+        </w:rPr>
+      </w:pPr>
+      <w:r>
+        <w:rPr>
+          <w:rFonts w:ascii="Calibri" w:hAnsi="Calibri" w:cs="Calibri"/>
+        </w:rPr>
+        <w:br w:type="page"/>
+      </w:r>
+    </w:p>
+    <w:p>
+      <w:pPr>
+        <w:pStyle w:val="Heading1"/>
+        <w:rPr>
+          <w:rFonts w:ascii="Calibri" w:hAnsi="Calibri" w:cs="Calibri"/>
+        </w:rPr>
+      </w:pPr>
+      <w:bookmarkStart w:id="5" w:name="_Toc193045069"/>
+      <w:r>
+        <w:rPr>
+          <w:rFonts w:ascii="Calibri" w:hAnsi="Calibri" w:cs="Calibri"/>
+        </w:rPr>
+        <w:lastRenderedPageBreak/>
+        <w:t>Implementation in Microsoft Access</w:t>
+      </w:r>
+      <w:bookmarkEnd w:id="5"/>
+    </w:p>
+    <w:p>
+      <w:pPr>
+        <w:pStyle w:val="Heading3"/>
+      </w:pPr>
+      <w:bookmarkStart w:id="6" w:name="_Toc193045070"/>
+      <w:r>
+        <w:t>Clients Table</w:t>
+      </w:r>
+      <w:bookmarkEnd w:id="6"/>
+    </w:p>
+    <w:p>
+      <w:r>
+        <w:t xml:space="preserve">Clients table has 5 attributes including ClientID, ClientName, ClientAddress, ClientEmail, ClientMobile and ClientID is the primary key. </w:t>
+      </w:r>
+      <w:r>
+        <w:t>The below screenshot shows the table structure</w:t>
+      </w:r>
+      <w:r>
+        <w:t xml:space="preserve"> with data type</w:t>
+      </w:r>
+      <w:r>
+        <w:t xml:space="preserve">. </w:t>
+      </w:r>
+    </w:p>
+    <w:p>
+      <w:pPr>
+        <w:jc w:val="center"/>
+      </w:pPr>
+      <w:r>
+        <w:drawing>
+          <wp:inline distT="0" distB="0" distL="0" distR="0" wp14:anchorId="4B40D283" wp14:editId="749B3C5B">
+            <wp:extent cx="4382112" cy="1590897"/>
+            <wp:effectExtent l="0" t="0" r="0" b="9525"/>
+            <wp:docPr id="1887092863" name="Picture 1" descr="A screenshot of a computer"/>
+            <wp:cNvGraphicFramePr>
+              <a:graphicFrameLocks xmlns:a="http://schemas.openxmlformats.org/drawingml/2006/main" noChangeAspect="1"/>
+            </wp:cNvGraphicFramePr>
+            <a:graphic xmlns:a="http://schemas.openxmlformats.org/drawingml/2006/main">
+              <a:graphicData uri="http://schemas.openxmlformats.org/drawingml/2006/picture">
+                <pic:pic xmlns:pic="http://schemas.openxmlformats.org/drawingml/2006/picture">
+                  <pic:nvPicPr>
+                    <pic:cNvPr id="1887092863" name="Picture 1" descr="A screenshot of a computer"/>
                     <pic:cNvPicPr/>
                   </pic:nvPicPr>
                   <pic:blipFill>
-                    <a:blip r:embed="rId5"/>
+                    <a:blip r:embed="rId10"/>
                     <a:stretch>
                       <a:fillRect/>
                     </a:stretch>
@@ -1054,7 +2894,7 @@
                   <pic:spPr>
                     <a:xfrm>
                       <a:off x="0" y="0"/>
-                      <a:ext cx="5731510" cy="4323080"/>
+                      <a:ext cx="4382112" cy="1590897"/>
                     </a:xfrm>
                     <a:prstGeom prst="rect">
                       <a:avLst/>
@@ -1067,14 +2907,188 @@
         </w:drawing>
       </w:r>
     </w:p>
+    <w:p>
+      <w:r>
+        <w:t>Every attribute has a validation rule and must be provided some valid data. Input mask</w:t>
+      </w:r>
+      <w:r>
+        <w:t xml:space="preserve"> has been set for ClientID as </w:t>
+      </w:r>
+      <w:r>
+        <w:rPr>
+          <w:b/>
+          <w:bCs/>
+        </w:rPr>
+        <w:t>"CL-"099999</w:t>
+      </w:r>
+      <w:r>
+        <w:t xml:space="preserve"> and ClientMobile as</w:t>
+      </w:r>
+      <w:r>
+        <w:t xml:space="preserve"> </w:t>
+      </w:r>
+      <w:r>
+        <w:rPr>
+          <w:b/>
+          <w:bCs/>
+        </w:rPr>
+        <w:t>"0"000\ 000\ 0000</w:t>
+      </w:r>
+      <w:r>
+        <w:t xml:space="preserve"> is set, so user can easily enter data</w:t>
+      </w:r>
+      <w:r>
+        <w:t xml:space="preserve"> without confusions. </w:t>
+      </w:r>
+    </w:p>
+    <w:p>
+      <w:pPr>
+        <w:pStyle w:val="Heading3"/>
+      </w:pPr>
+    </w:p>
+    <w:p>
+      <w:pPr>
+        <w:pStyle w:val="Heading3"/>
+      </w:pPr>
+      <w:r>
+        <w:t>Employees Table</w:t>
+      </w:r>
+    </w:p>
+    <w:p>
+      <w:r>
+        <w:t xml:space="preserve">Employees table has </w:t>
+      </w:r>
+    </w:p>
     <w:sectPr>
+      <w:footerReference w:type="default" r:id="rId11"/>
       <w:pgSz w:w="11906" w:h="16838"/>
       <w:pgMar w:top="1440" w:right="1440" w:bottom="1440" w:left="1440" w:header="708" w:footer="708" w:gutter="0"/>
       <w:cols w:space="708"/>
+      <w:titlePg/>
       <w:docGrid w:linePitch="360"/>
     </w:sectPr>
   </w:body>
 </w:document>
+</file>
+
+<file path=word/endnotes.xml><?xml version="1.0" encoding="utf-8"?>
+<w:endnotes xmlns:wpc="http://schemas.microsoft.com/office/word/2010/wordprocessingCanvas" xmlns:cx="http://schemas.microsoft.com/office/drawing/2014/chartex" xmlns:cx1="http://schemas.microsoft.com/office/drawing/2015/9/8/chartex" xmlns:cx2="http://schemas.microsoft.com/office/drawing/2015/10/21/chartex" xmlns:cx3="http://schemas.microsoft.com/office/drawing/2016/5/9/chartex" xmlns:cx4="http://schemas.microsoft.com/office/drawing/2016/5/10/chartex" xmlns:cx5="http://schemas.microsoft.com/office/drawing/2016/5/11/chartex" xmlns:cx6="http://schemas.microsoft.com/office/drawing/2016/5/12/chartex" xmlns:cx7="http://schemas.microsoft.com/office/drawing/2016/5/13/chartex" xmlns:cx8="http://schemas.microsoft.com/office/drawing/2016/5/14/chartex" xmlns:mc="http://schemas.openxmlformats.org/markup-compatibility/2006" xmlns:aink="http://schemas.microsoft.com/office/drawing/2016/ink" xmlns:am3d="http://schemas.microsoft.com/office/drawing/2017/model3d" xmlns:o="urn:schemas-microsoft-com:office:office" xmlns:oel="http://schemas.microsoft.com/office/2019/extlst" xmlns:r="http://schemas.openxmlformats.org/officeDocument/2006/relationships" xmlns:m="http://schemas.openxmlformats.org/officeDocument/2006/math" xmlns:v="urn:schemas-microsoft-com:vml" xmlns:wp14="http://schemas.microsoft.com/office/word/2010/wordprocessingDrawing" xmlns:wp="http://schemas.openxmlformats.org/drawingml/2006/wordprocessingDrawing" xmlns:w10="urn:schemas-microsoft-com:office:word" xmlns:w="http://schemas.openxmlformats.org/wordprocessingml/2006/main" xmlns:w14="http://schemas.microsoft.com/office/word/2010/wordml" xmlns:w15="http://schemas.microsoft.com/office/word/2012/wordml" xmlns:w16cex="http://schemas.microsoft.com/office/word/2018/wordml/cex" xmlns:w16cid="http://schemas.microsoft.com/office/word/2016/wordml/cid" xmlns:w16="http://schemas.microsoft.com/office/word/2018/wordml" xmlns:w16du="http://schemas.microsoft.com/office/word/2023/wordml/word16du" xmlns:w16sdtdh="http://schemas.microsoft.com/office/word/2020/wordml/sdtdatahash" xmlns:w16sdtfl="http://schemas.microsoft.com/office/word/2024/wordml/sdtformatlock" xmlns:w16se="http://schemas.microsoft.com/office/word/2015/wordml/symex" xmlns:wpg="http://schemas.microsoft.com/office/word/2010/wordprocessingGroup" xmlns:wpi="http://schemas.microsoft.com/office/word/2010/wordprocessingInk" xmlns:wne="http://schemas.microsoft.com/office/word/2006/wordml" xmlns:wps="http://schemas.microsoft.com/office/word/2010/wordprocessingShape" mc:Ignorable="w14 w15 w16se w16cid w16 w16cex w16sdtdh w16sdtfl w16du wp14">
+  <w:endnote w:type="separator" w:id="-1">
+    <w:p>
+      <w:pPr>
+        <w:spacing w:after="0" w:line="240" w:lineRule="auto"/>
+      </w:pPr>
+      <w:r>
+        <w:separator/>
+      </w:r>
+    </w:p>
+  </w:endnote>
+  <w:endnote w:type="continuationSeparator" w:id="0">
+    <w:p>
+      <w:pPr>
+        <w:spacing w:after="0" w:line="240" w:lineRule="auto"/>
+      </w:pPr>
+      <w:r>
+        <w:continuationSeparator/>
+      </w:r>
+    </w:p>
+  </w:endnote>
+</w:endnotes>
+</file>
+
+<file path=word/footer1.xml><?xml version="1.0" encoding="utf-8"?>
+<w:ftr xmlns:wpc="http://schemas.microsoft.com/office/word/2010/wordprocessingCanvas" xmlns:cx="http://schemas.microsoft.com/office/drawing/2014/chartex" xmlns:cx1="http://schemas.microsoft.com/office/drawing/2015/9/8/chartex" xmlns:cx2="http://schemas.microsoft.com/office/drawing/2015/10/21/chartex" xmlns:cx3="http://schemas.microsoft.com/office/drawing/2016/5/9/chartex" xmlns:cx4="http://schemas.microsoft.com/office/drawing/2016/5/10/chartex" xmlns:cx5="http://schemas.microsoft.com/office/drawing/2016/5/11/chartex" xmlns:cx6="http://schemas.microsoft.com/office/drawing/2016/5/12/chartex" xmlns:cx7="http://schemas.microsoft.com/office/drawing/2016/5/13/chartex" xmlns:cx8="http://schemas.microsoft.com/office/drawing/2016/5/14/chartex" xmlns:mc="http://schemas.openxmlformats.org/markup-compatibility/2006" xmlns:aink="http://schemas.microsoft.com/office/drawing/2016/ink" xmlns:am3d="http://schemas.microsoft.com/office/drawing/2017/model3d" xmlns:o="urn:schemas-microsoft-com:office:office" xmlns:oel="http://schemas.microsoft.com/office/2019/extlst" xmlns:r="http://schemas.openxmlformats.org/officeDocument/2006/relationships" xmlns:m="http://schemas.openxmlformats.org/officeDocument/2006/math" xmlns:v="urn:schemas-microsoft-com:vml" xmlns:wp14="http://schemas.microsoft.com/office/word/2010/wordprocessingDrawing" xmlns:wp="http://schemas.openxmlformats.org/drawingml/2006/wordprocessingDrawing" xmlns:w10="urn:schemas-microsoft-com:office:word" xmlns:w="http://schemas.openxmlformats.org/wordprocessingml/2006/main" xmlns:w14="http://schemas.microsoft.com/office/word/2010/wordml" xmlns:w15="http://schemas.microsoft.com/office/word/2012/wordml" xmlns:w16cex="http://schemas.microsoft.com/office/word/2018/wordml/cex" xmlns:w16cid="http://schemas.microsoft.com/office/word/2016/wordml/cid" xmlns:w16="http://schemas.microsoft.com/office/word/2018/wordml" xmlns:w16du="http://schemas.microsoft.com/office/word/2023/wordml/word16du" xmlns:w16sdtdh="http://schemas.microsoft.com/office/word/2020/wordml/sdtdatahash" xmlns:w16sdtfl="http://schemas.microsoft.com/office/word/2024/wordml/sdtformatlock" xmlns:w16se="http://schemas.microsoft.com/office/word/2015/wordml/symex" xmlns:wpg="http://schemas.microsoft.com/office/word/2010/wordprocessingGroup" xmlns:wpi="http://schemas.microsoft.com/office/word/2010/wordprocessingInk" xmlns:wne="http://schemas.microsoft.com/office/word/2006/wordml" xmlns:wps="http://schemas.microsoft.com/office/word/2010/wordprocessingShape" mc:Ignorable="w14 w15 w16se w16cid w16 w16cex w16sdtdh w16sdtfl w16du wp14">
+  <w:p>
+    <w:pPr>
+      <w:pStyle w:val="Footer"/>
+      <w:jc w:val="right"/>
+      <w:rPr>
+        <w:caps/>
+        <w:noProof/>
+      </w:rPr>
+    </w:pPr>
+    <w:r>
+      <w:rPr>
+        <w:caps/>
+      </w:rPr>
+      <w:t>P</w:t>
+    </w:r>
+    <w:r>
+      <w:rPr>
+        <w:caps/>
+      </w:rPr>
+      <w:t>age</w:t>
+    </w:r>
+    <w:r>
+      <w:rPr>
+        <w:caps/>
+      </w:rPr>
+      <w:t xml:space="preserve"> </w:t>
+    </w:r>
+    <w:r>
+      <w:rPr>
+        <w:caps/>
+      </w:rPr>
+      <w:fldChar w:fldCharType="begin"/>
+    </w:r>
+    <w:r>
+      <w:rPr>
+        <w:caps/>
+      </w:rPr>
+      <w:instrText xml:space="preserve"> PAGE   \* MERGEFORMAT </w:instrText>
+    </w:r>
+    <w:r>
+      <w:rPr>
+        <w:caps/>
+      </w:rPr>
+      <w:fldChar w:fldCharType="separate"/>
+    </w:r>
+    <w:r>
+      <w:rPr>
+        <w:caps/>
+        <w:noProof/>
+      </w:rPr>
+      <w:t>2</w:t>
+    </w:r>
+    <w:r>
+      <w:rPr>
+        <w:caps/>
+        <w:noProof/>
+      </w:rPr>
+      <w:fldChar w:fldCharType="end"/>
+    </w:r>
+  </w:p>
+  <w:p>
+    <w:pPr>
+      <w:pStyle w:val="Footer"/>
+    </w:pPr>
+  </w:p>
+</w:ftr>
+</file>
+
+<file path=word/footnotes.xml><?xml version="1.0" encoding="utf-8"?>
+<w:footnotes xmlns:wpc="http://schemas.microsoft.com/office/word/2010/wordprocessingCanvas" xmlns:cx="http://schemas.microsoft.com/office/drawing/2014/chartex" xmlns:cx1="http://schemas.microsoft.com/office/drawing/2015/9/8/chartex" xmlns:cx2="http://schemas.microsoft.com/office/drawing/2015/10/21/chartex" xmlns:cx3="http://schemas.microsoft.com/office/drawing/2016/5/9/chartex" xmlns:cx4="http://schemas.microsoft.com/office/drawing/2016/5/10/chartex" xmlns:cx5="http://schemas.microsoft.com/office/drawing/2016/5/11/chartex" xmlns:cx6="http://schemas.microsoft.com/office/drawing/2016/5/12/chartex" xmlns:cx7="http://schemas.microsoft.com/office/drawing/2016/5/13/chartex" xmlns:cx8="http://schemas.microsoft.com/office/drawing/2016/5/14/chartex" xmlns:mc="http://schemas.openxmlformats.org/markup-compatibility/2006" xmlns:aink="http://schemas.microsoft.com/office/drawing/2016/ink" xmlns:am3d="http://schemas.microsoft.com/office/drawing/2017/model3d" xmlns:o="urn:schemas-microsoft-com:office:office" xmlns:oel="http://schemas.microsoft.com/office/2019/extlst" xmlns:r="http://schemas.openxmlformats.org/officeDocument/2006/relationships" xmlns:m="http://schemas.openxmlformats.org/officeDocument/2006/math" xmlns:v="urn:schemas-microsoft-com:vml" xmlns:wp14="http://schemas.microsoft.com/office/word/2010/wordprocessingDrawing" xmlns:wp="http://schemas.openxmlformats.org/drawingml/2006/wordprocessingDrawing" xmlns:w10="urn:schemas-microsoft-com:office:word" xmlns:w="http://schemas.openxmlformats.org/wordprocessingml/2006/main" xmlns:w14="http://schemas.microsoft.com/office/word/2010/wordml" xmlns:w15="http://schemas.microsoft.com/office/word/2012/wordml" xmlns:w16cex="http://schemas.microsoft.com/office/word/2018/wordml/cex" xmlns:w16cid="http://schemas.microsoft.com/office/word/2016/wordml/cid" xmlns:w16="http://schemas.microsoft.com/office/word/2018/wordml" xmlns:w16du="http://schemas.microsoft.com/office/word/2023/wordml/word16du" xmlns:w16sdtdh="http://schemas.microsoft.com/office/word/2020/wordml/sdtdatahash" xmlns:w16sdtfl="http://schemas.microsoft.com/office/word/2024/wordml/sdtformatlock" xmlns:w16se="http://schemas.microsoft.com/office/word/2015/wordml/symex" xmlns:wpg="http://schemas.microsoft.com/office/word/2010/wordprocessingGroup" xmlns:wpi="http://schemas.microsoft.com/office/word/2010/wordprocessingInk" xmlns:wne="http://schemas.microsoft.com/office/word/2006/wordml" xmlns:wps="http://schemas.microsoft.com/office/word/2010/wordprocessingShape" mc:Ignorable="w14 w15 w16se w16cid w16 w16cex w16sdtdh w16sdtfl w16du wp14">
+  <w:footnote w:type="separator" w:id="-1">
+    <w:p>
+      <w:pPr>
+        <w:spacing w:after="0" w:line="240" w:lineRule="auto"/>
+      </w:pPr>
+      <w:r>
+        <w:separator/>
+      </w:r>
+    </w:p>
+  </w:footnote>
+  <w:footnote w:type="continuationSeparator" w:id="0">
+    <w:p>
+      <w:pPr>
+        <w:spacing w:after="0" w:line="240" w:lineRule="auto"/>
+      </w:pPr>
+      <w:r>
+        <w:continuationSeparator/>
+      </w:r>
+    </w:p>
+  </w:footnote>
+</w:footnotes>
 </file>
 
 <file path=word/numbering.xml><?xml version="1.0" encoding="utf-8"?>
@@ -1436,6 +3450,95 @@
     </w:lvl>
   </w:abstractNum>
   <w:abstractNum w:abstractNumId="4" w15:restartNumberingAfterBreak="0">
+    <w:nsid w:val="18A35745"/>
+    <w:multiLevelType w:val="hybridMultilevel"/>
+    <w:tmpl w:val="56160004"/>
+    <w:lvl w:ilvl="0" w:tplc="4009000F">
+      <w:start w:val="1"/>
+      <w:numFmt w:val="decimal"/>
+      <w:lvlText w:val="%1."/>
+      <w:lvlJc w:val="left"/>
+      <w:pPr>
+        <w:ind w:left="720" w:hanging="360"/>
+      </w:pPr>
+      <w:rPr>
+        <w:rFonts w:hint="default"/>
+      </w:rPr>
+    </w:lvl>
+    <w:lvl w:ilvl="1" w:tplc="40090019" w:tentative="1">
+      <w:start w:val="1"/>
+      <w:numFmt w:val="lowerLetter"/>
+      <w:lvlText w:val="%2."/>
+      <w:lvlJc w:val="left"/>
+      <w:pPr>
+        <w:ind w:left="1440" w:hanging="360"/>
+      </w:pPr>
+    </w:lvl>
+    <w:lvl w:ilvl="2" w:tplc="4009001B" w:tentative="1">
+      <w:start w:val="1"/>
+      <w:numFmt w:val="lowerRoman"/>
+      <w:lvlText w:val="%3."/>
+      <w:lvlJc w:val="right"/>
+      <w:pPr>
+        <w:ind w:left="2160" w:hanging="180"/>
+      </w:pPr>
+    </w:lvl>
+    <w:lvl w:ilvl="3" w:tplc="4009000F" w:tentative="1">
+      <w:start w:val="1"/>
+      <w:numFmt w:val="decimal"/>
+      <w:lvlText w:val="%4."/>
+      <w:lvlJc w:val="left"/>
+      <w:pPr>
+        <w:ind w:left="2880" w:hanging="360"/>
+      </w:pPr>
+    </w:lvl>
+    <w:lvl w:ilvl="4" w:tplc="40090019" w:tentative="1">
+      <w:start w:val="1"/>
+      <w:numFmt w:val="lowerLetter"/>
+      <w:lvlText w:val="%5."/>
+      <w:lvlJc w:val="left"/>
+      <w:pPr>
+        <w:ind w:left="3600" w:hanging="360"/>
+      </w:pPr>
+    </w:lvl>
+    <w:lvl w:ilvl="5" w:tplc="4009001B" w:tentative="1">
+      <w:start w:val="1"/>
+      <w:numFmt w:val="lowerRoman"/>
+      <w:lvlText w:val="%6."/>
+      <w:lvlJc w:val="right"/>
+      <w:pPr>
+        <w:ind w:left="4320" w:hanging="180"/>
+      </w:pPr>
+    </w:lvl>
+    <w:lvl w:ilvl="6" w:tplc="4009000F" w:tentative="1">
+      <w:start w:val="1"/>
+      <w:numFmt w:val="decimal"/>
+      <w:lvlText w:val="%7."/>
+      <w:lvlJc w:val="left"/>
+      <w:pPr>
+        <w:ind w:left="5040" w:hanging="360"/>
+      </w:pPr>
+    </w:lvl>
+    <w:lvl w:ilvl="7" w:tplc="40090019" w:tentative="1">
+      <w:start w:val="1"/>
+      <w:numFmt w:val="lowerLetter"/>
+      <w:lvlText w:val="%8."/>
+      <w:lvlJc w:val="left"/>
+      <w:pPr>
+        <w:ind w:left="5760" w:hanging="360"/>
+      </w:pPr>
+    </w:lvl>
+    <w:lvl w:ilvl="8" w:tplc="4009001B" w:tentative="1">
+      <w:start w:val="1"/>
+      <w:numFmt w:val="lowerRoman"/>
+      <w:lvlText w:val="%9."/>
+      <w:lvlJc w:val="right"/>
+      <w:pPr>
+        <w:ind w:left="6480" w:hanging="180"/>
+      </w:pPr>
+    </w:lvl>
+  </w:abstractNum>
+  <w:abstractNum w:abstractNumId="5" w15:restartNumberingAfterBreak="0">
     <w:nsid w:val="2D275AD3"/>
     <w:multiLevelType w:val="hybridMultilevel"/>
     <w:tmpl w:val="D092F45A"/>
@@ -1524,7 +3627,7 @@
       </w:pPr>
     </w:lvl>
   </w:abstractNum>
-  <w:abstractNum w:abstractNumId="5" w15:restartNumberingAfterBreak="0">
+  <w:abstractNum w:abstractNumId="6" w15:restartNumberingAfterBreak="0">
     <w:nsid w:val="34BB3739"/>
     <w:multiLevelType w:val="hybridMultilevel"/>
     <w:tmpl w:val="A39C288E"/>
@@ -1613,7 +3716,7 @@
       </w:pPr>
     </w:lvl>
   </w:abstractNum>
-  <w:abstractNum w:abstractNumId="6" w15:restartNumberingAfterBreak="0">
+  <w:abstractNum w:abstractNumId="7" w15:restartNumberingAfterBreak="0">
     <w:nsid w:val="3D010F41"/>
     <w:multiLevelType w:val="hybridMultilevel"/>
     <w:tmpl w:val="D676F864"/>
@@ -1702,7 +3805,185 @@
       </w:pPr>
     </w:lvl>
   </w:abstractNum>
-  <w:abstractNum w:abstractNumId="7" w15:restartNumberingAfterBreak="0">
+  <w:abstractNum w:abstractNumId="8" w15:restartNumberingAfterBreak="0">
+    <w:nsid w:val="5C3B1A03"/>
+    <w:multiLevelType w:val="hybridMultilevel"/>
+    <w:tmpl w:val="3DC41694"/>
+    <w:lvl w:ilvl="0" w:tplc="4009000F">
+      <w:start w:val="1"/>
+      <w:numFmt w:val="decimal"/>
+      <w:lvlText w:val="%1."/>
+      <w:lvlJc w:val="left"/>
+      <w:pPr>
+        <w:ind w:left="720" w:hanging="360"/>
+      </w:pPr>
+      <w:rPr>
+        <w:rFonts w:hint="default"/>
+      </w:rPr>
+    </w:lvl>
+    <w:lvl w:ilvl="1" w:tplc="40090019" w:tentative="1">
+      <w:start w:val="1"/>
+      <w:numFmt w:val="lowerLetter"/>
+      <w:lvlText w:val="%2."/>
+      <w:lvlJc w:val="left"/>
+      <w:pPr>
+        <w:ind w:left="1440" w:hanging="360"/>
+      </w:pPr>
+    </w:lvl>
+    <w:lvl w:ilvl="2" w:tplc="4009001B" w:tentative="1">
+      <w:start w:val="1"/>
+      <w:numFmt w:val="lowerRoman"/>
+      <w:lvlText w:val="%3."/>
+      <w:lvlJc w:val="right"/>
+      <w:pPr>
+        <w:ind w:left="2160" w:hanging="180"/>
+      </w:pPr>
+    </w:lvl>
+    <w:lvl w:ilvl="3" w:tplc="4009000F" w:tentative="1">
+      <w:start w:val="1"/>
+      <w:numFmt w:val="decimal"/>
+      <w:lvlText w:val="%4."/>
+      <w:lvlJc w:val="left"/>
+      <w:pPr>
+        <w:ind w:left="2880" w:hanging="360"/>
+      </w:pPr>
+    </w:lvl>
+    <w:lvl w:ilvl="4" w:tplc="40090019" w:tentative="1">
+      <w:start w:val="1"/>
+      <w:numFmt w:val="lowerLetter"/>
+      <w:lvlText w:val="%5."/>
+      <w:lvlJc w:val="left"/>
+      <w:pPr>
+        <w:ind w:left="3600" w:hanging="360"/>
+      </w:pPr>
+    </w:lvl>
+    <w:lvl w:ilvl="5" w:tplc="4009001B" w:tentative="1">
+      <w:start w:val="1"/>
+      <w:numFmt w:val="lowerRoman"/>
+      <w:lvlText w:val="%6."/>
+      <w:lvlJc w:val="right"/>
+      <w:pPr>
+        <w:ind w:left="4320" w:hanging="180"/>
+      </w:pPr>
+    </w:lvl>
+    <w:lvl w:ilvl="6" w:tplc="4009000F" w:tentative="1">
+      <w:start w:val="1"/>
+      <w:numFmt w:val="decimal"/>
+      <w:lvlText w:val="%7."/>
+      <w:lvlJc w:val="left"/>
+      <w:pPr>
+        <w:ind w:left="5040" w:hanging="360"/>
+      </w:pPr>
+    </w:lvl>
+    <w:lvl w:ilvl="7" w:tplc="40090019" w:tentative="1">
+      <w:start w:val="1"/>
+      <w:numFmt w:val="lowerLetter"/>
+      <w:lvlText w:val="%8."/>
+      <w:lvlJc w:val="left"/>
+      <w:pPr>
+        <w:ind w:left="5760" w:hanging="360"/>
+      </w:pPr>
+    </w:lvl>
+    <w:lvl w:ilvl="8" w:tplc="4009001B" w:tentative="1">
+      <w:start w:val="1"/>
+      <w:numFmt w:val="lowerRoman"/>
+      <w:lvlText w:val="%9."/>
+      <w:lvlJc w:val="right"/>
+      <w:pPr>
+        <w:ind w:left="6480" w:hanging="180"/>
+      </w:pPr>
+    </w:lvl>
+  </w:abstractNum>
+  <w:abstractNum w:abstractNumId="9" w15:restartNumberingAfterBreak="0">
+    <w:nsid w:val="77A95986"/>
+    <w:multiLevelType w:val="hybridMultilevel"/>
+    <w:tmpl w:val="DE6C9576"/>
+    <w:lvl w:ilvl="0" w:tplc="4009000F">
+      <w:start w:val="1"/>
+      <w:numFmt w:val="decimal"/>
+      <w:lvlText w:val="%1."/>
+      <w:lvlJc w:val="left"/>
+      <w:pPr>
+        <w:ind w:left="720" w:hanging="360"/>
+      </w:pPr>
+      <w:rPr>
+        <w:rFonts w:hint="default"/>
+      </w:rPr>
+    </w:lvl>
+    <w:lvl w:ilvl="1" w:tplc="40090019" w:tentative="1">
+      <w:start w:val="1"/>
+      <w:numFmt w:val="lowerLetter"/>
+      <w:lvlText w:val="%2."/>
+      <w:lvlJc w:val="left"/>
+      <w:pPr>
+        <w:ind w:left="1440" w:hanging="360"/>
+      </w:pPr>
+    </w:lvl>
+    <w:lvl w:ilvl="2" w:tplc="4009001B" w:tentative="1">
+      <w:start w:val="1"/>
+      <w:numFmt w:val="lowerRoman"/>
+      <w:lvlText w:val="%3."/>
+      <w:lvlJc w:val="right"/>
+      <w:pPr>
+        <w:ind w:left="2160" w:hanging="180"/>
+      </w:pPr>
+    </w:lvl>
+    <w:lvl w:ilvl="3" w:tplc="4009000F" w:tentative="1">
+      <w:start w:val="1"/>
+      <w:numFmt w:val="decimal"/>
+      <w:lvlText w:val="%4."/>
+      <w:lvlJc w:val="left"/>
+      <w:pPr>
+        <w:ind w:left="2880" w:hanging="360"/>
+      </w:pPr>
+    </w:lvl>
+    <w:lvl w:ilvl="4" w:tplc="40090019" w:tentative="1">
+      <w:start w:val="1"/>
+      <w:numFmt w:val="lowerLetter"/>
+      <w:lvlText w:val="%5."/>
+      <w:lvlJc w:val="left"/>
+      <w:pPr>
+        <w:ind w:left="3600" w:hanging="360"/>
+      </w:pPr>
+    </w:lvl>
+    <w:lvl w:ilvl="5" w:tplc="4009001B" w:tentative="1">
+      <w:start w:val="1"/>
+      <w:numFmt w:val="lowerRoman"/>
+      <w:lvlText w:val="%6."/>
+      <w:lvlJc w:val="right"/>
+      <w:pPr>
+        <w:ind w:left="4320" w:hanging="180"/>
+      </w:pPr>
+    </w:lvl>
+    <w:lvl w:ilvl="6" w:tplc="4009000F" w:tentative="1">
+      <w:start w:val="1"/>
+      <w:numFmt w:val="decimal"/>
+      <w:lvlText w:val="%7."/>
+      <w:lvlJc w:val="left"/>
+      <w:pPr>
+        <w:ind w:left="5040" w:hanging="360"/>
+      </w:pPr>
+    </w:lvl>
+    <w:lvl w:ilvl="7" w:tplc="40090019" w:tentative="1">
+      <w:start w:val="1"/>
+      <w:numFmt w:val="lowerLetter"/>
+      <w:lvlText w:val="%8."/>
+      <w:lvlJc w:val="left"/>
+      <w:pPr>
+        <w:ind w:left="5760" w:hanging="360"/>
+      </w:pPr>
+    </w:lvl>
+    <w:lvl w:ilvl="8" w:tplc="4009001B" w:tentative="1">
+      <w:start w:val="1"/>
+      <w:numFmt w:val="lowerRoman"/>
+      <w:lvlText w:val="%9."/>
+      <w:lvlJc w:val="right"/>
+      <w:pPr>
+        <w:ind w:left="6480" w:hanging="180"/>
+      </w:pPr>
+    </w:lvl>
+  </w:abstractNum>
+  <w:abstractNum w:abstractNumId="10" w15:restartNumberingAfterBreak="0">
     <w:nsid w:val="78A364D9"/>
     <w:multiLevelType w:val="hybridMultilevel"/>
     <w:tmpl w:val="95B6D47A"/>
@@ -1795,13 +4076,13 @@
     <w:abstractNumId w:val="3"/>
   </w:num>
   <w:num w:numId="2" w16cid:durableId="679429904">
-    <w:abstractNumId w:val="4"/>
+    <w:abstractNumId w:val="5"/>
   </w:num>
   <w:num w:numId="3" w16cid:durableId="1692680795">
     <w:abstractNumId w:val="0"/>
   </w:num>
   <w:num w:numId="4" w16cid:durableId="354962635">
-    <w:abstractNumId w:val="7"/>
+    <w:abstractNumId w:val="10"/>
   </w:num>
   <w:num w:numId="5" w16cid:durableId="1806895568">
     <w:abstractNumId w:val="1"/>
@@ -1810,10 +4091,19 @@
     <w:abstractNumId w:val="2"/>
   </w:num>
   <w:num w:numId="7" w16cid:durableId="584995017">
+    <w:abstractNumId w:val="7"/>
+  </w:num>
+  <w:num w:numId="8" w16cid:durableId="1464274939">
     <w:abstractNumId w:val="6"/>
   </w:num>
-  <w:num w:numId="8" w16cid:durableId="1464274939">
-    <w:abstractNumId w:val="5"/>
+  <w:num w:numId="9" w16cid:durableId="871042523">
+    <w:abstractNumId w:val="4"/>
+  </w:num>
+  <w:num w:numId="10" w16cid:durableId="1109936769">
+    <w:abstractNumId w:val="9"/>
+  </w:num>
+  <w:num w:numId="11" w16cid:durableId="1710567714">
+    <w:abstractNumId w:val="8"/>
   </w:num>
 </w:numbering>
 </file>
@@ -2268,7 +4558,6 @@
     <w:next w:val="Normal"/>
     <w:link w:val="Heading3Char"/>
     <w:uiPriority w:val="9"/>
-    <w:semiHidden/>
     <w:unhideWhenUsed/>
     <w:qFormat/>
     <w:rsid w:val="00E4511B"/>
@@ -2475,7 +4764,6 @@
     <w:basedOn w:val="DefaultParagraphFont"/>
     <w:link w:val="Heading3"/>
     <w:uiPriority w:val="9"/>
-    <w:semiHidden/>
     <w:rsid w:val="00E4511B"/>
     <w:rPr>
       <w:rFonts w:eastAsiaTheme="majorEastAsia" w:cstheme="majorBidi"/>
@@ -2732,6 +5020,119 @@
       <w:color w:val="2F5496" w:themeColor="accent1" w:themeShade="BF"/>
       <w:spacing w:val="5"/>
     </w:rPr>
+  </w:style>
+  <w:style w:type="paragraph" w:styleId="Header">
+    <w:name w:val="header"/>
+    <w:basedOn w:val="Normal"/>
+    <w:link w:val="HeaderChar"/>
+    <w:uiPriority w:val="99"/>
+    <w:unhideWhenUsed/>
+    <w:rsid w:val="003E6D38"/>
+    <w:pPr>
+      <w:tabs>
+        <w:tab w:val="center" w:pos="4513"/>
+        <w:tab w:val="right" w:pos="9026"/>
+      </w:tabs>
+      <w:spacing w:after="0" w:line="240" w:lineRule="auto"/>
+    </w:pPr>
+  </w:style>
+  <w:style w:type="character" w:customStyle="1" w:styleId="HeaderChar">
+    <w:name w:val="Header Char"/>
+    <w:basedOn w:val="DefaultParagraphFont"/>
+    <w:link w:val="Header"/>
+    <w:uiPriority w:val="99"/>
+    <w:rsid w:val="003E6D38"/>
+  </w:style>
+  <w:style w:type="paragraph" w:styleId="Footer">
+    <w:name w:val="footer"/>
+    <w:basedOn w:val="Normal"/>
+    <w:link w:val="FooterChar"/>
+    <w:uiPriority w:val="99"/>
+    <w:unhideWhenUsed/>
+    <w:rsid w:val="003E6D38"/>
+    <w:pPr>
+      <w:tabs>
+        <w:tab w:val="center" w:pos="4513"/>
+        <w:tab w:val="right" w:pos="9026"/>
+      </w:tabs>
+      <w:spacing w:after="0" w:line="240" w:lineRule="auto"/>
+    </w:pPr>
+  </w:style>
+  <w:style w:type="character" w:customStyle="1" w:styleId="FooterChar">
+    <w:name w:val="Footer Char"/>
+    <w:basedOn w:val="DefaultParagraphFont"/>
+    <w:link w:val="Footer"/>
+    <w:uiPriority w:val="99"/>
+    <w:rsid w:val="003E6D38"/>
+  </w:style>
+  <w:style w:type="paragraph" w:styleId="TOCHeading">
+    <w:name w:val="TOC Heading"/>
+    <w:basedOn w:val="Heading1"/>
+    <w:next w:val="Normal"/>
+    <w:uiPriority w:val="39"/>
+    <w:unhideWhenUsed/>
+    <w:qFormat/>
+    <w:rsid w:val="00195055"/>
+    <w:pPr>
+      <w:spacing w:before="240" w:after="0"/>
+      <w:outlineLvl w:val="9"/>
+    </w:pPr>
+    <w:rPr>
+      <w:kern w:val="0"/>
+      <w:sz w:val="32"/>
+      <w:szCs w:val="32"/>
+      <w:lang w:val="en-US"/>
+      <w14:ligatures w14:val="none"/>
+    </w:rPr>
+  </w:style>
+  <w:style w:type="paragraph" w:styleId="TOC1">
+    <w:name w:val="toc 1"/>
+    <w:basedOn w:val="Normal"/>
+    <w:next w:val="Normal"/>
+    <w:autoRedefine/>
+    <w:uiPriority w:val="39"/>
+    <w:unhideWhenUsed/>
+    <w:rsid w:val="00195055"/>
+    <w:pPr>
+      <w:spacing w:after="100"/>
+    </w:pPr>
+  </w:style>
+  <w:style w:type="paragraph" w:styleId="TOC2">
+    <w:name w:val="toc 2"/>
+    <w:basedOn w:val="Normal"/>
+    <w:next w:val="Normal"/>
+    <w:autoRedefine/>
+    <w:uiPriority w:val="39"/>
+    <w:unhideWhenUsed/>
+    <w:rsid w:val="00195055"/>
+    <w:pPr>
+      <w:spacing w:after="100"/>
+      <w:ind w:left="220"/>
+    </w:pPr>
+  </w:style>
+  <w:style w:type="character" w:styleId="Hyperlink">
+    <w:name w:val="Hyperlink"/>
+    <w:basedOn w:val="DefaultParagraphFont"/>
+    <w:uiPriority w:val="99"/>
+    <w:unhideWhenUsed/>
+    <w:rsid w:val="00195055"/>
+    <w:rPr>
+      <w:color w:val="0563C1" w:themeColor="hyperlink"/>
+      <w:u w:val="single"/>
+    </w:rPr>
+  </w:style>
+  <w:style w:type="paragraph" w:styleId="TOC3">
+    <w:name w:val="toc 3"/>
+    <w:basedOn w:val="Normal"/>
+    <w:next w:val="Normal"/>
+    <w:autoRedefine/>
+    <w:uiPriority w:val="39"/>
+    <w:unhideWhenUsed/>
+    <w:rsid w:val="00581EB3"/>
+    <w:pPr>
+      <w:spacing w:after="100"/>
+      <w:ind w:left="440"/>
+    </w:pPr>
   </w:style>
 </w:styles>
 </file>
@@ -3029,4 +5430,16 @@
     </a:ext>
   </a:extLst>
 </a:theme>
+</file>
+
+<file path=customXml/item1.xml><?xml version="1.0" encoding="utf-8"?>
+<b:Sources xmlns:b="http://schemas.openxmlformats.org/officeDocument/2006/bibliography" xmlns="http://schemas.openxmlformats.org/officeDocument/2006/bibliography" SelectedStyle="\APASixthEditionOfficeOnline.xsl" StyleName="APA" Version="6"/>
+</file>
+
+<file path=customXml/itemProps1.xml><?xml version="1.0" encoding="utf-8"?>
+<ds:datastoreItem xmlns:ds="http://schemas.openxmlformats.org/officeDocument/2006/customXml" ds:itemID="{C4A99C08-E979-4EB3-BC29-AF8F702CEE16}">
+  <ds:schemaRefs>
+    <ds:schemaRef ds:uri="http://schemas.openxmlformats.org/officeDocument/2006/bibliography"/>
+  </ds:schemaRefs>
+</ds:datastoreItem>
 </file>
</xml_diff>

<commit_message>
DDI CW document all parts done
</commit_message>
<xml_diff>
--- a/DBMS/Coursework/DDI - B8 Draft.docx
+++ b/DBMS/Coursework/DDI - B8 Draft.docx
@@ -2335,6 +2335,113 @@
         <w:jc w:val="both"/>
       </w:pPr>
       <w:r>
+        <w:rPr>
+          <w:highlight w:val="yellow"/>
+        </w:rPr>
+        <w:t xml:space="preserve">this is tax one and is all about the conceptualization of our database design and implementation 4 the rainbow international small and medium enterprise United Kingdom buy functional analysis requirements we were given a brief on a </w:t>
+      </w:r>
+      <w:proofErr w:type="gramStart"/>
+      <w:r>
+        <w:rPr>
+          <w:highlight w:val="yellow"/>
+        </w:rPr>
+        <w:t>Word document formats</w:t>
+      </w:r>
+      <w:proofErr w:type="gramEnd"/>
+      <w:r>
+        <w:rPr>
+          <w:highlight w:val="yellow"/>
+        </w:rPr>
+        <w:t xml:space="preserve"> comprises of what the company is Dwayne and offer a services</w:t>
+      </w:r>
+    </w:p>
+    <w:p>
+      <w:pPr>
+        <w:jc w:val="both"/>
+      </w:pPr>
+    </w:p>
+    <w:p>
+      <w:pPr>
+        <w:jc w:val="both"/>
+        <w:rPr>
+          <w:highlight w:val="yellow"/>
+        </w:rPr>
+      </w:pPr>
+      <w:r>
+        <w:rPr>
+          <w:highlight w:val="yellow"/>
+        </w:rPr>
+        <w:t xml:space="preserve">This functional analysis requirements </w:t>
+      </w:r>
+      <w:proofErr w:type="gramStart"/>
+      <w:r>
+        <w:rPr>
+          <w:highlight w:val="yellow"/>
+        </w:rPr>
+        <w:t>was</w:t>
+      </w:r>
+      <w:proofErr w:type="gramEnd"/>
+      <w:r>
+        <w:rPr>
+          <w:highlight w:val="yellow"/>
+        </w:rPr>
+        <w:t xml:space="preserve"> later </w:t>
+      </w:r>
+      <w:proofErr w:type="spellStart"/>
+      <w:r>
+        <w:rPr>
+          <w:highlight w:val="yellow"/>
+        </w:rPr>
+        <w:t>rukun</w:t>
+      </w:r>
+      <w:proofErr w:type="spellEnd"/>
+      <w:r>
+        <w:rPr>
+          <w:highlight w:val="yellow"/>
+        </w:rPr>
+        <w:t xml:space="preserve"> Dan into a data analysis requirement of which comprises of the following</w:t>
+      </w:r>
+    </w:p>
+    <w:p>
+      <w:pPr>
+        <w:jc w:val="both"/>
+        <w:rPr>
+          <w:highlight w:val="yellow"/>
+        </w:rPr>
+      </w:pPr>
+      <w:r>
+        <w:rPr>
+          <w:highlight w:val="yellow"/>
+        </w:rPr>
+        <w:t>list of entities</w:t>
+      </w:r>
+    </w:p>
+    <w:p>
+      <w:pPr>
+        <w:jc w:val="both"/>
+      </w:pPr>
+      <w:r>
+        <w:rPr>
+          <w:highlight w:val="yellow"/>
+        </w:rPr>
+        <w:t>you list it my words</w:t>
+      </w:r>
+    </w:p>
+    <w:p>
+      <w:pPr>
+        <w:jc w:val="both"/>
+      </w:pPr>
+    </w:p>
+    <w:p>
+      <w:pPr>
+        <w:jc w:val="both"/>
+      </w:pPr>
+    </w:p>
+    <w:p>
+      <w:pPr>
+        <w:jc w:val="both"/>
+      </w:pPr>
+      <w:r>
         <w:t>In the database, there are total 7 tables combining</w:t>
       </w:r>
       <w:r>
@@ -2362,9 +2469,338 @@
         <w:rPr>
           <w:rFonts w:asciiTheme="minorHAnsi" w:hAnsiTheme="minorHAnsi" w:cstheme="minorHAnsi"/>
         </w:rPr>
-        <w:t>Entities</w:t>
+        <w:t>Entit</w:t>
       </w:r>
       <w:bookmarkEnd w:id="1"/>
+      <w:r>
+        <w:rPr>
+          <w:rFonts w:asciiTheme="minorHAnsi" w:hAnsiTheme="minorHAnsi" w:cstheme="minorHAnsi"/>
+        </w:rPr>
+        <w:t>y - 1</w:t>
+      </w:r>
+    </w:p>
+    <w:p>
+      <w:pPr>
+        <w:rPr>
+          <w:b/>
+          <w:bCs/>
+          <w:highlight w:val="yellow"/>
+        </w:rPr>
+      </w:pPr>
+      <w:r>
+        <w:rPr>
+          <w:b/>
+          <w:bCs/>
+          <w:highlight w:val="yellow"/>
+        </w:rPr>
+        <w:t>Entity number is CLIENT</w:t>
+      </w:r>
+    </w:p>
+    <w:p>
+      <w:pPr>
+        <w:rPr>
+          <w:b/>
+          <w:bCs/>
+          <w:highlight w:val="yellow"/>
+        </w:rPr>
+      </w:pPr>
+      <w:proofErr w:type="spellStart"/>
+      <w:proofErr w:type="gramStart"/>
+      <w:r>
+        <w:rPr>
+          <w:b/>
+          <w:bCs/>
+          <w:highlight w:val="yellow"/>
+        </w:rPr>
+        <w:t>C;</w:t>
+      </w:r>
+      <w:proofErr w:type="gramEnd"/>
+      <w:r>
+        <w:rPr>
+          <w:b/>
+          <w:bCs/>
+          <w:highlight w:val="yellow"/>
+        </w:rPr>
+        <w:t>ient</w:t>
+      </w:r>
+      <w:proofErr w:type="spellEnd"/>
+      <w:r>
+        <w:rPr>
+          <w:b/>
+          <w:bCs/>
+          <w:highlight w:val="yellow"/>
+        </w:rPr>
+        <w:t xml:space="preserve"> is the data object that capture everything  that has to do with customers </w:t>
+      </w:r>
+      <w:proofErr w:type="spellStart"/>
+      <w:r>
+        <w:rPr>
+          <w:b/>
+          <w:bCs/>
+          <w:highlight w:val="yellow"/>
+        </w:rPr>
+        <w:t>pathronizes</w:t>
+      </w:r>
+      <w:proofErr w:type="spellEnd"/>
+      <w:r>
+        <w:rPr>
+          <w:b/>
+          <w:bCs/>
+          <w:highlight w:val="yellow"/>
+        </w:rPr>
+        <w:t xml:space="preserve"> the company with their domestic repair</w:t>
+      </w:r>
+    </w:p>
+    <w:p>
+      <w:pPr>
+        <w:rPr>
+          <w:b/>
+          <w:bCs/>
+          <w:highlight w:val="yellow"/>
+        </w:rPr>
+      </w:pPr>
+      <w:r>
+        <w:rPr>
+          <w:b/>
+          <w:bCs/>
+          <w:highlight w:val="yellow"/>
+        </w:rPr>
+        <w:t>By clings companies were able to take appointments scheduling for all their repairing requirements which end of becoming the services catalogue darts the company offers you have defined it define the name and then define the relation</w:t>
+      </w:r>
+    </w:p>
+    <w:p>
+      <w:pPr>
+        <w:rPr>
+          <w:b/>
+          <w:bCs/>
+        </w:rPr>
+      </w:pPr>
+      <w:r>
+        <w:rPr>
+          <w:b/>
+          <w:bCs/>
+          <w:highlight w:val="yellow"/>
+        </w:rPr>
+        <w:t xml:space="preserve">D reference in item in connection with claims r the order item in connection with claims as attributes r a click ID claims address claims email claimed mobile </w:t>
+      </w:r>
+      <w:proofErr w:type="gramStart"/>
+      <w:r>
+        <w:rPr>
+          <w:b/>
+          <w:bCs/>
+          <w:highlight w:val="yellow"/>
+        </w:rPr>
+        <w:t>number</w:t>
+      </w:r>
+      <w:proofErr w:type="gramEnd"/>
+      <w:r>
+        <w:rPr>
+          <w:b/>
+          <w:bCs/>
+          <w:highlight w:val="yellow"/>
+        </w:rPr>
+        <w:t xml:space="preserve"> so you have listed it now that you not do it you not do the o</w:t>
+      </w:r>
+    </w:p>
+    <w:tbl>
+      <w:tblPr>
+        <w:tblStyle w:val="TableGrid"/>
+        <w:tblW w:w="0" w:type="auto"/>
+        <w:tblInd w:w="1784" w:type="dxa"/>
+        <w:tblLook w:val="04A0" w:firstRow="1" w:lastRow="0" w:firstColumn="1" w:lastColumn="0" w:noHBand="0" w:noVBand="1"/>
+      </w:tblPr>
+      <w:tblGrid>
+        <w:gridCol w:w="1985"/>
+        <w:gridCol w:w="1985"/>
+      </w:tblGrid>
+      <w:tr>
+        <w:tc>
+          <w:tcPr>
+            <w:tcW w:w="1985" w:type="dxa"/>
+          </w:tcPr>
+          <w:p>
+            <w:pPr>
+              <w:rPr>
+                <w:b/>
+                <w:bCs/>
+                <w:highlight w:val="yellow"/>
+              </w:rPr>
+            </w:pPr>
+            <w:r>
+              <w:rPr>
+                <w:b/>
+                <w:bCs/>
+                <w:highlight w:val="yellow"/>
+              </w:rPr>
+              <w:t>CLIENT</w:t>
+            </w:r>
+          </w:p>
+        </w:tc>
+        <w:tc>
+          <w:tcPr>
+            <w:tcW w:w="1985" w:type="dxa"/>
+          </w:tcPr>
+          <w:p>
+            <w:pPr>
+              <w:rPr>
+                <w:b/>
+                <w:bCs/>
+                <w:highlight w:val="yellow"/>
+              </w:rPr>
+            </w:pPr>
+            <w:r>
+              <w:rPr>
+                <w:b/>
+                <w:bCs/>
+                <w:highlight w:val="yellow"/>
+              </w:rPr>
+              <w:t>ENTITY</w:t>
+            </w:r>
+          </w:p>
+        </w:tc>
+      </w:tr>
+      <w:tr>
+        <w:tc>
+          <w:tcPr>
+            <w:tcW w:w="1985" w:type="dxa"/>
+          </w:tcPr>
+          <w:p>
+            <w:pPr>
+              <w:rPr>
+                <w:b/>
+                <w:bCs/>
+                <w:highlight w:val="yellow"/>
+              </w:rPr>
+            </w:pPr>
+            <w:proofErr w:type="spellStart"/>
+            <w:r>
+              <w:rPr>
+                <w:b/>
+                <w:bCs/>
+                <w:highlight w:val="yellow"/>
+              </w:rPr>
+              <w:t>client_namne</w:t>
+            </w:r>
+            <w:proofErr w:type="spellEnd"/>
+          </w:p>
+        </w:tc>
+        <w:tc>
+          <w:tcPr>
+            <w:tcW w:w="1985" w:type="dxa"/>
+          </w:tcPr>
+          <w:p>
+            <w:pPr>
+              <w:rPr>
+                <w:b/>
+                <w:bCs/>
+                <w:highlight w:val="yellow"/>
+              </w:rPr>
+            </w:pPr>
+          </w:p>
+        </w:tc>
+      </w:tr>
+      <w:tr>
+        <w:tc>
+          <w:tcPr>
+            <w:tcW w:w="1985" w:type="dxa"/>
+          </w:tcPr>
+          <w:p>
+            <w:pPr>
+              <w:rPr>
+                <w:b/>
+                <w:bCs/>
+              </w:rPr>
+            </w:pPr>
+            <w:proofErr w:type="spellStart"/>
+            <w:r>
+              <w:rPr>
+                <w:b/>
+                <w:bCs/>
+                <w:highlight w:val="yellow"/>
+              </w:rPr>
+              <w:t>Client_Address</w:t>
+            </w:r>
+            <w:proofErr w:type="spellEnd"/>
+          </w:p>
+        </w:tc>
+        <w:tc>
+          <w:tcPr>
+            <w:tcW w:w="1985" w:type="dxa"/>
+          </w:tcPr>
+          <w:p>
+            <w:pPr>
+              <w:rPr>
+                <w:b/>
+                <w:bCs/>
+              </w:rPr>
+            </w:pPr>
+          </w:p>
+        </w:tc>
+      </w:tr>
+      <w:tr>
+        <w:tc>
+          <w:tcPr>
+            <w:tcW w:w="1985" w:type="dxa"/>
+          </w:tcPr>
+          <w:p>
+            <w:pPr>
+              <w:rPr>
+                <w:b/>
+                <w:bCs/>
+              </w:rPr>
+            </w:pPr>
+          </w:p>
+        </w:tc>
+        <w:tc>
+          <w:tcPr>
+            <w:tcW w:w="1985" w:type="dxa"/>
+          </w:tcPr>
+          <w:p>
+            <w:pPr>
+              <w:rPr>
+                <w:b/>
+                <w:bCs/>
+              </w:rPr>
+            </w:pPr>
+          </w:p>
+        </w:tc>
+      </w:tr>
+      <w:tr>
+        <w:tc>
+          <w:tcPr>
+            <w:tcW w:w="1985" w:type="dxa"/>
+          </w:tcPr>
+          <w:p>
+            <w:pPr>
+              <w:rPr>
+                <w:b/>
+                <w:bCs/>
+              </w:rPr>
+            </w:pPr>
+          </w:p>
+        </w:tc>
+        <w:tc>
+          <w:tcPr>
+            <w:tcW w:w="1985" w:type="dxa"/>
+          </w:tcPr>
+          <w:p>
+            <w:pPr>
+              <w:rPr>
+                <w:b/>
+                <w:bCs/>
+              </w:rPr>
+            </w:pPr>
+          </w:p>
+        </w:tc>
+      </w:tr>
+    </w:tbl>
+    <w:p>
+      <w:pPr>
+        <w:rPr>
+          <w:b/>
+          <w:bCs/>
+        </w:rPr>
+      </w:pPr>
     </w:p>
     <w:p>
       <w:pPr>
@@ -2501,6 +2937,7 @@
       </w:pPr>
       <w:proofErr w:type="spellStart"/>
       <w:r>
+        <w:lastRenderedPageBreak/>
         <w:t>EmployeePayrollNumber</w:t>
       </w:r>
       <w:proofErr w:type="spellEnd"/>
@@ -3702,6 +4139,7 @@
           <w:sz w:val="28"/>
           <w:szCs w:val="28"/>
         </w:rPr>
+        <w:lastRenderedPageBreak/>
         <mc:AlternateContent>
           <mc:Choice Requires="wps">
             <w:drawing>
@@ -5312,7 +5750,6 @@
           <w:b/>
           <w:bCs/>
         </w:rPr>
-        <w:lastRenderedPageBreak/>
         <w:t>Employee</w:t>
       </w:r>
       <w:r>
@@ -6493,7 +6930,6 @@
           <w:sz w:val="28"/>
           <w:szCs w:val="28"/>
         </w:rPr>
-        <w:lastRenderedPageBreak/>
         <w:t xml:space="preserve">Partial </w:t>
       </w:r>
       <w:r>
@@ -6523,6 +6959,7 @@
         <w:rPr>
           <w:noProof/>
         </w:rPr>
+        <w:lastRenderedPageBreak/>
         <w:drawing>
           <wp:inline distT="0" distB="0" distL="0" distR="0" wp14:anchorId="29C01C3C" wp14:editId="2A62475E">
             <wp:extent cx="4966547" cy="3314700"/>
@@ -7192,7 +7629,7 @@
         </w:rPr>
         <w:lastRenderedPageBreak/>
         <w:drawing>
-          <wp:inline distT="0" distB="0" distL="0" distR="0" wp14:anchorId="3A834499" wp14:editId="2DDEBADB">
+          <wp:inline distT="0" distB="0" distL="0" distR="0" wp14:anchorId="3A834499" wp14:editId="6C9086DA">
             <wp:extent cx="4010891" cy="2473575"/>
             <wp:effectExtent l="0" t="0" r="8890" b="3175"/>
             <wp:docPr id="1648687802" name="Picture 21"/>
@@ -7258,7 +7695,7 @@
           <w:noProof/>
         </w:rPr>
         <w:drawing>
-          <wp:inline distT="0" distB="0" distL="0" distR="0" wp14:anchorId="3BB02479" wp14:editId="2ED49ED9">
+          <wp:inline distT="0" distB="0" distL="0" distR="0" wp14:anchorId="3BB02479" wp14:editId="6337BE68">
             <wp:extent cx="4592782" cy="2301743"/>
             <wp:effectExtent l="0" t="0" r="0" b="3810"/>
             <wp:docPr id="1736937166" name="Picture 24"/>
@@ -14583,13 +15020,7 @@
         <w:t xml:space="preserve"> </w:t>
       </w:r>
       <w:r>
-        <w:t xml:space="preserve">Deletes a row from </w:t>
-      </w:r>
-      <w:r>
-        <w:t>Service Catalogue</w:t>
-      </w:r>
-      <w:r>
-        <w:t xml:space="preserve"> table from it’s ID. </w:t>
+        <w:t xml:space="preserve">Deletes a row from Service Catalogue table from it’s ID. </w:t>
       </w:r>
     </w:p>
     <w:p>
@@ -15706,14 +16137,7 @@
           <w:b/>
           <w:bCs/>
         </w:rPr>
-        <w:t>Label</w:t>
-      </w:r>
-      <w:r>
-        <w:rPr>
-          <w:b/>
-          <w:bCs/>
-        </w:rPr>
-        <w:t>:</w:t>
+        <w:t>Label:</w:t>
       </w:r>
       <w:r>
         <w:t xml:space="preserve"> Displays static text or descriptions to guide users in forms.</w:t>
@@ -15733,14 +16157,7 @@
           <w:b/>
           <w:bCs/>
         </w:rPr>
-        <w:t>Button</w:t>
-      </w:r>
-      <w:r>
-        <w:rPr>
-          <w:b/>
-          <w:bCs/>
-        </w:rPr>
-        <w:t>:</w:t>
+        <w:t>Button:</w:t>
       </w:r>
       <w:r>
         <w:t xml:space="preserve"> Triggers actions or events, such as saving data or opening other forms.</w:t>
@@ -15760,14 +16177,7 @@
           <w:b/>
           <w:bCs/>
         </w:rPr>
-        <w:t>Combo Box</w:t>
-      </w:r>
-      <w:r>
-        <w:rPr>
-          <w:b/>
-          <w:bCs/>
-        </w:rPr>
-        <w:t>:</w:t>
+        <w:t>Combo Box:</w:t>
       </w:r>
       <w:r>
         <w:t xml:space="preserve"> Allows users to select a value from a predefined list or enter custom data.</w:t>
@@ -15787,14 +16197,7 @@
           <w:b/>
           <w:bCs/>
         </w:rPr>
-        <w:t>Text Box</w:t>
-      </w:r>
-      <w:r>
-        <w:rPr>
-          <w:b/>
-          <w:bCs/>
-        </w:rPr>
-        <w:t>:</w:t>
+        <w:t>Text Box:</w:t>
       </w:r>
       <w:r>
         <w:t xml:space="preserve"> Enables users to input or display single-line or multi-line text.</w:t>
@@ -15825,13 +16228,7 @@
         <w:t>:</w:t>
       </w:r>
       <w:r>
-        <w:t xml:space="preserve"> Displays table or query results in a grid format, </w:t>
-      </w:r>
-      <w:r>
-        <w:t>like</w:t>
-      </w:r>
-      <w:r>
-        <w:t xml:space="preserve"> an Excel spreadsheet, for easy data viewing and editing.</w:t>
+        <w:t xml:space="preserve"> Displays table or query results in a grid format, like an Excel spreadsheet, for easy data viewing and editing.</w:t>
       </w:r>
     </w:p>
     <w:p>
@@ -15982,6 +16379,9 @@
         <w:jc w:val="center"/>
       </w:pPr>
       <w:r>
+        <w:rPr>
+          <w:noProof/>
+        </w:rPr>
         <w:drawing>
           <wp:inline distT="0" distB="0" distL="0" distR="0" wp14:anchorId="1015800D" wp14:editId="09B29887">
             <wp:extent cx="3103418" cy="2430388"/>
@@ -16263,6 +16663,9 @@
         <w:jc w:val="center"/>
       </w:pPr>
       <w:r>
+        <w:rPr>
+          <w:noProof/>
+        </w:rPr>
         <w:drawing>
           <wp:inline distT="0" distB="0" distL="0" distR="0" wp14:anchorId="38EB87EB" wp14:editId="29797E6F">
             <wp:extent cx="2542309" cy="2438116"/>
@@ -16370,6 +16773,9 @@
     </w:p>
     <w:p>
       <w:r>
+        <w:rPr>
+          <w:noProof/>
+        </w:rPr>
         <w:drawing>
           <wp:inline distT="0" distB="0" distL="0" distR="0" wp14:anchorId="0C8DF70E" wp14:editId="74935A09">
             <wp:extent cx="1489364" cy="2163794"/>
@@ -16429,6 +16835,9 @@
         <w:jc w:val="center"/>
       </w:pPr>
       <w:r>
+        <w:rPr>
+          <w:noProof/>
+        </w:rPr>
         <w:drawing>
           <wp:inline distT="0" distB="0" distL="0" distR="0" wp14:anchorId="450DCB32" wp14:editId="5481FA99">
             <wp:extent cx="5257800" cy="901737"/>
@@ -16484,6 +16893,9 @@
         <w:jc w:val="center"/>
       </w:pPr>
       <w:r>
+        <w:rPr>
+          <w:noProof/>
+        </w:rPr>
         <w:drawing>
           <wp:inline distT="0" distB="0" distL="0" distR="0" wp14:anchorId="00BB5086" wp14:editId="4FBD18A2">
             <wp:extent cx="4821382" cy="2410691"/>
@@ -16526,6 +16938,9 @@
         <w:jc w:val="center"/>
       </w:pPr>
       <w:r>
+        <w:rPr>
+          <w:noProof/>
+        </w:rPr>
         <w:drawing>
           <wp:inline distT="0" distB="0" distL="0" distR="0" wp14:anchorId="1F42139D" wp14:editId="49477E7A">
             <wp:extent cx="3671455" cy="2426894"/>
@@ -16677,6 +17092,9 @@
         <w:jc w:val="center"/>
       </w:pPr>
       <w:r>
+        <w:rPr>
+          <w:noProof/>
+        </w:rPr>
         <w:drawing>
           <wp:inline distT="0" distB="0" distL="0" distR="0" wp14:anchorId="7003A85A" wp14:editId="539ABA94">
             <wp:extent cx="2784764" cy="1899796"/>
@@ -16755,6 +17173,9 @@
         <w:jc w:val="center"/>
       </w:pPr>
       <w:r>
+        <w:rPr>
+          <w:noProof/>
+        </w:rPr>
         <w:drawing>
           <wp:inline distT="0" distB="0" distL="0" distR="0" wp14:anchorId="05A24612" wp14:editId="509DA56B">
             <wp:extent cx="4516452" cy="2175163"/>
@@ -16811,6 +17232,9 @@
         <w:jc w:val="center"/>
       </w:pPr>
       <w:r>
+        <w:rPr>
+          <w:noProof/>
+        </w:rPr>
         <w:drawing>
           <wp:inline distT="0" distB="0" distL="0" distR="0" wp14:anchorId="7602E1E4" wp14:editId="2AA048F8">
             <wp:extent cx="4274127" cy="1934391"/>
@@ -16976,6 +17400,9 @@
         <w:jc w:val="center"/>
       </w:pPr>
       <w:r>
+        <w:rPr>
+          <w:noProof/>
+        </w:rPr>
         <w:drawing>
           <wp:inline distT="0" distB="0" distL="0" distR="0" wp14:anchorId="2438C3CD" wp14:editId="0D9D4506">
             <wp:extent cx="4869873" cy="1399023"/>
@@ -17031,6 +17458,9 @@
         <w:jc w:val="center"/>
       </w:pPr>
       <w:r>
+        <w:rPr>
+          <w:noProof/>
+        </w:rPr>
         <w:lastRenderedPageBreak/>
         <w:drawing>
           <wp:inline distT="0" distB="0" distL="0" distR="0" wp14:anchorId="28D87701" wp14:editId="5A8D56FC">
@@ -17108,6 +17538,9 @@
         <w:jc w:val="center"/>
       </w:pPr>
       <w:r>
+        <w:rPr>
+          <w:noProof/>
+        </w:rPr>
         <w:drawing>
           <wp:inline distT="0" distB="0" distL="0" distR="0" wp14:anchorId="4538161D" wp14:editId="67A124A1">
             <wp:extent cx="4204541" cy="1717964"/>
@@ -17163,6 +17596,9 @@
         <w:jc w:val="center"/>
       </w:pPr>
       <w:r>
+        <w:rPr>
+          <w:noProof/>
+        </w:rPr>
         <w:drawing>
           <wp:inline distT="0" distB="0" distL="0" distR="0" wp14:anchorId="40C87A8C" wp14:editId="229F2019">
             <wp:extent cx="1842655" cy="1511245"/>
@@ -17217,6 +17653,9 @@
         <w:jc w:val="center"/>
       </w:pPr>
       <w:r>
+        <w:rPr>
+          <w:noProof/>
+        </w:rPr>
         <w:drawing>
           <wp:inline distT="0" distB="0" distL="0" distR="0" wp14:anchorId="519106BF" wp14:editId="476B96A8">
             <wp:extent cx="3919513" cy="1891145"/>
@@ -17487,10 +17926,7 @@
         <w:t>:</w:t>
       </w:r>
       <w:r>
-        <w:t xml:space="preserve"> </w:t>
-      </w:r>
-      <w:r>
-        <w:t xml:space="preserve">A basic </w:t>
+        <w:t xml:space="preserve"> A basic </w:t>
       </w:r>
       <w:r>
         <w:t>Employee</w:t>
@@ -18015,13 +18451,7 @@
         <w:t xml:space="preserve">: </w:t>
       </w:r>
       <w:r>
-        <w:t xml:space="preserve">Lists all the </w:t>
-      </w:r>
-      <w:r>
-        <w:t>employees</w:t>
-      </w:r>
-      <w:r>
-        <w:t xml:space="preserve"> in an excel spreadsheet like view.</w:t>
+        <w:t>Lists all the employees in an excel spreadsheet like view.</w:t>
       </w:r>
     </w:p>
     <w:p>
@@ -18121,13 +18551,7 @@
         <w:t xml:space="preserve">. </w:t>
       </w:r>
       <w:r>
-        <w:t xml:space="preserve">Lists all the </w:t>
-      </w:r>
-      <w:r>
-        <w:t>invoices</w:t>
-      </w:r>
-      <w:r>
-        <w:t xml:space="preserve"> in an excel spreadsheet like view.</w:t>
+        <w:t>Lists all the invoices in an excel spreadsheet like view.</w:t>
       </w:r>
     </w:p>
     <w:p>
@@ -18208,13 +18632,7 @@
         <w:t xml:space="preserve">: </w:t>
       </w:r>
       <w:r>
-        <w:t xml:space="preserve">Lists all the </w:t>
-      </w:r>
-      <w:r>
-        <w:t>Services Catalogue</w:t>
-      </w:r>
-      <w:r>
-        <w:t xml:space="preserve"> in an excel spreadsheet like view.</w:t>
+        <w:t>Lists all the Services Catalogue in an excel spreadsheet like view.</w:t>
       </w:r>
     </w:p>
     <w:p>
@@ -22748,6 +23166,7 @@
   <w:style w:type="character" w:default="1" w:styleId="DefaultParagraphFont">
     <w:name w:val="Default Paragraph Font"/>
     <w:uiPriority w:val="1"/>
+    <w:semiHidden/>
     <w:unhideWhenUsed/>
   </w:style>
   <w:style w:type="table" w:default="1" w:styleId="TableNormal">

</xml_diff>